<commit_message>
Kompletter Entwurf für Kurzbericht - Snake-Impl. Details fehlen
</commit_message>
<xml_diff>
--- a/docs/000_Abgabe/Kurzbericht.docx
+++ b/docs/000_Abgabe/Kurzbericht.docx
@@ -5,6 +5,9 @@
     <w:p>
       <w:bookmarkStart w:id="0" w:name="_Hlk44273876"/>
       <w:bookmarkEnd w:id="0"/>
+      <w:r>
+        <w:tab/>
+      </w:r>
     </w:p>
     <w:p/>
     <w:p/>
@@ -3806,14 +3809,27 @@
       <w:r>
         <w:t xml:space="preserve">Abbildung </w:t>
       </w:r>
-      <w:fldSimple w:instr=" SEQ Abbildung \* ARABIC ">
-        <w:r>
-          <w:rPr>
-            <w:noProof/>
-          </w:rPr>
-          <w:t>1</w:t>
-        </w:r>
-      </w:fldSimple>
+      <w:r>
+        <w:fldChar w:fldCharType="begin"/>
+      </w:r>
+      <w:r>
+        <w:instrText xml:space="preserve"> SEQ Abbildung \* ARABIC </w:instrText>
+      </w:r>
+      <w:r>
+        <w:fldChar w:fldCharType="separate"/>
+      </w:r>
+      <w:r>
+        <w:rPr>
+          <w:noProof/>
+        </w:rPr>
+        <w:t>1</w:t>
+      </w:r>
+      <w:r>
+        <w:rPr>
+          <w:noProof/>
+        </w:rPr>
+        <w:fldChar w:fldCharType="end"/>
+      </w:r>
       <w:r>
         <w:t xml:space="preserve"> - Modul-Architektur</w:t>
       </w:r>
@@ -4370,14 +4386,27 @@
       <w:r>
         <w:t xml:space="preserve">Abbildung </w:t>
       </w:r>
-      <w:fldSimple w:instr=" SEQ Abbildung \* ARABIC ">
-        <w:r>
-          <w:rPr>
-            <w:noProof/>
-          </w:rPr>
-          <w:t>2</w:t>
-        </w:r>
-      </w:fldSimple>
+      <w:r>
+        <w:fldChar w:fldCharType="begin"/>
+      </w:r>
+      <w:r>
+        <w:instrText xml:space="preserve"> SEQ Abbildung \* ARABIC </w:instrText>
+      </w:r>
+      <w:r>
+        <w:fldChar w:fldCharType="separate"/>
+      </w:r>
+      <w:r>
+        <w:rPr>
+          <w:noProof/>
+        </w:rPr>
+        <w:t>2</w:t>
+      </w:r>
+      <w:r>
+        <w:rPr>
+          <w:noProof/>
+        </w:rPr>
+        <w:fldChar w:fldCharType="end"/>
+      </w:r>
       <w:r>
         <w:t xml:space="preserve"> - Klassendiagramm der implementierten Controller-Architektur des Front-Ends</w:t>
       </w:r>
@@ -4491,19 +4520,11 @@
           <w:lang w:eastAsia="de-DE"/>
         </w:rPr>
       </w:pPr>
-      <w:proofErr w:type="spellStart"/>
-      <w:r>
-        <w:rPr>
-          <w:lang w:eastAsia="de-DE"/>
-        </w:rPr>
-        <w:t>uvw</w:t>
-      </w:r>
-      <w:proofErr w:type="spellEnd"/>
-      <w:r>
-        <w:rPr>
-          <w:lang w:eastAsia="de-DE"/>
-        </w:rPr>
-        <w:t>.</w:t>
+      <w:r>
+        <w:rPr>
+          <w:lang w:eastAsia="de-DE"/>
+        </w:rPr>
+        <w:t>uvw.</w:t>
       </w:r>
     </w:p>
     <w:p>
@@ -4594,14 +4615,27 @@
       <w:r>
         <w:t xml:space="preserve">Abbildung </w:t>
       </w:r>
-      <w:fldSimple w:instr=" SEQ Abbildung \* ARABIC ">
-        <w:r>
-          <w:rPr>
-            <w:noProof/>
-          </w:rPr>
-          <w:t>3</w:t>
-        </w:r>
-      </w:fldSimple>
+      <w:r>
+        <w:fldChar w:fldCharType="begin"/>
+      </w:r>
+      <w:r>
+        <w:instrText xml:space="preserve"> SEQ Abbildung \* ARABIC </w:instrText>
+      </w:r>
+      <w:r>
+        <w:fldChar w:fldCharType="separate"/>
+      </w:r>
+      <w:r>
+        <w:rPr>
+          <w:noProof/>
+        </w:rPr>
+        <w:t>3</w:t>
+      </w:r>
+      <w:r>
+        <w:rPr>
+          <w:noProof/>
+        </w:rPr>
+        <w:fldChar w:fldCharType="end"/>
+      </w:r>
       <w:r>
         <w:t xml:space="preserve"> - Klassendiagramm welches die Relation zwischen Anwendung  und BaseController</w:t>
       </w:r>
@@ -4775,31 +4809,7 @@
         <w:t>send</w:t>
       </w:r>
       <w:r>
-        <w:t xml:space="preserve"> - Sendet eine Nachricht in einem bestimmten Format an das Backend / den Server - die Nachrichten-Inhalte werden mittels Jackson im JSON-Format serialisiert und erzeugt, und auf der jeweiligen </w:t>
-      </w:r>
-      <w:proofErr w:type="spellStart"/>
-      <w:r>
-        <w:t>Endseite</w:t>
-      </w:r>
-      <w:proofErr w:type="spellEnd"/>
-      <w:r>
-        <w:t xml:space="preserve"> </w:t>
-      </w:r>
-      <w:proofErr w:type="spellStart"/>
-      <w:r>
-        <w:t>deserialisiert</w:t>
-      </w:r>
-      <w:proofErr w:type="spellEnd"/>
-      <w:r>
-        <w:t xml:space="preserve"> (</w:t>
-      </w:r>
-      <w:proofErr w:type="spellStart"/>
-      <w:r>
-        <w:t>Un</w:t>
-      </w:r>
-      <w:proofErr w:type="spellEnd"/>
-      <w:r>
-        <w:t>/marshalling).</w:t>
+        <w:t xml:space="preserve"> - Sendet eine Nachricht in einem bestimmten Format an das Backend / den Server - die Nachrichten-Inhalte werden mittels Jackson im JSON-Format serialisiert und erzeugt, und auf der jeweiligen Endseite deserialisiert (Un/marshalling).</w:t>
       </w:r>
     </w:p>
     <w:p>
@@ -4868,15 +4878,7 @@
     </w:p>
     <w:p>
       <w:r>
-        <w:t xml:space="preserve">Der folgende Abschnitt beschreibt die Benutzeroberfläche des </w:t>
-      </w:r>
-      <w:proofErr w:type="spellStart"/>
-      <w:r>
-        <w:t>Frontends</w:t>
-      </w:r>
-      <w:proofErr w:type="spellEnd"/>
-      <w:r>
-        <w:t>.</w:t>
+        <w:t>Der folgende Abschnitt beschreibt die Benutzeroberfläche des Frontends.</w:t>
       </w:r>
     </w:p>
     <w:p/>
@@ -5149,7 +5151,6 @@
         </w:rPr>
         <w:t xml:space="preserve">, wobei über </w:t>
       </w:r>
-      <w:proofErr w:type="spellStart"/>
       <w:r>
         <w:rPr>
           <w:i/>
@@ -5157,7 +5158,6 @@
         </w:rPr>
         <w:t>rows</w:t>
       </w:r>
-      <w:proofErr w:type="spellEnd"/>
       <w:r>
         <w:rPr>
           <w:lang w:eastAsia="de-DE"/>
@@ -5846,7 +5846,6 @@
           <w:lang w:eastAsia="de-DE"/>
         </w:rPr>
       </w:pPr>
-      <w:proofErr w:type="spellStart"/>
       <w:r>
         <w:rPr>
           <w:i/>
@@ -5856,10 +5855,12 @@
           <w:szCs w:val="20"/>
           <w:lang w:eastAsia="de-DE"/>
         </w:rPr>
-        <w:t>If</w:t>
-      </w:r>
-      <w:proofErr w:type="spellEnd"/>
-      <w:r>
+        <w:t xml:space="preserve">If (Snake_playerA.head.x_coord == Snake_playerB.body.x_coord &amp;&amp; </w:t>
+      </w:r>
+    </w:p>
+    <w:p>
+      <w:pPr>
+        <w:spacing w:after="0" w:line="240" w:lineRule="auto"/>
         <w:rPr>
           <w:i/>
           <w:iCs/>
@@ -5868,9 +5869,7 @@
           <w:szCs w:val="20"/>
           <w:lang w:eastAsia="de-DE"/>
         </w:rPr>
-        <w:t xml:space="preserve"> (</w:t>
-      </w:r>
-      <w:proofErr w:type="spellStart"/>
+      </w:pPr>
       <w:r>
         <w:rPr>
           <w:i/>
@@ -5880,9 +5879,8 @@
           <w:szCs w:val="20"/>
           <w:lang w:eastAsia="de-DE"/>
         </w:rPr>
-        <w:t>Snake_playerA.head.x_coord</w:t>
-      </w:r>
-      <w:proofErr w:type="spellEnd"/>
+        <w:t xml:space="preserve">     Snake_playerA.head.y_coord == Snake_playerB.body.y_coord)</w:t>
+      </w:r>
       <w:r>
         <w:rPr>
           <w:i/>
@@ -5892,10 +5890,13 @@
           <w:szCs w:val="20"/>
           <w:lang w:eastAsia="de-DE"/>
         </w:rPr>
-        <w:t xml:space="preserve"> == </w:t>
-      </w:r>
-      <w:proofErr w:type="spellStart"/>
-      <w:r>
+        <w:tab/>
+        <w:t>{</w:t>
+      </w:r>
+    </w:p>
+    <w:p>
+      <w:pPr>
+        <w:spacing w:after="0" w:line="240" w:lineRule="auto"/>
         <w:rPr>
           <w:i/>
           <w:iCs/>
@@ -5904,9 +5905,7 @@
           <w:szCs w:val="20"/>
           <w:lang w:eastAsia="de-DE"/>
         </w:rPr>
-        <w:t>Snake_playerB.body.x_coord</w:t>
-      </w:r>
-      <w:proofErr w:type="spellEnd"/>
+      </w:pPr>
       <w:r>
         <w:rPr>
           <w:i/>
@@ -5916,7 +5915,8 @@
           <w:szCs w:val="20"/>
           <w:lang w:eastAsia="de-DE"/>
         </w:rPr>
-        <w:t xml:space="preserve"> &amp;&amp; </w:t>
+        <w:tab/>
+        <w:t>Check list position of coordinate in Snake_playerB.body;</w:t>
       </w:r>
     </w:p>
     <w:p>
@@ -5940,10 +5940,13 @@
           <w:szCs w:val="20"/>
           <w:lang w:eastAsia="de-DE"/>
         </w:rPr>
-        <w:t xml:space="preserve">     </w:t>
-      </w:r>
-      <w:proofErr w:type="spellStart"/>
-      <w:r>
+        <w:tab/>
+        <w:t>Adding = Length(Snake_playerB.body) - position of coordinate in Snake_playerB.body;</w:t>
+      </w:r>
+    </w:p>
+    <w:p>
+      <w:pPr>
+        <w:spacing w:after="0" w:line="240" w:lineRule="auto"/>
         <w:rPr>
           <w:i/>
           <w:iCs/>
@@ -5952,9 +5955,7 @@
           <w:szCs w:val="20"/>
           <w:lang w:eastAsia="de-DE"/>
         </w:rPr>
-        <w:t>Snake_playerA.head.y_coord</w:t>
-      </w:r>
-      <w:proofErr w:type="spellEnd"/>
+      </w:pPr>
       <w:r>
         <w:rPr>
           <w:i/>
@@ -5964,10 +5965,14 @@
           <w:szCs w:val="20"/>
           <w:lang w:eastAsia="de-DE"/>
         </w:rPr>
-        <w:t xml:space="preserve"> == </w:t>
-      </w:r>
-      <w:proofErr w:type="spellStart"/>
-      <w:r>
+        <w:tab/>
+        <w:t>// Here might be a -1 important for the list calcutlation.</w:t>
+      </w:r>
+    </w:p>
+    <w:p>
+      <w:pPr>
+        <w:spacing w:after="0" w:line="240" w:lineRule="auto"/>
+        <w:ind w:left="708"/>
         <w:rPr>
           <w:i/>
           <w:iCs/>
@@ -5976,9 +5981,7 @@
           <w:szCs w:val="20"/>
           <w:lang w:eastAsia="de-DE"/>
         </w:rPr>
-        <w:t>Snake_playerB.body.y_coord</w:t>
-      </w:r>
-      <w:proofErr w:type="spellEnd"/>
+      </w:pPr>
       <w:r>
         <w:rPr>
           <w:i/>
@@ -5988,9 +5991,13 @@
           <w:szCs w:val="20"/>
           <w:lang w:eastAsia="de-DE"/>
         </w:rPr>
-        <w:t>)</w:t>
-      </w:r>
-      <w:r>
+        <w:t>Drop list elements of Snake_playerB.body after Snake_playerB.body(Adding);</w:t>
+      </w:r>
+    </w:p>
+    <w:p>
+      <w:pPr>
+        <w:spacing w:after="0" w:line="240" w:lineRule="auto"/>
+        <w:ind w:left="708"/>
         <w:rPr>
           <w:i/>
           <w:iCs/>
@@ -5999,13 +6006,12 @@
           <w:szCs w:val="20"/>
           <w:lang w:eastAsia="de-DE"/>
         </w:rPr>
-        <w:tab/>
-        <w:t>{</w:t>
-      </w:r>
+      </w:pPr>
     </w:p>
     <w:p>
       <w:pPr>
         <w:spacing w:after="0" w:line="240" w:lineRule="auto"/>
+        <w:ind w:left="708"/>
         <w:rPr>
           <w:i/>
           <w:iCs/>
@@ -6024,11 +6030,13 @@
           <w:szCs w:val="20"/>
           <w:lang w:eastAsia="de-DE"/>
         </w:rPr>
-        <w:tab/>
-        <w:t xml:space="preserve">Check </w:t>
-      </w:r>
-      <w:proofErr w:type="spellStart"/>
-      <w:r>
+        <w:t>While adding &gt; 0{</w:t>
+      </w:r>
+    </w:p>
+    <w:p>
+      <w:pPr>
+        <w:spacing w:after="0" w:line="240" w:lineRule="auto"/>
+        <w:ind w:left="708"/>
         <w:rPr>
           <w:i/>
           <w:iCs/>
@@ -6037,9 +6045,7 @@
           <w:szCs w:val="20"/>
           <w:lang w:eastAsia="de-DE"/>
         </w:rPr>
-        <w:t>list</w:t>
-      </w:r>
-      <w:proofErr w:type="spellEnd"/>
+      </w:pPr>
       <w:r>
         <w:rPr>
           <w:i/>
@@ -6049,10 +6055,14 @@
           <w:szCs w:val="20"/>
           <w:lang w:eastAsia="de-DE"/>
         </w:rPr>
-        <w:t xml:space="preserve"> </w:t>
-      </w:r>
-      <w:proofErr w:type="spellStart"/>
-      <w:r>
+        <w:tab/>
+        <w:t>Add coordinate of Snake_playerA.body(length) to Snake_playerA.body;</w:t>
+      </w:r>
+    </w:p>
+    <w:p>
+      <w:pPr>
+        <w:spacing w:after="0" w:line="240" w:lineRule="auto"/>
+        <w:ind w:left="708"/>
         <w:rPr>
           <w:i/>
           <w:iCs/>
@@ -6061,9 +6071,7 @@
           <w:szCs w:val="20"/>
           <w:lang w:eastAsia="de-DE"/>
         </w:rPr>
-        <w:t>position</w:t>
-      </w:r>
-      <w:proofErr w:type="spellEnd"/>
+      </w:pPr>
       <w:r>
         <w:rPr>
           <w:i/>
@@ -6073,10 +6081,14 @@
           <w:szCs w:val="20"/>
           <w:lang w:eastAsia="de-DE"/>
         </w:rPr>
-        <w:t xml:space="preserve"> of </w:t>
-      </w:r>
-      <w:proofErr w:type="spellStart"/>
-      <w:r>
+        <w:tab/>
+        <w:t>Adding – 1;</w:t>
+      </w:r>
+    </w:p>
+    <w:p>
+      <w:pPr>
+        <w:spacing w:after="0" w:line="240" w:lineRule="auto"/>
+        <w:ind w:left="708"/>
         <w:rPr>
           <w:i/>
           <w:iCs/>
@@ -6085,9 +6097,7 @@
           <w:szCs w:val="20"/>
           <w:lang w:eastAsia="de-DE"/>
         </w:rPr>
-        <w:t>coordinate</w:t>
-      </w:r>
-      <w:proofErr w:type="spellEnd"/>
+      </w:pPr>
       <w:r>
         <w:rPr>
           <w:i/>
@@ -6097,10 +6107,14 @@
           <w:szCs w:val="20"/>
           <w:lang w:eastAsia="de-DE"/>
         </w:rPr>
-        <w:t xml:space="preserve"> in </w:t>
-      </w:r>
-      <w:proofErr w:type="spellStart"/>
-      <w:r>
+        <w:tab/>
+        <w:t>}</w:t>
+      </w:r>
+    </w:p>
+    <w:p>
+      <w:pPr>
+        <w:spacing w:after="0" w:line="240" w:lineRule="auto"/>
+        <w:ind w:left="708"/>
         <w:rPr>
           <w:i/>
           <w:iCs/>
@@ -6109,9 +6123,7 @@
           <w:szCs w:val="20"/>
           <w:lang w:eastAsia="de-DE"/>
         </w:rPr>
-        <w:t>Snake_playerB.body</w:t>
-      </w:r>
-      <w:proofErr w:type="spellEnd"/>
+      </w:pPr>
       <w:r>
         <w:rPr>
           <w:i/>
@@ -6121,12 +6133,13 @@
           <w:szCs w:val="20"/>
           <w:lang w:eastAsia="de-DE"/>
         </w:rPr>
-        <w:t>;</w:t>
+        <w:t>// With this logic the snake of playerA will grow the length of snake player but the case that the length might brake out of the field wont happen because it adds the same way snakes are spawning, with multiple point from one dot.</w:t>
       </w:r>
     </w:p>
     <w:p>
       <w:pPr>
         <w:spacing w:after="0" w:line="240" w:lineRule="auto"/>
+        <w:ind w:firstLine="708"/>
         <w:rPr>
           <w:i/>
           <w:iCs/>
@@ -6145,1387 +6158,7 @@
           <w:szCs w:val="20"/>
           <w:lang w:eastAsia="de-DE"/>
         </w:rPr>
-        <w:tab/>
-      </w:r>
-      <w:proofErr w:type="spellStart"/>
-      <w:r>
-        <w:rPr>
-          <w:i/>
-          <w:iCs/>
-          <w:color w:val="000000" w:themeColor="text1"/>
-          <w:sz w:val="20"/>
-          <w:szCs w:val="20"/>
-          <w:lang w:eastAsia="de-DE"/>
-        </w:rPr>
-        <w:t>Adding</w:t>
-      </w:r>
-      <w:proofErr w:type="spellEnd"/>
-      <w:r>
-        <w:rPr>
-          <w:i/>
-          <w:iCs/>
-          <w:color w:val="000000" w:themeColor="text1"/>
-          <w:sz w:val="20"/>
-          <w:szCs w:val="20"/>
-          <w:lang w:eastAsia="de-DE"/>
-        </w:rPr>
-        <w:t xml:space="preserve"> = </w:t>
-      </w:r>
-      <w:proofErr w:type="spellStart"/>
-      <w:r>
-        <w:rPr>
-          <w:i/>
-          <w:iCs/>
-          <w:color w:val="000000" w:themeColor="text1"/>
-          <w:sz w:val="20"/>
-          <w:szCs w:val="20"/>
-          <w:lang w:eastAsia="de-DE"/>
-        </w:rPr>
-        <w:t>Length</w:t>
-      </w:r>
-      <w:proofErr w:type="spellEnd"/>
-      <w:r>
-        <w:rPr>
-          <w:i/>
-          <w:iCs/>
-          <w:color w:val="000000" w:themeColor="text1"/>
-          <w:sz w:val="20"/>
-          <w:szCs w:val="20"/>
-          <w:lang w:eastAsia="de-DE"/>
-        </w:rPr>
-        <w:t>(</w:t>
-      </w:r>
-      <w:proofErr w:type="spellStart"/>
-      <w:r>
-        <w:rPr>
-          <w:i/>
-          <w:iCs/>
-          <w:color w:val="000000" w:themeColor="text1"/>
-          <w:sz w:val="20"/>
-          <w:szCs w:val="20"/>
-          <w:lang w:eastAsia="de-DE"/>
-        </w:rPr>
-        <w:t>Snake_playerB.body</w:t>
-      </w:r>
-      <w:proofErr w:type="spellEnd"/>
-      <w:r>
-        <w:rPr>
-          <w:i/>
-          <w:iCs/>
-          <w:color w:val="000000" w:themeColor="text1"/>
-          <w:sz w:val="20"/>
-          <w:szCs w:val="20"/>
-          <w:lang w:eastAsia="de-DE"/>
-        </w:rPr>
-        <w:t xml:space="preserve">) - </w:t>
-      </w:r>
-      <w:proofErr w:type="spellStart"/>
-      <w:r>
-        <w:rPr>
-          <w:i/>
-          <w:iCs/>
-          <w:color w:val="000000" w:themeColor="text1"/>
-          <w:sz w:val="20"/>
-          <w:szCs w:val="20"/>
-          <w:lang w:eastAsia="de-DE"/>
-        </w:rPr>
-        <w:t>position</w:t>
-      </w:r>
-      <w:proofErr w:type="spellEnd"/>
-      <w:r>
-        <w:rPr>
-          <w:i/>
-          <w:iCs/>
-          <w:color w:val="000000" w:themeColor="text1"/>
-          <w:sz w:val="20"/>
-          <w:szCs w:val="20"/>
-          <w:lang w:eastAsia="de-DE"/>
-        </w:rPr>
-        <w:t xml:space="preserve"> of </w:t>
-      </w:r>
-      <w:proofErr w:type="spellStart"/>
-      <w:r>
-        <w:rPr>
-          <w:i/>
-          <w:iCs/>
-          <w:color w:val="000000" w:themeColor="text1"/>
-          <w:sz w:val="20"/>
-          <w:szCs w:val="20"/>
-          <w:lang w:eastAsia="de-DE"/>
-        </w:rPr>
-        <w:t>coordinate</w:t>
-      </w:r>
-      <w:proofErr w:type="spellEnd"/>
-      <w:r>
-        <w:rPr>
-          <w:i/>
-          <w:iCs/>
-          <w:color w:val="000000" w:themeColor="text1"/>
-          <w:sz w:val="20"/>
-          <w:szCs w:val="20"/>
-          <w:lang w:eastAsia="de-DE"/>
-        </w:rPr>
-        <w:t xml:space="preserve"> in </w:t>
-      </w:r>
-      <w:proofErr w:type="spellStart"/>
-      <w:r>
-        <w:rPr>
-          <w:i/>
-          <w:iCs/>
-          <w:color w:val="000000" w:themeColor="text1"/>
-          <w:sz w:val="20"/>
-          <w:szCs w:val="20"/>
-          <w:lang w:eastAsia="de-DE"/>
-        </w:rPr>
-        <w:t>Snake_playerB.body</w:t>
-      </w:r>
-      <w:proofErr w:type="spellEnd"/>
-      <w:r>
-        <w:rPr>
-          <w:i/>
-          <w:iCs/>
-          <w:color w:val="000000" w:themeColor="text1"/>
-          <w:sz w:val="20"/>
-          <w:szCs w:val="20"/>
-          <w:lang w:eastAsia="de-DE"/>
-        </w:rPr>
-        <w:t>;</w:t>
-      </w:r>
-    </w:p>
-    <w:p>
-      <w:pPr>
-        <w:spacing w:after="0" w:line="240" w:lineRule="auto"/>
-        <w:rPr>
-          <w:i/>
-          <w:iCs/>
-          <w:color w:val="000000" w:themeColor="text1"/>
-          <w:sz w:val="20"/>
-          <w:szCs w:val="20"/>
-          <w:lang w:eastAsia="de-DE"/>
-        </w:rPr>
-      </w:pPr>
-      <w:r>
-        <w:rPr>
-          <w:i/>
-          <w:iCs/>
-          <w:color w:val="000000" w:themeColor="text1"/>
-          <w:sz w:val="20"/>
-          <w:szCs w:val="20"/>
-          <w:lang w:eastAsia="de-DE"/>
-        </w:rPr>
-        <w:tab/>
-        <w:t xml:space="preserve">// Here </w:t>
-      </w:r>
-      <w:proofErr w:type="spellStart"/>
-      <w:r>
-        <w:rPr>
-          <w:i/>
-          <w:iCs/>
-          <w:color w:val="000000" w:themeColor="text1"/>
-          <w:sz w:val="20"/>
-          <w:szCs w:val="20"/>
-          <w:lang w:eastAsia="de-DE"/>
-        </w:rPr>
-        <w:t>might</w:t>
-      </w:r>
-      <w:proofErr w:type="spellEnd"/>
-      <w:r>
-        <w:rPr>
-          <w:i/>
-          <w:iCs/>
-          <w:color w:val="000000" w:themeColor="text1"/>
-          <w:sz w:val="20"/>
-          <w:szCs w:val="20"/>
-          <w:lang w:eastAsia="de-DE"/>
-        </w:rPr>
-        <w:t xml:space="preserve"> </w:t>
-      </w:r>
-      <w:proofErr w:type="spellStart"/>
-      <w:r>
-        <w:rPr>
-          <w:i/>
-          <w:iCs/>
-          <w:color w:val="000000" w:themeColor="text1"/>
-          <w:sz w:val="20"/>
-          <w:szCs w:val="20"/>
-          <w:lang w:eastAsia="de-DE"/>
-        </w:rPr>
-        <w:t>be</w:t>
-      </w:r>
-      <w:proofErr w:type="spellEnd"/>
-      <w:r>
-        <w:rPr>
-          <w:i/>
-          <w:iCs/>
-          <w:color w:val="000000" w:themeColor="text1"/>
-          <w:sz w:val="20"/>
-          <w:szCs w:val="20"/>
-          <w:lang w:eastAsia="de-DE"/>
-        </w:rPr>
-        <w:t xml:space="preserve"> a -1 </w:t>
-      </w:r>
-      <w:proofErr w:type="spellStart"/>
-      <w:r>
-        <w:rPr>
-          <w:i/>
-          <w:iCs/>
-          <w:color w:val="000000" w:themeColor="text1"/>
-          <w:sz w:val="20"/>
-          <w:szCs w:val="20"/>
-          <w:lang w:eastAsia="de-DE"/>
-        </w:rPr>
-        <w:t>important</w:t>
-      </w:r>
-      <w:proofErr w:type="spellEnd"/>
-      <w:r>
-        <w:rPr>
-          <w:i/>
-          <w:iCs/>
-          <w:color w:val="000000" w:themeColor="text1"/>
-          <w:sz w:val="20"/>
-          <w:szCs w:val="20"/>
-          <w:lang w:eastAsia="de-DE"/>
-        </w:rPr>
-        <w:t xml:space="preserve"> for the </w:t>
-      </w:r>
-      <w:proofErr w:type="spellStart"/>
-      <w:r>
-        <w:rPr>
-          <w:i/>
-          <w:iCs/>
-          <w:color w:val="000000" w:themeColor="text1"/>
-          <w:sz w:val="20"/>
-          <w:szCs w:val="20"/>
-          <w:lang w:eastAsia="de-DE"/>
-        </w:rPr>
-        <w:t>list</w:t>
-      </w:r>
-      <w:proofErr w:type="spellEnd"/>
-      <w:r>
-        <w:rPr>
-          <w:i/>
-          <w:iCs/>
-          <w:color w:val="000000" w:themeColor="text1"/>
-          <w:sz w:val="20"/>
-          <w:szCs w:val="20"/>
-          <w:lang w:eastAsia="de-DE"/>
-        </w:rPr>
-        <w:t xml:space="preserve"> </w:t>
-      </w:r>
-      <w:proofErr w:type="spellStart"/>
-      <w:r>
-        <w:rPr>
-          <w:i/>
-          <w:iCs/>
-          <w:color w:val="000000" w:themeColor="text1"/>
-          <w:sz w:val="20"/>
-          <w:szCs w:val="20"/>
-          <w:lang w:eastAsia="de-DE"/>
-        </w:rPr>
-        <w:t>calcutlation</w:t>
-      </w:r>
-      <w:proofErr w:type="spellEnd"/>
-      <w:r>
-        <w:rPr>
-          <w:i/>
-          <w:iCs/>
-          <w:color w:val="000000" w:themeColor="text1"/>
-          <w:sz w:val="20"/>
-          <w:szCs w:val="20"/>
-          <w:lang w:eastAsia="de-DE"/>
-        </w:rPr>
-        <w:t>.</w:t>
-      </w:r>
-    </w:p>
-    <w:p>
-      <w:pPr>
-        <w:spacing w:after="0" w:line="240" w:lineRule="auto"/>
-        <w:ind w:left="708"/>
-        <w:rPr>
-          <w:i/>
-          <w:iCs/>
-          <w:color w:val="000000" w:themeColor="text1"/>
-          <w:sz w:val="20"/>
-          <w:szCs w:val="20"/>
-          <w:lang w:eastAsia="de-DE"/>
-        </w:rPr>
-      </w:pPr>
-      <w:r>
-        <w:rPr>
-          <w:i/>
-          <w:iCs/>
-          <w:color w:val="000000" w:themeColor="text1"/>
-          <w:sz w:val="20"/>
-          <w:szCs w:val="20"/>
-          <w:lang w:eastAsia="de-DE"/>
-        </w:rPr>
-        <w:t xml:space="preserve">Drop </w:t>
-      </w:r>
-      <w:proofErr w:type="spellStart"/>
-      <w:r>
-        <w:rPr>
-          <w:i/>
-          <w:iCs/>
-          <w:color w:val="000000" w:themeColor="text1"/>
-          <w:sz w:val="20"/>
-          <w:szCs w:val="20"/>
-          <w:lang w:eastAsia="de-DE"/>
-        </w:rPr>
-        <w:t>list</w:t>
-      </w:r>
-      <w:proofErr w:type="spellEnd"/>
-      <w:r>
-        <w:rPr>
-          <w:i/>
-          <w:iCs/>
-          <w:color w:val="000000" w:themeColor="text1"/>
-          <w:sz w:val="20"/>
-          <w:szCs w:val="20"/>
-          <w:lang w:eastAsia="de-DE"/>
-        </w:rPr>
-        <w:t xml:space="preserve"> </w:t>
-      </w:r>
-      <w:proofErr w:type="spellStart"/>
-      <w:r>
-        <w:rPr>
-          <w:i/>
-          <w:iCs/>
-          <w:color w:val="000000" w:themeColor="text1"/>
-          <w:sz w:val="20"/>
-          <w:szCs w:val="20"/>
-          <w:lang w:eastAsia="de-DE"/>
-        </w:rPr>
-        <w:t>elements</w:t>
-      </w:r>
-      <w:proofErr w:type="spellEnd"/>
-      <w:r>
-        <w:rPr>
-          <w:i/>
-          <w:iCs/>
-          <w:color w:val="000000" w:themeColor="text1"/>
-          <w:sz w:val="20"/>
-          <w:szCs w:val="20"/>
-          <w:lang w:eastAsia="de-DE"/>
-        </w:rPr>
-        <w:t xml:space="preserve"> of </w:t>
-      </w:r>
-      <w:proofErr w:type="spellStart"/>
-      <w:r>
-        <w:rPr>
-          <w:i/>
-          <w:iCs/>
-          <w:color w:val="000000" w:themeColor="text1"/>
-          <w:sz w:val="20"/>
-          <w:szCs w:val="20"/>
-          <w:lang w:eastAsia="de-DE"/>
-        </w:rPr>
-        <w:t>Snake_playerB.body</w:t>
-      </w:r>
-      <w:proofErr w:type="spellEnd"/>
-      <w:r>
-        <w:rPr>
-          <w:i/>
-          <w:iCs/>
-          <w:color w:val="000000" w:themeColor="text1"/>
-          <w:sz w:val="20"/>
-          <w:szCs w:val="20"/>
-          <w:lang w:eastAsia="de-DE"/>
-        </w:rPr>
-        <w:t xml:space="preserve"> after </w:t>
-      </w:r>
-      <w:proofErr w:type="spellStart"/>
-      <w:r>
-        <w:rPr>
-          <w:i/>
-          <w:iCs/>
-          <w:color w:val="000000" w:themeColor="text1"/>
-          <w:sz w:val="20"/>
-          <w:szCs w:val="20"/>
-          <w:lang w:eastAsia="de-DE"/>
-        </w:rPr>
-        <w:t>Snake_playerB.body</w:t>
-      </w:r>
-      <w:proofErr w:type="spellEnd"/>
-      <w:r>
-        <w:rPr>
-          <w:i/>
-          <w:iCs/>
-          <w:color w:val="000000" w:themeColor="text1"/>
-          <w:sz w:val="20"/>
-          <w:szCs w:val="20"/>
-          <w:lang w:eastAsia="de-DE"/>
-        </w:rPr>
-        <w:t>(</w:t>
-      </w:r>
-      <w:proofErr w:type="spellStart"/>
-      <w:r>
-        <w:rPr>
-          <w:i/>
-          <w:iCs/>
-          <w:color w:val="000000" w:themeColor="text1"/>
-          <w:sz w:val="20"/>
-          <w:szCs w:val="20"/>
-          <w:lang w:eastAsia="de-DE"/>
-        </w:rPr>
-        <w:t>Adding</w:t>
-      </w:r>
-      <w:proofErr w:type="spellEnd"/>
-      <w:r>
-        <w:rPr>
-          <w:i/>
-          <w:iCs/>
-          <w:color w:val="000000" w:themeColor="text1"/>
-          <w:sz w:val="20"/>
-          <w:szCs w:val="20"/>
-          <w:lang w:eastAsia="de-DE"/>
-        </w:rPr>
-        <w:t>);</w:t>
-      </w:r>
-    </w:p>
-    <w:p>
-      <w:pPr>
-        <w:spacing w:after="0" w:line="240" w:lineRule="auto"/>
-        <w:ind w:left="708"/>
-        <w:rPr>
-          <w:i/>
-          <w:iCs/>
-          <w:color w:val="000000" w:themeColor="text1"/>
-          <w:sz w:val="20"/>
-          <w:szCs w:val="20"/>
-          <w:lang w:eastAsia="de-DE"/>
-        </w:rPr>
-      </w:pPr>
-    </w:p>
-    <w:p>
-      <w:pPr>
-        <w:spacing w:after="0" w:line="240" w:lineRule="auto"/>
-        <w:ind w:left="708"/>
-        <w:rPr>
-          <w:i/>
-          <w:iCs/>
-          <w:color w:val="000000" w:themeColor="text1"/>
-          <w:sz w:val="20"/>
-          <w:szCs w:val="20"/>
-          <w:lang w:eastAsia="de-DE"/>
-        </w:rPr>
-      </w:pPr>
-      <w:proofErr w:type="spellStart"/>
-      <w:r>
-        <w:rPr>
-          <w:i/>
-          <w:iCs/>
-          <w:color w:val="000000" w:themeColor="text1"/>
-          <w:sz w:val="20"/>
-          <w:szCs w:val="20"/>
-          <w:lang w:eastAsia="de-DE"/>
-        </w:rPr>
-        <w:t>While</w:t>
-      </w:r>
-      <w:proofErr w:type="spellEnd"/>
-      <w:r>
-        <w:rPr>
-          <w:i/>
-          <w:iCs/>
-          <w:color w:val="000000" w:themeColor="text1"/>
-          <w:sz w:val="20"/>
-          <w:szCs w:val="20"/>
-          <w:lang w:eastAsia="de-DE"/>
-        </w:rPr>
-        <w:t xml:space="preserve"> </w:t>
-      </w:r>
-      <w:proofErr w:type="spellStart"/>
-      <w:r>
-        <w:rPr>
-          <w:i/>
-          <w:iCs/>
-          <w:color w:val="000000" w:themeColor="text1"/>
-          <w:sz w:val="20"/>
-          <w:szCs w:val="20"/>
-          <w:lang w:eastAsia="de-DE"/>
-        </w:rPr>
-        <w:t>adding</w:t>
-      </w:r>
-      <w:proofErr w:type="spellEnd"/>
-      <w:r>
-        <w:rPr>
-          <w:i/>
-          <w:iCs/>
-          <w:color w:val="000000" w:themeColor="text1"/>
-          <w:sz w:val="20"/>
-          <w:szCs w:val="20"/>
-          <w:lang w:eastAsia="de-DE"/>
-        </w:rPr>
-        <w:t xml:space="preserve"> &gt; 0{</w:t>
-      </w:r>
-    </w:p>
-    <w:p>
-      <w:pPr>
-        <w:spacing w:after="0" w:line="240" w:lineRule="auto"/>
-        <w:ind w:left="708"/>
-        <w:rPr>
-          <w:i/>
-          <w:iCs/>
-          <w:color w:val="000000" w:themeColor="text1"/>
-          <w:sz w:val="20"/>
-          <w:szCs w:val="20"/>
-          <w:lang w:eastAsia="de-DE"/>
-        </w:rPr>
-      </w:pPr>
-      <w:r>
-        <w:rPr>
-          <w:i/>
-          <w:iCs/>
-          <w:color w:val="000000" w:themeColor="text1"/>
-          <w:sz w:val="20"/>
-          <w:szCs w:val="20"/>
-          <w:lang w:eastAsia="de-DE"/>
-        </w:rPr>
-        <w:tab/>
-        <w:t xml:space="preserve">Add </w:t>
-      </w:r>
-      <w:proofErr w:type="spellStart"/>
-      <w:r>
-        <w:rPr>
-          <w:i/>
-          <w:iCs/>
-          <w:color w:val="000000" w:themeColor="text1"/>
-          <w:sz w:val="20"/>
-          <w:szCs w:val="20"/>
-          <w:lang w:eastAsia="de-DE"/>
-        </w:rPr>
-        <w:t>coordinate</w:t>
-      </w:r>
-      <w:proofErr w:type="spellEnd"/>
-      <w:r>
-        <w:rPr>
-          <w:i/>
-          <w:iCs/>
-          <w:color w:val="000000" w:themeColor="text1"/>
-          <w:sz w:val="20"/>
-          <w:szCs w:val="20"/>
-          <w:lang w:eastAsia="de-DE"/>
-        </w:rPr>
-        <w:t xml:space="preserve"> of </w:t>
-      </w:r>
-      <w:proofErr w:type="spellStart"/>
-      <w:r>
-        <w:rPr>
-          <w:i/>
-          <w:iCs/>
-          <w:color w:val="000000" w:themeColor="text1"/>
-          <w:sz w:val="20"/>
-          <w:szCs w:val="20"/>
-          <w:lang w:eastAsia="de-DE"/>
-        </w:rPr>
-        <w:t>Snake_playerA.body</w:t>
-      </w:r>
-      <w:proofErr w:type="spellEnd"/>
-      <w:r>
-        <w:rPr>
-          <w:i/>
-          <w:iCs/>
-          <w:color w:val="000000" w:themeColor="text1"/>
-          <w:sz w:val="20"/>
-          <w:szCs w:val="20"/>
-          <w:lang w:eastAsia="de-DE"/>
-        </w:rPr>
-        <w:t>(</w:t>
-      </w:r>
-      <w:proofErr w:type="spellStart"/>
-      <w:r>
-        <w:rPr>
-          <w:i/>
-          <w:iCs/>
-          <w:color w:val="000000" w:themeColor="text1"/>
-          <w:sz w:val="20"/>
-          <w:szCs w:val="20"/>
-          <w:lang w:eastAsia="de-DE"/>
-        </w:rPr>
-        <w:t>length</w:t>
-      </w:r>
-      <w:proofErr w:type="spellEnd"/>
-      <w:r>
-        <w:rPr>
-          <w:i/>
-          <w:iCs/>
-          <w:color w:val="000000" w:themeColor="text1"/>
-          <w:sz w:val="20"/>
-          <w:szCs w:val="20"/>
-          <w:lang w:eastAsia="de-DE"/>
-        </w:rPr>
-        <w:t xml:space="preserve">) to </w:t>
-      </w:r>
-      <w:proofErr w:type="spellStart"/>
-      <w:r>
-        <w:rPr>
-          <w:i/>
-          <w:iCs/>
-          <w:color w:val="000000" w:themeColor="text1"/>
-          <w:sz w:val="20"/>
-          <w:szCs w:val="20"/>
-          <w:lang w:eastAsia="de-DE"/>
-        </w:rPr>
-        <w:t>Snake_playerA.body</w:t>
-      </w:r>
-      <w:proofErr w:type="spellEnd"/>
-      <w:r>
-        <w:rPr>
-          <w:i/>
-          <w:iCs/>
-          <w:color w:val="000000" w:themeColor="text1"/>
-          <w:sz w:val="20"/>
-          <w:szCs w:val="20"/>
-          <w:lang w:eastAsia="de-DE"/>
-        </w:rPr>
-        <w:t>;</w:t>
-      </w:r>
-    </w:p>
-    <w:p>
-      <w:pPr>
-        <w:spacing w:after="0" w:line="240" w:lineRule="auto"/>
-        <w:ind w:left="708"/>
-        <w:rPr>
-          <w:i/>
-          <w:iCs/>
-          <w:color w:val="000000" w:themeColor="text1"/>
-          <w:sz w:val="20"/>
-          <w:szCs w:val="20"/>
-          <w:lang w:eastAsia="de-DE"/>
-        </w:rPr>
-      </w:pPr>
-      <w:r>
-        <w:rPr>
-          <w:i/>
-          <w:iCs/>
-          <w:color w:val="000000" w:themeColor="text1"/>
-          <w:sz w:val="20"/>
-          <w:szCs w:val="20"/>
-          <w:lang w:eastAsia="de-DE"/>
-        </w:rPr>
-        <w:tab/>
-      </w:r>
-      <w:proofErr w:type="spellStart"/>
-      <w:r>
-        <w:rPr>
-          <w:i/>
-          <w:iCs/>
-          <w:color w:val="000000" w:themeColor="text1"/>
-          <w:sz w:val="20"/>
-          <w:szCs w:val="20"/>
-          <w:lang w:eastAsia="de-DE"/>
-        </w:rPr>
-        <w:t>Adding</w:t>
-      </w:r>
-      <w:proofErr w:type="spellEnd"/>
-      <w:r>
-        <w:rPr>
-          <w:i/>
-          <w:iCs/>
-          <w:color w:val="000000" w:themeColor="text1"/>
-          <w:sz w:val="20"/>
-          <w:szCs w:val="20"/>
-          <w:lang w:eastAsia="de-DE"/>
-        </w:rPr>
-        <w:t xml:space="preserve"> – 1;</w:t>
-      </w:r>
-    </w:p>
-    <w:p>
-      <w:pPr>
-        <w:spacing w:after="0" w:line="240" w:lineRule="auto"/>
-        <w:ind w:left="708"/>
-        <w:rPr>
-          <w:i/>
-          <w:iCs/>
-          <w:color w:val="000000" w:themeColor="text1"/>
-          <w:sz w:val="20"/>
-          <w:szCs w:val="20"/>
-          <w:lang w:eastAsia="de-DE"/>
-        </w:rPr>
-      </w:pPr>
-      <w:r>
-        <w:rPr>
-          <w:i/>
-          <w:iCs/>
-          <w:color w:val="000000" w:themeColor="text1"/>
-          <w:sz w:val="20"/>
-          <w:szCs w:val="20"/>
-          <w:lang w:eastAsia="de-DE"/>
-        </w:rPr>
-        <w:tab/>
         <w:t>}</w:t>
-      </w:r>
-    </w:p>
-    <w:p>
-      <w:pPr>
-        <w:spacing w:after="0" w:line="240" w:lineRule="auto"/>
-        <w:ind w:left="708"/>
-        <w:rPr>
-          <w:i/>
-          <w:iCs/>
-          <w:color w:val="000000" w:themeColor="text1"/>
-          <w:sz w:val="20"/>
-          <w:szCs w:val="20"/>
-          <w:lang w:eastAsia="de-DE"/>
-        </w:rPr>
-      </w:pPr>
-      <w:r>
-        <w:rPr>
-          <w:i/>
-          <w:iCs/>
-          <w:color w:val="000000" w:themeColor="text1"/>
-          <w:sz w:val="20"/>
-          <w:szCs w:val="20"/>
-          <w:lang w:eastAsia="de-DE"/>
-        </w:rPr>
-        <w:t xml:space="preserve">// </w:t>
-      </w:r>
-      <w:proofErr w:type="spellStart"/>
-      <w:r>
-        <w:rPr>
-          <w:i/>
-          <w:iCs/>
-          <w:color w:val="000000" w:themeColor="text1"/>
-          <w:sz w:val="20"/>
-          <w:szCs w:val="20"/>
-          <w:lang w:eastAsia="de-DE"/>
-        </w:rPr>
-        <w:t>With</w:t>
-      </w:r>
-      <w:proofErr w:type="spellEnd"/>
-      <w:r>
-        <w:rPr>
-          <w:i/>
-          <w:iCs/>
-          <w:color w:val="000000" w:themeColor="text1"/>
-          <w:sz w:val="20"/>
-          <w:szCs w:val="20"/>
-          <w:lang w:eastAsia="de-DE"/>
-        </w:rPr>
-        <w:t xml:space="preserve"> </w:t>
-      </w:r>
-      <w:proofErr w:type="spellStart"/>
-      <w:r>
-        <w:rPr>
-          <w:i/>
-          <w:iCs/>
-          <w:color w:val="000000" w:themeColor="text1"/>
-          <w:sz w:val="20"/>
-          <w:szCs w:val="20"/>
-          <w:lang w:eastAsia="de-DE"/>
-        </w:rPr>
-        <w:t>this</w:t>
-      </w:r>
-      <w:proofErr w:type="spellEnd"/>
-      <w:r>
-        <w:rPr>
-          <w:i/>
-          <w:iCs/>
-          <w:color w:val="000000" w:themeColor="text1"/>
-          <w:sz w:val="20"/>
-          <w:szCs w:val="20"/>
-          <w:lang w:eastAsia="de-DE"/>
-        </w:rPr>
-        <w:t xml:space="preserve"> </w:t>
-      </w:r>
-      <w:proofErr w:type="spellStart"/>
-      <w:r>
-        <w:rPr>
-          <w:i/>
-          <w:iCs/>
-          <w:color w:val="000000" w:themeColor="text1"/>
-          <w:sz w:val="20"/>
-          <w:szCs w:val="20"/>
-          <w:lang w:eastAsia="de-DE"/>
-        </w:rPr>
-        <w:t>logic</w:t>
-      </w:r>
-      <w:proofErr w:type="spellEnd"/>
-      <w:r>
-        <w:rPr>
-          <w:i/>
-          <w:iCs/>
-          <w:color w:val="000000" w:themeColor="text1"/>
-          <w:sz w:val="20"/>
-          <w:szCs w:val="20"/>
-          <w:lang w:eastAsia="de-DE"/>
-        </w:rPr>
-        <w:t xml:space="preserve"> the </w:t>
-      </w:r>
-      <w:proofErr w:type="spellStart"/>
-      <w:r>
-        <w:rPr>
-          <w:i/>
-          <w:iCs/>
-          <w:color w:val="000000" w:themeColor="text1"/>
-          <w:sz w:val="20"/>
-          <w:szCs w:val="20"/>
-          <w:lang w:eastAsia="de-DE"/>
-        </w:rPr>
-        <w:t>snake</w:t>
-      </w:r>
-      <w:proofErr w:type="spellEnd"/>
-      <w:r>
-        <w:rPr>
-          <w:i/>
-          <w:iCs/>
-          <w:color w:val="000000" w:themeColor="text1"/>
-          <w:sz w:val="20"/>
-          <w:szCs w:val="20"/>
-          <w:lang w:eastAsia="de-DE"/>
-        </w:rPr>
-        <w:t xml:space="preserve"> of </w:t>
-      </w:r>
-      <w:proofErr w:type="spellStart"/>
-      <w:r>
-        <w:rPr>
-          <w:i/>
-          <w:iCs/>
-          <w:color w:val="000000" w:themeColor="text1"/>
-          <w:sz w:val="20"/>
-          <w:szCs w:val="20"/>
-          <w:lang w:eastAsia="de-DE"/>
-        </w:rPr>
-        <w:t>playerA</w:t>
-      </w:r>
-      <w:proofErr w:type="spellEnd"/>
-      <w:r>
-        <w:rPr>
-          <w:i/>
-          <w:iCs/>
-          <w:color w:val="000000" w:themeColor="text1"/>
-          <w:sz w:val="20"/>
-          <w:szCs w:val="20"/>
-          <w:lang w:eastAsia="de-DE"/>
-        </w:rPr>
-        <w:t xml:space="preserve"> will </w:t>
-      </w:r>
-      <w:proofErr w:type="spellStart"/>
-      <w:r>
-        <w:rPr>
-          <w:i/>
-          <w:iCs/>
-          <w:color w:val="000000" w:themeColor="text1"/>
-          <w:sz w:val="20"/>
-          <w:szCs w:val="20"/>
-          <w:lang w:eastAsia="de-DE"/>
-        </w:rPr>
-        <w:t>grow</w:t>
-      </w:r>
-      <w:proofErr w:type="spellEnd"/>
-      <w:r>
-        <w:rPr>
-          <w:i/>
-          <w:iCs/>
-          <w:color w:val="000000" w:themeColor="text1"/>
-          <w:sz w:val="20"/>
-          <w:szCs w:val="20"/>
-          <w:lang w:eastAsia="de-DE"/>
-        </w:rPr>
-        <w:t xml:space="preserve"> the </w:t>
-      </w:r>
-      <w:proofErr w:type="spellStart"/>
-      <w:r>
-        <w:rPr>
-          <w:i/>
-          <w:iCs/>
-          <w:color w:val="000000" w:themeColor="text1"/>
-          <w:sz w:val="20"/>
-          <w:szCs w:val="20"/>
-          <w:lang w:eastAsia="de-DE"/>
-        </w:rPr>
-        <w:t>length</w:t>
-      </w:r>
-      <w:proofErr w:type="spellEnd"/>
-      <w:r>
-        <w:rPr>
-          <w:i/>
-          <w:iCs/>
-          <w:color w:val="000000" w:themeColor="text1"/>
-          <w:sz w:val="20"/>
-          <w:szCs w:val="20"/>
-          <w:lang w:eastAsia="de-DE"/>
-        </w:rPr>
-        <w:t xml:space="preserve"> of </w:t>
-      </w:r>
-      <w:proofErr w:type="spellStart"/>
-      <w:r>
-        <w:rPr>
-          <w:i/>
-          <w:iCs/>
-          <w:color w:val="000000" w:themeColor="text1"/>
-          <w:sz w:val="20"/>
-          <w:szCs w:val="20"/>
-          <w:lang w:eastAsia="de-DE"/>
-        </w:rPr>
-        <w:t>snake</w:t>
-      </w:r>
-      <w:proofErr w:type="spellEnd"/>
-      <w:r>
-        <w:rPr>
-          <w:i/>
-          <w:iCs/>
-          <w:color w:val="000000" w:themeColor="text1"/>
-          <w:sz w:val="20"/>
-          <w:szCs w:val="20"/>
-          <w:lang w:eastAsia="de-DE"/>
-        </w:rPr>
-        <w:t xml:space="preserve"> player but the </w:t>
-      </w:r>
-      <w:proofErr w:type="spellStart"/>
-      <w:r>
-        <w:rPr>
-          <w:i/>
-          <w:iCs/>
-          <w:color w:val="000000" w:themeColor="text1"/>
-          <w:sz w:val="20"/>
-          <w:szCs w:val="20"/>
-          <w:lang w:eastAsia="de-DE"/>
-        </w:rPr>
-        <w:t>case</w:t>
-      </w:r>
-      <w:proofErr w:type="spellEnd"/>
-      <w:r>
-        <w:rPr>
-          <w:i/>
-          <w:iCs/>
-          <w:color w:val="000000" w:themeColor="text1"/>
-          <w:sz w:val="20"/>
-          <w:szCs w:val="20"/>
-          <w:lang w:eastAsia="de-DE"/>
-        </w:rPr>
-        <w:t xml:space="preserve"> </w:t>
-      </w:r>
-      <w:proofErr w:type="spellStart"/>
-      <w:r>
-        <w:rPr>
-          <w:i/>
-          <w:iCs/>
-          <w:color w:val="000000" w:themeColor="text1"/>
-          <w:sz w:val="20"/>
-          <w:szCs w:val="20"/>
-          <w:lang w:eastAsia="de-DE"/>
-        </w:rPr>
-        <w:t>that</w:t>
-      </w:r>
-      <w:proofErr w:type="spellEnd"/>
-      <w:r>
-        <w:rPr>
-          <w:i/>
-          <w:iCs/>
-          <w:color w:val="000000" w:themeColor="text1"/>
-          <w:sz w:val="20"/>
-          <w:szCs w:val="20"/>
-          <w:lang w:eastAsia="de-DE"/>
-        </w:rPr>
-        <w:t xml:space="preserve"> the </w:t>
-      </w:r>
-      <w:proofErr w:type="spellStart"/>
-      <w:r>
-        <w:rPr>
-          <w:i/>
-          <w:iCs/>
-          <w:color w:val="000000" w:themeColor="text1"/>
-          <w:sz w:val="20"/>
-          <w:szCs w:val="20"/>
-          <w:lang w:eastAsia="de-DE"/>
-        </w:rPr>
-        <w:t>length</w:t>
-      </w:r>
-      <w:proofErr w:type="spellEnd"/>
-      <w:r>
-        <w:rPr>
-          <w:i/>
-          <w:iCs/>
-          <w:color w:val="000000" w:themeColor="text1"/>
-          <w:sz w:val="20"/>
-          <w:szCs w:val="20"/>
-          <w:lang w:eastAsia="de-DE"/>
-        </w:rPr>
-        <w:t xml:space="preserve"> </w:t>
-      </w:r>
-      <w:proofErr w:type="spellStart"/>
-      <w:r>
-        <w:rPr>
-          <w:i/>
-          <w:iCs/>
-          <w:color w:val="000000" w:themeColor="text1"/>
-          <w:sz w:val="20"/>
-          <w:szCs w:val="20"/>
-          <w:lang w:eastAsia="de-DE"/>
-        </w:rPr>
-        <w:t>might</w:t>
-      </w:r>
-      <w:proofErr w:type="spellEnd"/>
-      <w:r>
-        <w:rPr>
-          <w:i/>
-          <w:iCs/>
-          <w:color w:val="000000" w:themeColor="text1"/>
-          <w:sz w:val="20"/>
-          <w:szCs w:val="20"/>
-          <w:lang w:eastAsia="de-DE"/>
-        </w:rPr>
-        <w:t xml:space="preserve"> </w:t>
-      </w:r>
-      <w:proofErr w:type="spellStart"/>
-      <w:r>
-        <w:rPr>
-          <w:i/>
-          <w:iCs/>
-          <w:color w:val="000000" w:themeColor="text1"/>
-          <w:sz w:val="20"/>
-          <w:szCs w:val="20"/>
-          <w:lang w:eastAsia="de-DE"/>
-        </w:rPr>
-        <w:t>brake</w:t>
-      </w:r>
-      <w:proofErr w:type="spellEnd"/>
-      <w:r>
-        <w:rPr>
-          <w:i/>
-          <w:iCs/>
-          <w:color w:val="000000" w:themeColor="text1"/>
-          <w:sz w:val="20"/>
-          <w:szCs w:val="20"/>
-          <w:lang w:eastAsia="de-DE"/>
-        </w:rPr>
-        <w:t xml:space="preserve"> out of the </w:t>
-      </w:r>
-      <w:proofErr w:type="spellStart"/>
-      <w:r>
-        <w:rPr>
-          <w:i/>
-          <w:iCs/>
-          <w:color w:val="000000" w:themeColor="text1"/>
-          <w:sz w:val="20"/>
-          <w:szCs w:val="20"/>
-          <w:lang w:eastAsia="de-DE"/>
-        </w:rPr>
-        <w:t>field</w:t>
-      </w:r>
-      <w:proofErr w:type="spellEnd"/>
-      <w:r>
-        <w:rPr>
-          <w:i/>
-          <w:iCs/>
-          <w:color w:val="000000" w:themeColor="text1"/>
-          <w:sz w:val="20"/>
-          <w:szCs w:val="20"/>
-          <w:lang w:eastAsia="de-DE"/>
-        </w:rPr>
-        <w:t xml:space="preserve"> </w:t>
-      </w:r>
-      <w:proofErr w:type="spellStart"/>
-      <w:r>
-        <w:rPr>
-          <w:i/>
-          <w:iCs/>
-          <w:color w:val="000000" w:themeColor="text1"/>
-          <w:sz w:val="20"/>
-          <w:szCs w:val="20"/>
-          <w:lang w:eastAsia="de-DE"/>
-        </w:rPr>
-        <w:t>wont</w:t>
-      </w:r>
-      <w:proofErr w:type="spellEnd"/>
-      <w:r>
-        <w:rPr>
-          <w:i/>
-          <w:iCs/>
-          <w:color w:val="000000" w:themeColor="text1"/>
-          <w:sz w:val="20"/>
-          <w:szCs w:val="20"/>
-          <w:lang w:eastAsia="de-DE"/>
-        </w:rPr>
-        <w:t xml:space="preserve"> happen </w:t>
-      </w:r>
-      <w:proofErr w:type="spellStart"/>
-      <w:r>
-        <w:rPr>
-          <w:i/>
-          <w:iCs/>
-          <w:color w:val="000000" w:themeColor="text1"/>
-          <w:sz w:val="20"/>
-          <w:szCs w:val="20"/>
-          <w:lang w:eastAsia="de-DE"/>
-        </w:rPr>
-        <w:t>because</w:t>
-      </w:r>
-      <w:proofErr w:type="spellEnd"/>
-      <w:r>
-        <w:rPr>
-          <w:i/>
-          <w:iCs/>
-          <w:color w:val="000000" w:themeColor="text1"/>
-          <w:sz w:val="20"/>
-          <w:szCs w:val="20"/>
-          <w:lang w:eastAsia="de-DE"/>
-        </w:rPr>
-        <w:t xml:space="preserve"> </w:t>
-      </w:r>
-      <w:proofErr w:type="spellStart"/>
-      <w:r>
-        <w:rPr>
-          <w:i/>
-          <w:iCs/>
-          <w:color w:val="000000" w:themeColor="text1"/>
-          <w:sz w:val="20"/>
-          <w:szCs w:val="20"/>
-          <w:lang w:eastAsia="de-DE"/>
-        </w:rPr>
-        <w:t>it</w:t>
-      </w:r>
-      <w:proofErr w:type="spellEnd"/>
-      <w:r>
-        <w:rPr>
-          <w:i/>
-          <w:iCs/>
-          <w:color w:val="000000" w:themeColor="text1"/>
-          <w:sz w:val="20"/>
-          <w:szCs w:val="20"/>
-          <w:lang w:eastAsia="de-DE"/>
-        </w:rPr>
-        <w:t xml:space="preserve"> </w:t>
-      </w:r>
-      <w:proofErr w:type="spellStart"/>
-      <w:r>
-        <w:rPr>
-          <w:i/>
-          <w:iCs/>
-          <w:color w:val="000000" w:themeColor="text1"/>
-          <w:sz w:val="20"/>
-          <w:szCs w:val="20"/>
-          <w:lang w:eastAsia="de-DE"/>
-        </w:rPr>
-        <w:t>adds</w:t>
-      </w:r>
-      <w:proofErr w:type="spellEnd"/>
-      <w:r>
-        <w:rPr>
-          <w:i/>
-          <w:iCs/>
-          <w:color w:val="000000" w:themeColor="text1"/>
-          <w:sz w:val="20"/>
-          <w:szCs w:val="20"/>
-          <w:lang w:eastAsia="de-DE"/>
-        </w:rPr>
-        <w:t xml:space="preserve"> the same </w:t>
-      </w:r>
-      <w:proofErr w:type="spellStart"/>
-      <w:r>
-        <w:rPr>
-          <w:i/>
-          <w:iCs/>
-          <w:color w:val="000000" w:themeColor="text1"/>
-          <w:sz w:val="20"/>
-          <w:szCs w:val="20"/>
-          <w:lang w:eastAsia="de-DE"/>
-        </w:rPr>
-        <w:t>way</w:t>
-      </w:r>
-      <w:proofErr w:type="spellEnd"/>
-      <w:r>
-        <w:rPr>
-          <w:i/>
-          <w:iCs/>
-          <w:color w:val="000000" w:themeColor="text1"/>
-          <w:sz w:val="20"/>
-          <w:szCs w:val="20"/>
-          <w:lang w:eastAsia="de-DE"/>
-        </w:rPr>
-        <w:t xml:space="preserve"> </w:t>
-      </w:r>
-      <w:proofErr w:type="spellStart"/>
-      <w:r>
-        <w:rPr>
-          <w:i/>
-          <w:iCs/>
-          <w:color w:val="000000" w:themeColor="text1"/>
-          <w:sz w:val="20"/>
-          <w:szCs w:val="20"/>
-          <w:lang w:eastAsia="de-DE"/>
-        </w:rPr>
-        <w:t>snakes</w:t>
-      </w:r>
-      <w:proofErr w:type="spellEnd"/>
-      <w:r>
-        <w:rPr>
-          <w:i/>
-          <w:iCs/>
-          <w:color w:val="000000" w:themeColor="text1"/>
-          <w:sz w:val="20"/>
-          <w:szCs w:val="20"/>
-          <w:lang w:eastAsia="de-DE"/>
-        </w:rPr>
-        <w:t xml:space="preserve"> </w:t>
-      </w:r>
-      <w:proofErr w:type="spellStart"/>
-      <w:r>
-        <w:rPr>
-          <w:i/>
-          <w:iCs/>
-          <w:color w:val="000000" w:themeColor="text1"/>
-          <w:sz w:val="20"/>
-          <w:szCs w:val="20"/>
-          <w:lang w:eastAsia="de-DE"/>
-        </w:rPr>
-        <w:t>are</w:t>
-      </w:r>
-      <w:proofErr w:type="spellEnd"/>
-      <w:r>
-        <w:rPr>
-          <w:i/>
-          <w:iCs/>
-          <w:color w:val="000000" w:themeColor="text1"/>
-          <w:sz w:val="20"/>
-          <w:szCs w:val="20"/>
-          <w:lang w:eastAsia="de-DE"/>
-        </w:rPr>
-        <w:t xml:space="preserve"> </w:t>
-      </w:r>
-      <w:proofErr w:type="spellStart"/>
-      <w:r>
-        <w:rPr>
-          <w:i/>
-          <w:iCs/>
-          <w:color w:val="000000" w:themeColor="text1"/>
-          <w:sz w:val="20"/>
-          <w:szCs w:val="20"/>
-          <w:lang w:eastAsia="de-DE"/>
-        </w:rPr>
-        <w:t>spawning</w:t>
-      </w:r>
-      <w:proofErr w:type="spellEnd"/>
-      <w:r>
-        <w:rPr>
-          <w:i/>
-          <w:iCs/>
-          <w:color w:val="000000" w:themeColor="text1"/>
-          <w:sz w:val="20"/>
-          <w:szCs w:val="20"/>
-          <w:lang w:eastAsia="de-DE"/>
-        </w:rPr>
-        <w:t xml:space="preserve">, </w:t>
-      </w:r>
-      <w:proofErr w:type="spellStart"/>
-      <w:r>
-        <w:rPr>
-          <w:i/>
-          <w:iCs/>
-          <w:color w:val="000000" w:themeColor="text1"/>
-          <w:sz w:val="20"/>
-          <w:szCs w:val="20"/>
-          <w:lang w:eastAsia="de-DE"/>
-        </w:rPr>
-        <w:t>with</w:t>
-      </w:r>
-      <w:proofErr w:type="spellEnd"/>
-      <w:r>
-        <w:rPr>
-          <w:i/>
-          <w:iCs/>
-          <w:color w:val="000000" w:themeColor="text1"/>
-          <w:sz w:val="20"/>
-          <w:szCs w:val="20"/>
-          <w:lang w:eastAsia="de-DE"/>
-        </w:rPr>
-        <w:t xml:space="preserve"> multiple </w:t>
-      </w:r>
-      <w:proofErr w:type="spellStart"/>
-      <w:r>
-        <w:rPr>
-          <w:i/>
-          <w:iCs/>
-          <w:color w:val="000000" w:themeColor="text1"/>
-          <w:sz w:val="20"/>
-          <w:szCs w:val="20"/>
-          <w:lang w:eastAsia="de-DE"/>
-        </w:rPr>
-        <w:t>point</w:t>
-      </w:r>
-      <w:proofErr w:type="spellEnd"/>
-      <w:r>
-        <w:rPr>
-          <w:i/>
-          <w:iCs/>
-          <w:color w:val="000000" w:themeColor="text1"/>
-          <w:sz w:val="20"/>
-          <w:szCs w:val="20"/>
-          <w:lang w:eastAsia="de-DE"/>
-        </w:rPr>
-        <w:t xml:space="preserve"> </w:t>
-      </w:r>
-      <w:proofErr w:type="spellStart"/>
-      <w:r>
-        <w:rPr>
-          <w:i/>
-          <w:iCs/>
-          <w:color w:val="000000" w:themeColor="text1"/>
-          <w:sz w:val="20"/>
-          <w:szCs w:val="20"/>
-          <w:lang w:eastAsia="de-DE"/>
-        </w:rPr>
-        <w:t>from</w:t>
-      </w:r>
-      <w:proofErr w:type="spellEnd"/>
-      <w:r>
-        <w:rPr>
-          <w:i/>
-          <w:iCs/>
-          <w:color w:val="000000" w:themeColor="text1"/>
-          <w:sz w:val="20"/>
-          <w:szCs w:val="20"/>
-          <w:lang w:eastAsia="de-DE"/>
-        </w:rPr>
-        <w:t xml:space="preserve"> </w:t>
-      </w:r>
-      <w:proofErr w:type="spellStart"/>
-      <w:r>
-        <w:rPr>
-          <w:i/>
-          <w:iCs/>
-          <w:color w:val="000000" w:themeColor="text1"/>
-          <w:sz w:val="20"/>
-          <w:szCs w:val="20"/>
-          <w:lang w:eastAsia="de-DE"/>
-        </w:rPr>
-        <w:t>one</w:t>
-      </w:r>
-      <w:proofErr w:type="spellEnd"/>
-      <w:r>
-        <w:rPr>
-          <w:i/>
-          <w:iCs/>
-          <w:color w:val="000000" w:themeColor="text1"/>
-          <w:sz w:val="20"/>
-          <w:szCs w:val="20"/>
-          <w:lang w:eastAsia="de-DE"/>
-        </w:rPr>
-        <w:t xml:space="preserve"> </w:t>
-      </w:r>
-      <w:proofErr w:type="spellStart"/>
-      <w:r>
-        <w:rPr>
-          <w:i/>
-          <w:iCs/>
-          <w:color w:val="000000" w:themeColor="text1"/>
-          <w:sz w:val="20"/>
-          <w:szCs w:val="20"/>
-          <w:lang w:eastAsia="de-DE"/>
-        </w:rPr>
-        <w:t>dot</w:t>
-      </w:r>
-      <w:proofErr w:type="spellEnd"/>
-      <w:r>
-        <w:rPr>
-          <w:i/>
-          <w:iCs/>
-          <w:color w:val="000000" w:themeColor="text1"/>
-          <w:sz w:val="20"/>
-          <w:szCs w:val="20"/>
-          <w:lang w:eastAsia="de-DE"/>
-        </w:rPr>
-        <w:t>.</w:t>
       </w:r>
     </w:p>
     <w:p>
@@ -7533,34 +6166,264 @@
         <w:spacing w:after="0" w:line="240" w:lineRule="auto"/>
         <w:ind w:firstLine="708"/>
         <w:rPr>
+          <w:lang w:eastAsia="de-DE"/>
+        </w:rPr>
+      </w:pPr>
+    </w:p>
+    <w:p>
+      <w:pPr>
+        <w:jc w:val="left"/>
+      </w:pPr>
+    </w:p>
+    <w:p>
+      <w:pPr>
+        <w:jc w:val="left"/>
+      </w:pPr>
+      <w:r>
+        <w:t>// Dein Content vom 18.01.2021</w:t>
+      </w:r>
+    </w:p>
+    <w:p>
+      <w:pPr>
+        <w:rPr>
+          <w:rFonts w:ascii="Arial" w:hAnsi="Arial" w:cs="Arial"/>
+          <w:color w:val="000000"/>
+          <w:sz w:val="18"/>
+          <w:szCs w:val="18"/>
+        </w:rPr>
+      </w:pPr>
+      <w:r>
+        <w:rPr>
+          <w:rFonts w:ascii="Arial" w:hAnsi="Arial" w:cs="Arial"/>
+          <w:color w:val="000000"/>
+          <w:sz w:val="18"/>
+          <w:szCs w:val="18"/>
+        </w:rPr>
+        <w:t>Im Folgenden wird die Logik der Kernelemente für die Spielimplementierung prägnant dargelegt:</w:t>
+      </w:r>
+    </w:p>
+    <w:p>
+      <w:pPr>
+        <w:rPr>
+          <w:rFonts w:ascii="Arial" w:hAnsi="Arial" w:cs="Arial"/>
+          <w:color w:val="000000"/>
+          <w:sz w:val="18"/>
+          <w:szCs w:val="18"/>
+        </w:rPr>
+      </w:pPr>
+      <w:r>
+        <w:rPr>
+          <w:rFonts w:ascii="Arial" w:hAnsi="Arial" w:cs="Arial"/>
+          <w:color w:val="000000"/>
+          <w:sz w:val="18"/>
+          <w:szCs w:val="18"/>
+        </w:rPr>
+        <w:t xml:space="preserve">Das Spiel baut auf einer JavaFX Stage auf, welche eine Timeline besitzt um Schlangenbewegungen und Foodspawn zu koordinieren, folgend wird das Wort </w:t>
+      </w:r>
+      <w:r>
+        <w:rPr>
+          <w:rFonts w:ascii="Arial" w:hAnsi="Arial" w:cs="Arial"/>
           <w:i/>
-          <w:iCs/>
-          <w:color w:val="000000" w:themeColor="text1"/>
-          <w:sz w:val="20"/>
-          <w:szCs w:val="20"/>
-          <w:lang w:eastAsia="de-DE"/>
-        </w:rPr>
-      </w:pPr>
-      <w:r>
-        <w:rPr>
-          <w:i/>
-          <w:iCs/>
-          <w:color w:val="000000" w:themeColor="text1"/>
-          <w:sz w:val="20"/>
-          <w:szCs w:val="20"/>
-          <w:lang w:eastAsia="de-DE"/>
-        </w:rPr>
-        <w:t>}</w:t>
-      </w:r>
-    </w:p>
-    <w:p>
-      <w:pPr>
-        <w:spacing w:after="0" w:line="240" w:lineRule="auto"/>
-        <w:ind w:firstLine="708"/>
-        <w:rPr>
-          <w:lang w:eastAsia="de-DE"/>
-        </w:rPr>
-      </w:pPr>
+          <w:color w:val="000000"/>
+          <w:sz w:val="18"/>
+          <w:szCs w:val="18"/>
+        </w:rPr>
+        <w:t>Tick</w:t>
+      </w:r>
+      <w:r>
+        <w:rPr>
+          <w:rFonts w:ascii="Arial" w:hAnsi="Arial" w:cs="Arial"/>
+          <w:color w:val="000000"/>
+          <w:sz w:val="18"/>
+          <w:szCs w:val="18"/>
+        </w:rPr>
+        <w:t xml:space="preserve"> für einen Spiel Moment verwendet, in einem Spielmoment rückt eine Schlange ein Feld nach vorne.</w:t>
+      </w:r>
+    </w:p>
+    <w:p>
+      <w:pPr>
+        <w:pStyle w:val="Listenabsatz"/>
+        <w:numPr>
+          <w:ilvl w:val="0"/>
+          <w:numId w:val="6"/>
+        </w:numPr>
+        <w:spacing w:line="256" w:lineRule="auto"/>
+        <w:rPr>
+          <w:rFonts w:ascii="Arial" w:hAnsi="Arial" w:cs="Arial"/>
+          <w:color w:val="000000"/>
+          <w:sz w:val="18"/>
+          <w:szCs w:val="18"/>
+        </w:rPr>
+      </w:pPr>
+      <w:r>
+        <w:rPr>
+          <w:rFonts w:ascii="Arial" w:hAnsi="Arial" w:cs="Arial"/>
+          <w:color w:val="000000"/>
+          <w:sz w:val="18"/>
+          <w:szCs w:val="18"/>
+        </w:rPr>
+        <w:t>Spielfeld: Das Spielfeld ist ein x-y Koordinatensystem</w:t>
+      </w:r>
+    </w:p>
+    <w:p>
+      <w:pPr>
+        <w:pStyle w:val="Listenabsatz"/>
+        <w:numPr>
+          <w:ilvl w:val="0"/>
+          <w:numId w:val="6"/>
+        </w:numPr>
+        <w:spacing w:line="256" w:lineRule="auto"/>
+        <w:rPr>
+          <w:rFonts w:ascii="Arial" w:hAnsi="Arial" w:cs="Arial"/>
+          <w:color w:val="000000"/>
+          <w:sz w:val="18"/>
+          <w:szCs w:val="18"/>
+        </w:rPr>
+      </w:pPr>
+      <w:r>
+        <w:rPr>
+          <w:rFonts w:ascii="Arial" w:hAnsi="Arial" w:cs="Arial"/>
+          <w:color w:val="000000"/>
+          <w:sz w:val="18"/>
+          <w:szCs w:val="18"/>
+        </w:rPr>
+        <w:t xml:space="preserve">Schlangenbeschaffenheit: Eine Liste aus x,y Koordinaten mit Kopf = Listenpoisition 0 </w:t>
+      </w:r>
+    </w:p>
+    <w:p>
+      <w:pPr>
+        <w:pStyle w:val="Listenabsatz"/>
+        <w:numPr>
+          <w:ilvl w:val="0"/>
+          <w:numId w:val="6"/>
+        </w:numPr>
+        <w:spacing w:line="256" w:lineRule="auto"/>
+        <w:rPr>
+          <w:rFonts w:ascii="Arial" w:hAnsi="Arial" w:cs="Arial"/>
+          <w:color w:val="000000"/>
+          <w:sz w:val="18"/>
+          <w:szCs w:val="18"/>
+        </w:rPr>
+      </w:pPr>
+      <w:r>
+        <w:rPr>
+          <w:rFonts w:ascii="Arial" w:hAnsi="Arial" w:cs="Arial"/>
+          <w:color w:val="000000"/>
+          <w:sz w:val="18"/>
+          <w:szCs w:val="18"/>
+        </w:rPr>
+        <w:t xml:space="preserve">Schlangenbewegung: Für jeden Tick wird ein Richtungsvektor aus der Eingabe ermittelt und auf den Kopf der Schlange angewandt, um die nächste Position zu bestimmen, dazu wird jeder Listeneintrag durch den </w:t>
+      </w:r>
+      <w:r>
+        <w:rPr>
+          <w:rFonts w:ascii="Arial" w:hAnsi="Arial" w:cs="Arial"/>
+          <w:color w:val="000000"/>
+          <w:sz w:val="18"/>
+          <w:szCs w:val="18"/>
+        </w:rPr>
+        <w:lastRenderedPageBreak/>
+        <w:t>Vorgänger ersetzt und der letzte Eintrag der Liste gelöscht. (Bei einer nicht Eingabe wird der vorherige Richtungsvektor gemerkt)</w:t>
+      </w:r>
+    </w:p>
+    <w:p>
+      <w:pPr>
+        <w:pStyle w:val="Listenabsatz"/>
+        <w:numPr>
+          <w:ilvl w:val="0"/>
+          <w:numId w:val="6"/>
+        </w:numPr>
+        <w:spacing w:line="256" w:lineRule="auto"/>
+        <w:rPr>
+          <w:rFonts w:ascii="Arial" w:hAnsi="Arial" w:cs="Arial"/>
+          <w:color w:val="000000"/>
+          <w:sz w:val="18"/>
+          <w:szCs w:val="18"/>
+        </w:rPr>
+      </w:pPr>
+      <w:r>
+        <w:rPr>
+          <w:rFonts w:ascii="Arial" w:hAnsi="Arial" w:cs="Arial"/>
+          <w:color w:val="000000"/>
+          <w:sz w:val="18"/>
+          <w:szCs w:val="18"/>
+        </w:rPr>
+        <w:t>Schlangenspawn: Es wird eine Initiallänge i und eine Startkkordinate für Schlangen gewählt. Die Listenlänge der Schlange ist gleich i und wegen der Schlangenbewegungslogik genügt dies zu Initialisierung.</w:t>
+      </w:r>
+    </w:p>
+    <w:p>
+      <w:pPr>
+        <w:pStyle w:val="Listenabsatz"/>
+        <w:numPr>
+          <w:ilvl w:val="0"/>
+          <w:numId w:val="6"/>
+        </w:numPr>
+        <w:spacing w:line="256" w:lineRule="auto"/>
+        <w:rPr>
+          <w:rFonts w:ascii="Arial" w:hAnsi="Arial" w:cs="Arial"/>
+          <w:color w:val="000000"/>
+          <w:sz w:val="18"/>
+          <w:szCs w:val="18"/>
+        </w:rPr>
+      </w:pPr>
+      <w:r>
+        <w:rPr>
+          <w:rFonts w:ascii="Arial" w:hAnsi="Arial" w:cs="Arial"/>
+          <w:color w:val="000000"/>
+          <w:sz w:val="18"/>
+          <w:szCs w:val="18"/>
+        </w:rPr>
+        <w:t>Schlangenteleport: Wenn eine Schlange die x/y Koordinate Spielfeldlänge/Spielfeldtiefe + 1 erreicht, wird der Kopf der Schlange auf x/y Koordinate = 0 gesetzt. Wegen der Schlangenbewegungslogik genügt dies um es zu realisieren. (Selbes umgekehrt)</w:t>
+      </w:r>
+    </w:p>
+    <w:p>
+      <w:pPr>
+        <w:pStyle w:val="Listenabsatz"/>
+        <w:numPr>
+          <w:ilvl w:val="0"/>
+          <w:numId w:val="6"/>
+        </w:numPr>
+        <w:spacing w:line="256" w:lineRule="auto"/>
+        <w:rPr>
+          <w:rFonts w:ascii="Arial" w:hAnsi="Arial" w:cs="Arial"/>
+          <w:color w:val="000000"/>
+          <w:sz w:val="18"/>
+          <w:szCs w:val="18"/>
+        </w:rPr>
+      </w:pPr>
+      <w:r>
+        <w:rPr>
+          <w:rFonts w:ascii="Arial" w:hAnsi="Arial" w:cs="Arial"/>
+          <w:color w:val="000000"/>
+          <w:sz w:val="18"/>
+          <w:szCs w:val="18"/>
+        </w:rPr>
+        <w:t>Power UP- Schlange beißt eine andere ab: Wenn der Kopf einer Schlange den Körper einer anderen trifft, wird der Index des Eintrags der anderen Schlange ermittelt, dann die Gesamte Listenlänge Minus dem Index gerechnet und die daraus entstehende Zahl als Elemente der beißenden Schlange angehängt, indem einfach die Koordinate der beißenden Schlange x mal in die Liste eingefügt wird (ähnlich der Initialisierungsmethodik). Dass dies durch ein Power-Up realisiert werden kann, haben Schlangen das Attribut isPredator, was default false ist und durch ein solches PowerUp auf True gesetzt werden kann. Ist es auf True wird diese Logik aktiviert und wird mit dem Essen eines anderen Power Ups wieder auf false gesetzt.</w:t>
+      </w:r>
+    </w:p>
+    <w:p>
+      <w:pPr>
+        <w:pStyle w:val="Listenabsatz"/>
+        <w:numPr>
+          <w:ilvl w:val="0"/>
+          <w:numId w:val="6"/>
+        </w:numPr>
+        <w:spacing w:line="256" w:lineRule="auto"/>
+        <w:rPr>
+          <w:rFonts w:ascii="Arial" w:hAnsi="Arial" w:cs="Arial"/>
+          <w:color w:val="000000"/>
+          <w:sz w:val="18"/>
+          <w:szCs w:val="18"/>
+        </w:rPr>
+      </w:pPr>
+      <w:r>
+        <w:rPr>
+          <w:rFonts w:ascii="Arial" w:hAnsi="Arial" w:cs="Arial"/>
+          <w:color w:val="000000"/>
+          <w:sz w:val="18"/>
+          <w:szCs w:val="18"/>
+        </w:rPr>
+        <w:t>Für das Essen ist eine Liste angelegt um mehrere Essen gleichzeitig haben zu können, dabei werden Koordinaten über ein Zufallsgenerator von 0 bis Spielfeldlänge/breite Erzeugt. Auf den in der Essensliste liegenden Koordinaten wird Essen gezeichnet sowie eine Essensaktion ausgelöst, sofern ein Kopf einer Schlange auf diese Koordinate kommt.</w:t>
+      </w:r>
     </w:p>
     <w:p>
       <w:pPr>
@@ -7654,14 +6517,7 @@
         <w:rPr>
           <w:lang w:eastAsia="de-DE"/>
         </w:rPr>
-        <w:t>-</w:t>
-      </w:r>
-      <w:proofErr w:type="spellStart"/>
-      <w:r>
-        <w:rPr>
-          <w:lang w:eastAsia="de-DE"/>
-        </w:rPr>
-        <w:t>Layer</w:t>
+        <w:t>-Layer</w:t>
       </w:r>
       <w:r>
         <w:rPr>
@@ -7669,7 +6525,6 @@
         </w:rPr>
         <w:t>s</w:t>
       </w:r>
-      <w:proofErr w:type="spellEnd"/>
     </w:p>
     <w:p>
       <w:pPr>
@@ -7769,14 +6624,12 @@
       <w:r>
         <w:t xml:space="preserve"> Package </w:t>
       </w:r>
-      <w:proofErr w:type="spellStart"/>
       <w:r>
         <w:rPr>
           <w:rStyle w:val="Fett"/>
         </w:rPr>
         <w:t>controller</w:t>
       </w:r>
-      <w:proofErr w:type="spellEnd"/>
       <w:r>
         <w:t xml:space="preserve"> </w:t>
       </w:r>
@@ -7815,14 +6668,12 @@
       <w:r>
         <w:t xml:space="preserve">Im Package </w:t>
       </w:r>
-      <w:proofErr w:type="spellStart"/>
       <w:r>
         <w:rPr>
           <w:rStyle w:val="Fett"/>
         </w:rPr>
         <w:t>persistance</w:t>
       </w:r>
-      <w:proofErr w:type="spellEnd"/>
       <w:r>
         <w:t xml:space="preserve"> existieren verschiedene Definitionen von Repository-Interfaces, welche, wie der Name vermuten lässt, für konkrete Implementierungen des Repository-Patterns genutzt werden - Spring Data generiert </w:t>
       </w:r>
@@ -8085,14 +6936,27 @@
       <w:r>
         <w:t xml:space="preserve">Abbildung </w:t>
       </w:r>
-      <w:fldSimple w:instr=" SEQ Abbildung \* ARABIC ">
-        <w:r>
-          <w:rPr>
-            <w:noProof/>
-          </w:rPr>
-          <w:t>4</w:t>
-        </w:r>
-      </w:fldSimple>
+      <w:r>
+        <w:fldChar w:fldCharType="begin"/>
+      </w:r>
+      <w:r>
+        <w:instrText xml:space="preserve"> SEQ Abbildung \* ARABIC </w:instrText>
+      </w:r>
+      <w:r>
+        <w:fldChar w:fldCharType="separate"/>
+      </w:r>
+      <w:r>
+        <w:rPr>
+          <w:noProof/>
+        </w:rPr>
+        <w:t>4</w:t>
+      </w:r>
+      <w:r>
+        <w:rPr>
+          <w:noProof/>
+        </w:rPr>
+        <w:fldChar w:fldCharType="end"/>
+      </w:r>
       <w:r>
         <w:t xml:space="preserve"> – Login des User-Interfaces zur Verwaltung der In-Memory / File-Storage Datenbank.</w:t>
       </w:r>
@@ -8162,14 +7026,27 @@
       <w:r>
         <w:t xml:space="preserve">Abbildung </w:t>
       </w:r>
-      <w:fldSimple w:instr=" SEQ Abbildung \* ARABIC ">
-        <w:r>
-          <w:rPr>
-            <w:noProof/>
-          </w:rPr>
-          <w:t>5</w:t>
-        </w:r>
-      </w:fldSimple>
+      <w:r>
+        <w:fldChar w:fldCharType="begin"/>
+      </w:r>
+      <w:r>
+        <w:instrText xml:space="preserve"> SEQ Abbildung \* ARABIC </w:instrText>
+      </w:r>
+      <w:r>
+        <w:fldChar w:fldCharType="separate"/>
+      </w:r>
+      <w:r>
+        <w:rPr>
+          <w:noProof/>
+        </w:rPr>
+        <w:t>5</w:t>
+      </w:r>
+      <w:r>
+        <w:rPr>
+          <w:noProof/>
+        </w:rPr>
+        <w:fldChar w:fldCharType="end"/>
+      </w:r>
       <w:r>
         <w:t xml:space="preserve"> - User-Interface zur Verwaltung der Tabellen</w:t>
       </w:r>
@@ -8214,17 +7091,9 @@
         <w:rPr>
           <w:lang w:eastAsia="de-DE"/>
         </w:rPr>
-        <w:t xml:space="preserve"> / RESTful </w:t>
-      </w:r>
-      <w:proofErr w:type="spellStart"/>
-      <w:r>
-        <w:rPr>
-          <w:lang w:eastAsia="de-DE"/>
-        </w:rPr>
-        <w:t>Webservice</w:t>
+        <w:t xml:space="preserve"> / RESTful Webservice</w:t>
       </w:r>
       <w:bookmarkEnd w:id="38"/>
-      <w:proofErr w:type="spellEnd"/>
     </w:p>
     <w:p>
       <w:pPr>
@@ -9134,39 +8003,7 @@
                 <w:sz w:val="18"/>
                 <w:szCs w:val="18"/>
               </w:rPr>
-              <w:t>Veröffentlichung neuer Spiel-Daten (z.B. Spiel „</w:t>
-            </w:r>
-            <w:proofErr w:type="spellStart"/>
-            <w:r>
-              <w:rPr>
-                <w:sz w:val="18"/>
-                <w:szCs w:val="18"/>
-              </w:rPr>
-              <w:t>TestSpiel</w:t>
-            </w:r>
-            <w:proofErr w:type="spellEnd"/>
-            <w:r>
-              <w:rPr>
-                <w:sz w:val="18"/>
-                <w:szCs w:val="18"/>
-              </w:rPr>
-              <w:t xml:space="preserve">“ mit max. 4 Spielern, 10 gleichzeitigen </w:t>
-            </w:r>
-            <w:proofErr w:type="spellStart"/>
-            <w:r>
-              <w:rPr>
-                <w:sz w:val="18"/>
-                <w:szCs w:val="18"/>
-              </w:rPr>
-              <w:t>PowerUps</w:t>
-            </w:r>
-            <w:proofErr w:type="spellEnd"/>
-            <w:r>
-              <w:rPr>
-                <w:sz w:val="18"/>
-                <w:szCs w:val="18"/>
-              </w:rPr>
-              <w:t>, usw.)</w:t>
+              <w:t>Veröffentlichung neuer Spiel-Daten (z.B. Spiel „TestSpiel“ mit max. 4 Spielern, 10 gleichzeitigen PowerUps, usw.)</w:t>
             </w:r>
           </w:p>
           <w:p>
@@ -9620,7 +8457,6 @@
         </w:rPr>
         <w:t xml:space="preserve">String </w:t>
       </w:r>
-      <w:proofErr w:type="spellStart"/>
       <w:r>
         <w:rPr>
           <w:rFonts w:ascii="Courier New" w:eastAsia="Times New Roman" w:hAnsi="Courier New" w:cs="Courier New"/>
@@ -9629,18 +8465,7 @@
           <w:szCs w:val="18"/>
           <w:lang w:eastAsia="de-DE"/>
         </w:rPr>
-        <w:t>playerId</w:t>
-      </w:r>
-      <w:proofErr w:type="spellEnd"/>
-      <w:r>
-        <w:rPr>
-          <w:rFonts w:ascii="Courier New" w:eastAsia="Times New Roman" w:hAnsi="Courier New" w:cs="Courier New"/>
-          <w:color w:val="080808"/>
-          <w:sz w:val="18"/>
-          <w:szCs w:val="18"/>
-          <w:lang w:eastAsia="de-DE"/>
-        </w:rPr>
-        <w:t xml:space="preserve">, </w:t>
+        <w:t xml:space="preserve">playerId, </w:t>
       </w:r>
     </w:p>
     <w:p>
@@ -9858,29 +8683,7 @@
           <w:szCs w:val="18"/>
           <w:lang w:eastAsia="de-DE"/>
         </w:rPr>
-        <w:t xml:space="preserve">+ </w:t>
-      </w:r>
-      <w:proofErr w:type="spellStart"/>
-      <w:r>
-        <w:rPr>
-          <w:rFonts w:ascii="Courier New" w:eastAsia="Times New Roman" w:hAnsi="Courier New" w:cs="Courier New"/>
-          <w:color w:val="080808"/>
-          <w:sz w:val="18"/>
-          <w:szCs w:val="18"/>
-          <w:lang w:eastAsia="de-DE"/>
-        </w:rPr>
-        <w:t>playerId</w:t>
-      </w:r>
-      <w:proofErr w:type="spellEnd"/>
-      <w:r>
-        <w:rPr>
-          <w:rFonts w:ascii="Courier New" w:eastAsia="Times New Roman" w:hAnsi="Courier New" w:cs="Courier New"/>
-          <w:color w:val="080808"/>
-          <w:sz w:val="18"/>
-          <w:szCs w:val="18"/>
-          <w:lang w:eastAsia="de-DE"/>
-        </w:rPr>
-        <w:t xml:space="preserve"> + </w:t>
+        <w:t xml:space="preserve">+ playerId + </w:t>
       </w:r>
       <w:r>
         <w:rPr>
@@ -9890,29 +8693,7 @@
           <w:szCs w:val="18"/>
           <w:lang w:eastAsia="de-DE"/>
         </w:rPr>
-        <w:t xml:space="preserve">" </w:t>
-      </w:r>
-      <w:proofErr w:type="spellStart"/>
-      <w:r>
-        <w:rPr>
-          <w:rFonts w:ascii="Courier New" w:eastAsia="Times New Roman" w:hAnsi="Courier New" w:cs="Courier New"/>
-          <w:color w:val="067D17"/>
-          <w:sz w:val="18"/>
-          <w:szCs w:val="18"/>
-          <w:lang w:eastAsia="de-DE"/>
-        </w:rPr>
-        <w:t>joins</w:t>
-      </w:r>
-      <w:proofErr w:type="spellEnd"/>
-      <w:r>
-        <w:rPr>
-          <w:rFonts w:ascii="Courier New" w:eastAsia="Times New Roman" w:hAnsi="Courier New" w:cs="Courier New"/>
-          <w:color w:val="067D17"/>
-          <w:sz w:val="18"/>
-          <w:szCs w:val="18"/>
-          <w:lang w:eastAsia="de-DE"/>
-        </w:rPr>
-        <w:t xml:space="preserve"> the game " </w:t>
+        <w:t xml:space="preserve">" joins the game " </w:t>
       </w:r>
       <w:r>
         <w:rPr>
@@ -9955,9 +8736,8 @@
           <w:szCs w:val="18"/>
           <w:lang w:eastAsia="de-DE"/>
         </w:rPr>
-        <w:t xml:space="preserve">// make the player </w:t>
-      </w:r>
-      <w:proofErr w:type="spellStart"/>
+        <w:t>// make the player join the lobby</w:t>
+      </w:r>
       <w:r>
         <w:rPr>
           <w:rFonts w:ascii="Courier New" w:eastAsia="Times New Roman" w:hAnsi="Courier New" w:cs="Courier New"/>
@@ -9968,31 +8748,6 @@
           <w:szCs w:val="18"/>
           <w:lang w:eastAsia="de-DE"/>
         </w:rPr>
-        <w:t>join</w:t>
-      </w:r>
-      <w:proofErr w:type="spellEnd"/>
-      <w:r>
-        <w:rPr>
-          <w:rFonts w:ascii="Courier New" w:eastAsia="Times New Roman" w:hAnsi="Courier New" w:cs="Courier New"/>
-          <w:i/>
-          <w:iCs/>
-          <w:color w:val="8C8C8C"/>
-          <w:sz w:val="18"/>
-          <w:szCs w:val="18"/>
-          <w:lang w:eastAsia="de-DE"/>
-        </w:rPr>
-        <w:t xml:space="preserve"> the lobby</w:t>
-      </w:r>
-      <w:r>
-        <w:rPr>
-          <w:rFonts w:ascii="Courier New" w:eastAsia="Times New Roman" w:hAnsi="Courier New" w:cs="Courier New"/>
-          <w:i/>
-          <w:iCs/>
-          <w:color w:val="8C8C8C"/>
-          <w:sz w:val="18"/>
-          <w:szCs w:val="18"/>
-          <w:lang w:eastAsia="de-DE"/>
-        </w:rPr>
         <w:br/>
         <w:t xml:space="preserve">    </w:t>
       </w:r>
@@ -10085,29 +8840,7 @@
           <w:szCs w:val="18"/>
           <w:lang w:eastAsia="de-DE"/>
         </w:rPr>
-        <w:t xml:space="preserve">RunningGame </w:t>
-      </w:r>
-      <w:proofErr w:type="spellStart"/>
-      <w:r>
-        <w:rPr>
-          <w:rFonts w:ascii="Courier New" w:eastAsia="Times New Roman" w:hAnsi="Courier New" w:cs="Courier New"/>
-          <w:color w:val="000000"/>
-          <w:sz w:val="18"/>
-          <w:szCs w:val="18"/>
-          <w:lang w:eastAsia="de-DE"/>
-        </w:rPr>
-        <w:t>runningGame</w:t>
-      </w:r>
-      <w:proofErr w:type="spellEnd"/>
-      <w:r>
-        <w:rPr>
-          <w:rFonts w:ascii="Courier New" w:eastAsia="Times New Roman" w:hAnsi="Courier New" w:cs="Courier New"/>
-          <w:color w:val="000000"/>
-          <w:sz w:val="18"/>
-          <w:szCs w:val="18"/>
-          <w:lang w:eastAsia="de-DE"/>
-        </w:rPr>
-        <w:t xml:space="preserve"> </w:t>
+        <w:t xml:space="preserve">RunningGame runningGame </w:t>
       </w:r>
       <w:r>
         <w:rPr>
@@ -10748,15 +9481,7 @@
         <w:t xml:space="preserve">(mittels MessageBroker) </w:t>
       </w:r>
       <w:r>
-        <w:t xml:space="preserve">sodass die aktualisierte Liste der aktiven Teilnehmer wiederrum bei jedem Client (mittels entsprechender </w:t>
-      </w:r>
-      <w:proofErr w:type="spellStart"/>
-      <w:r>
-        <w:t>Listener</w:t>
-      </w:r>
-      <w:proofErr w:type="spellEnd"/>
-      <w:r>
-        <w:t xml:space="preserve"> und Callback-Mechanismen) in Echtzeit aktualisiert wird – so hat jeder Client die Möglichkeit nachzuverfolgen welcher Spieler an einem Spiel in der Lobby teilnimmt</w:t>
+        <w:t>sodass die aktualisierte Liste der aktiven Teilnehmer wiederrum bei jedem Client (mittels entsprechender Listener und Callback-Mechanismen) in Echtzeit aktualisiert wird – so hat jeder Client die Möglichkeit nachzuverfolgen welcher Spieler an einem Spiel in der Lobby teilnimmt</w:t>
       </w:r>
       <w:r>
         <w:t>.</w:t>
@@ -15232,35 +13957,7 @@
         <w:rPr>
           <w:lang w:eastAsia="de-DE"/>
         </w:rPr>
-        <w:t xml:space="preserve"> – nur das der Spieler die „Login“ Schaltfläche  betätigen muss. Nach Empfang der Login-Daten wird im Backend innerhalb der </w:t>
-      </w:r>
-      <w:proofErr w:type="spellStart"/>
-      <w:r>
-        <w:rPr>
-          <w:lang w:eastAsia="de-DE"/>
-        </w:rPr>
-        <w:t>ApiController.login</w:t>
-      </w:r>
-      <w:proofErr w:type="spellEnd"/>
-      <w:r>
-        <w:rPr>
-          <w:lang w:eastAsia="de-DE"/>
-        </w:rPr>
-        <w:t xml:space="preserve">()-Methode überprüft ob ein Benutzer mit den jeweiligen Daten vorhanden ist – ist dies der Fall so wird ein gültiger Statuscode (200 = OK) an den Client zurückgegeben und der Wechsel in den Homescreen durchgeführt – bei invaliden Login-Daten wird der Statuscode 400 = </w:t>
-      </w:r>
-      <w:proofErr w:type="spellStart"/>
-      <w:r>
-        <w:rPr>
-          <w:lang w:eastAsia="de-DE"/>
-        </w:rPr>
-        <w:t>BadRequest</w:t>
-      </w:r>
-      <w:proofErr w:type="spellEnd"/>
-      <w:r>
-        <w:rPr>
-          <w:lang w:eastAsia="de-DE"/>
-        </w:rPr>
-        <w:t xml:space="preserve"> zurückgegeben ohne weitere Konsequenzen.</w:t>
+        <w:t xml:space="preserve"> – nur das der Spieler die „Login“ Schaltfläche  betätigen muss. Nach Empfang der Login-Daten wird im Backend innerhalb der ApiController.login()-Methode überprüft ob ein Benutzer mit den jeweiligen Daten vorhanden ist – ist dies der Fall so wird ein gültiger Statuscode (200 = OK) an den Client zurückgegeben und der Wechsel in den Homescreen durchgeführt – bei invaliden Login-Daten wird der Statuscode 400 = BadRequest zurückgegeben ohne weitere Konsequenzen.</w:t>
       </w:r>
     </w:p>
     <w:p>
@@ -15552,15 +14249,7 @@
     </w:p>
     <w:p>
       <w:r>
-        <w:t>So kann bspw. ein Benutzer einen Satz wie „</w:t>
-      </w:r>
-      <w:proofErr w:type="spellStart"/>
-      <w:r>
-        <w:t>Whats</w:t>
-      </w:r>
-      <w:proofErr w:type="spellEnd"/>
-      <w:r>
-        <w:t xml:space="preserve"> the time?“ mittels Chat an das Backend übertragen womit die aktuelle Uhrzeit vom Bot-User wiedergegeben wird. </w:t>
+        <w:t xml:space="preserve">So kann bspw. ein Benutzer einen Satz wie „Whats the time?“ mittels Chat an das Backend übertragen womit die aktuelle Uhrzeit vom Bot-User wiedergegeben wird. </w:t>
       </w:r>
     </w:p>
     <w:p>
@@ -15608,15 +14297,7 @@
     </w:p>
     <w:p>
       <w:r>
-        <w:t xml:space="preserve">TODO: Worte zum </w:t>
-      </w:r>
-      <w:proofErr w:type="spellStart"/>
-      <w:r>
-        <w:t>teleport</w:t>
-      </w:r>
-      <w:proofErr w:type="spellEnd"/>
-      <w:r>
-        <w:t xml:space="preserve"> von Spielern.</w:t>
+        <w:t>TODO: Worte zum teleport von Spielern.</w:t>
       </w:r>
     </w:p>
     <w:p/>
@@ -15925,13 +14606,8 @@
       <w:pPr>
         <w:jc w:val="left"/>
       </w:pPr>
-      <w:proofErr w:type="spellStart"/>
-      <w:r>
-        <w:t>IntelliJ</w:t>
-      </w:r>
-      <w:proofErr w:type="spellEnd"/>
-      <w:r>
-        <w:t xml:space="preserve"> IDEA</w:t>
+      <w:r>
+        <w:t>IntelliJ IDEA</w:t>
       </w:r>
       <w:r>
         <w:br/>
@@ -16331,6 +15007,118 @@
 <file path=word/numbering.xml><?xml version="1.0" encoding="utf-8"?>
 <w:numbering xmlns:wpc="http://schemas.microsoft.com/office/word/2010/wordprocessingCanvas" xmlns:cx="http://schemas.microsoft.com/office/drawing/2014/chartex" xmlns:cx1="http://schemas.microsoft.com/office/drawing/2015/9/8/chartex" xmlns:cx2="http://schemas.microsoft.com/office/drawing/2015/10/21/chartex" xmlns:cx3="http://schemas.microsoft.com/office/drawing/2016/5/9/chartex" xmlns:cx4="http://schemas.microsoft.com/office/drawing/2016/5/10/chartex" xmlns:cx5="http://schemas.microsoft.com/office/drawing/2016/5/11/chartex" xmlns:cx6="http://schemas.microsoft.com/office/drawing/2016/5/12/chartex" xmlns:cx7="http://schemas.microsoft.com/office/drawing/2016/5/13/chartex" xmlns:cx8="http://schemas.microsoft.com/office/drawing/2016/5/14/chartex" xmlns:mc="http://schemas.openxmlformats.org/markup-compatibility/2006" xmlns:aink="http://schemas.microsoft.com/office/drawing/2016/ink" xmlns:am3d="http://schemas.microsoft.com/office/drawing/2017/model3d" xmlns:o="urn:schemas-microsoft-com:office:office" xmlns:r="http://schemas.openxmlformats.org/officeDocument/2006/relationships" xmlns:m="http://schemas.openxmlformats.org/officeDocument/2006/math" xmlns:v="urn:schemas-microsoft-com:vml" xmlns:wp14="http://schemas.microsoft.com/office/word/2010/wordprocessingDrawing" xmlns:wp="http://schemas.openxmlformats.org/drawingml/2006/wordprocessingDrawing" xmlns:w10="urn:schemas-microsoft-com:office:word" xmlns:w="http://schemas.openxmlformats.org/wordprocessingml/2006/main" xmlns:w14="http://schemas.microsoft.com/office/word/2010/wordml" xmlns:w15="http://schemas.microsoft.com/office/word/2012/wordml" xmlns:w16cex="http://schemas.microsoft.com/office/word/2018/wordml/cex" xmlns:w16cid="http://schemas.microsoft.com/office/word/2016/wordml/cid" xmlns:w16="http://schemas.microsoft.com/office/word/2018/wordml" xmlns:w16se="http://schemas.microsoft.com/office/word/2015/wordml/symex" xmlns:wpg="http://schemas.microsoft.com/office/word/2010/wordprocessingGroup" xmlns:wpi="http://schemas.microsoft.com/office/word/2010/wordprocessingInk" xmlns:wne="http://schemas.microsoft.com/office/word/2006/wordml" xmlns:wps="http://schemas.microsoft.com/office/word/2010/wordprocessingShape" mc:Ignorable="w14 w15 w16se w16cid w16 w16cex wp14">
   <w:abstractNum w:abstractNumId="0" w15:restartNumberingAfterBreak="0">
+    <w:nsid w:val="0C536EAF"/>
+    <w:multiLevelType w:val="hybridMultilevel"/>
+    <w:tmpl w:val="256ADF2C"/>
+    <w:lvl w:ilvl="0" w:tplc="C32CE4EE">
+      <w:numFmt w:val="bullet"/>
+      <w:lvlText w:val="-"/>
+      <w:lvlJc w:val="left"/>
+      <w:pPr>
+        <w:ind w:left="720" w:hanging="360"/>
+      </w:pPr>
+      <w:rPr>
+        <w:rFonts w:ascii="Arial" w:eastAsiaTheme="minorHAnsi" w:hAnsi="Arial" w:cs="Arial" w:hint="default"/>
+      </w:rPr>
+    </w:lvl>
+    <w:lvl w:ilvl="1" w:tplc="04070003">
+      <w:start w:val="1"/>
+      <w:numFmt w:val="bullet"/>
+      <w:lvlText w:val="o"/>
+      <w:lvlJc w:val="left"/>
+      <w:pPr>
+        <w:ind w:left="1440" w:hanging="360"/>
+      </w:pPr>
+      <w:rPr>
+        <w:rFonts w:ascii="Courier New" w:hAnsi="Courier New" w:cs="Courier New" w:hint="default"/>
+      </w:rPr>
+    </w:lvl>
+    <w:lvl w:ilvl="2" w:tplc="04070005">
+      <w:start w:val="1"/>
+      <w:numFmt w:val="bullet"/>
+      <w:lvlText w:val=""/>
+      <w:lvlJc w:val="left"/>
+      <w:pPr>
+        <w:ind w:left="2160" w:hanging="360"/>
+      </w:pPr>
+      <w:rPr>
+        <w:rFonts w:ascii="Wingdings" w:hAnsi="Wingdings" w:hint="default"/>
+      </w:rPr>
+    </w:lvl>
+    <w:lvl w:ilvl="3" w:tplc="04070001">
+      <w:start w:val="1"/>
+      <w:numFmt w:val="bullet"/>
+      <w:lvlText w:val=""/>
+      <w:lvlJc w:val="left"/>
+      <w:pPr>
+        <w:ind w:left="2880" w:hanging="360"/>
+      </w:pPr>
+      <w:rPr>
+        <w:rFonts w:ascii="Symbol" w:hAnsi="Symbol" w:hint="default"/>
+      </w:rPr>
+    </w:lvl>
+    <w:lvl w:ilvl="4" w:tplc="04070003">
+      <w:start w:val="1"/>
+      <w:numFmt w:val="bullet"/>
+      <w:lvlText w:val="o"/>
+      <w:lvlJc w:val="left"/>
+      <w:pPr>
+        <w:ind w:left="3600" w:hanging="360"/>
+      </w:pPr>
+      <w:rPr>
+        <w:rFonts w:ascii="Courier New" w:hAnsi="Courier New" w:cs="Courier New" w:hint="default"/>
+      </w:rPr>
+    </w:lvl>
+    <w:lvl w:ilvl="5" w:tplc="04070005">
+      <w:start w:val="1"/>
+      <w:numFmt w:val="bullet"/>
+      <w:lvlText w:val=""/>
+      <w:lvlJc w:val="left"/>
+      <w:pPr>
+        <w:ind w:left="4320" w:hanging="360"/>
+      </w:pPr>
+      <w:rPr>
+        <w:rFonts w:ascii="Wingdings" w:hAnsi="Wingdings" w:hint="default"/>
+      </w:rPr>
+    </w:lvl>
+    <w:lvl w:ilvl="6" w:tplc="04070001">
+      <w:start w:val="1"/>
+      <w:numFmt w:val="bullet"/>
+      <w:lvlText w:val=""/>
+      <w:lvlJc w:val="left"/>
+      <w:pPr>
+        <w:ind w:left="5040" w:hanging="360"/>
+      </w:pPr>
+      <w:rPr>
+        <w:rFonts w:ascii="Symbol" w:hAnsi="Symbol" w:hint="default"/>
+      </w:rPr>
+    </w:lvl>
+    <w:lvl w:ilvl="7" w:tplc="04070003">
+      <w:start w:val="1"/>
+      <w:numFmt w:val="bullet"/>
+      <w:lvlText w:val="o"/>
+      <w:lvlJc w:val="left"/>
+      <w:pPr>
+        <w:ind w:left="5760" w:hanging="360"/>
+      </w:pPr>
+      <w:rPr>
+        <w:rFonts w:ascii="Courier New" w:hAnsi="Courier New" w:cs="Courier New" w:hint="default"/>
+      </w:rPr>
+    </w:lvl>
+    <w:lvl w:ilvl="8" w:tplc="04070005">
+      <w:start w:val="1"/>
+      <w:numFmt w:val="bullet"/>
+      <w:lvlText w:val=""/>
+      <w:lvlJc w:val="left"/>
+      <w:pPr>
+        <w:ind w:left="6480" w:hanging="360"/>
+      </w:pPr>
+      <w:rPr>
+        <w:rFonts w:ascii="Wingdings" w:hAnsi="Wingdings" w:hint="default"/>
+      </w:rPr>
+    </w:lvl>
+  </w:abstractNum>
+  <w:abstractNum w:abstractNumId="1" w15:restartNumberingAfterBreak="0">
     <w:nsid w:val="19D073CF"/>
     <w:multiLevelType w:val="hybridMultilevel"/>
     <w:tmpl w:val="4BFC8372"/>
@@ -16443,7 +15231,7 @@
       </w:rPr>
     </w:lvl>
   </w:abstractNum>
-  <w:abstractNum w:abstractNumId="1" w15:restartNumberingAfterBreak="0">
+  <w:abstractNum w:abstractNumId="2" w15:restartNumberingAfterBreak="0">
     <w:nsid w:val="1D481806"/>
     <w:multiLevelType w:val="hybridMultilevel"/>
     <w:tmpl w:val="C5969EA6"/>
@@ -16556,7 +15344,7 @@
       </w:rPr>
     </w:lvl>
   </w:abstractNum>
-  <w:abstractNum w:abstractNumId="2" w15:restartNumberingAfterBreak="0">
+  <w:abstractNum w:abstractNumId="3" w15:restartNumberingAfterBreak="0">
     <w:nsid w:val="3A4A7579"/>
     <w:multiLevelType w:val="hybridMultilevel"/>
     <w:tmpl w:val="E110C3B4"/>
@@ -16669,7 +15457,7 @@
       </w:rPr>
     </w:lvl>
   </w:abstractNum>
-  <w:abstractNum w:abstractNumId="3" w15:restartNumberingAfterBreak="0">
+  <w:abstractNum w:abstractNumId="4" w15:restartNumberingAfterBreak="0">
     <w:nsid w:val="3DC31DA9"/>
     <w:multiLevelType w:val="hybridMultilevel"/>
     <w:tmpl w:val="0DE209E2"/>
@@ -16782,7 +15570,7 @@
       </w:rPr>
     </w:lvl>
   </w:abstractNum>
-  <w:abstractNum w:abstractNumId="4" w15:restartNumberingAfterBreak="0">
+  <w:abstractNum w:abstractNumId="5" w15:restartNumberingAfterBreak="0">
     <w:nsid w:val="422F50A7"/>
     <w:multiLevelType w:val="multilevel"/>
     <w:tmpl w:val="1BC6047A"/>
@@ -16904,19 +15692,31 @@
     </w:lvl>
   </w:abstractNum>
   <w:num w:numId="1">
+    <w:abstractNumId w:val="5"/>
+  </w:num>
+  <w:num w:numId="2">
+    <w:abstractNumId w:val="2"/>
+  </w:num>
+  <w:num w:numId="3">
+    <w:abstractNumId w:val="1"/>
+  </w:num>
+  <w:num w:numId="4">
+    <w:abstractNumId w:val="3"/>
+  </w:num>
+  <w:num w:numId="5">
     <w:abstractNumId w:val="4"/>
   </w:num>
-  <w:num w:numId="2">
-    <w:abstractNumId w:val="1"/>
-  </w:num>
-  <w:num w:numId="3">
+  <w:num w:numId="6">
     <w:abstractNumId w:val="0"/>
-  </w:num>
-  <w:num w:numId="4">
-    <w:abstractNumId w:val="2"/>
-  </w:num>
-  <w:num w:numId="5">
-    <w:abstractNumId w:val="3"/>
+    <w:lvlOverride w:ilvl="0"/>
+    <w:lvlOverride w:ilvl="1"/>
+    <w:lvlOverride w:ilvl="2"/>
+    <w:lvlOverride w:ilvl="3"/>
+    <w:lvlOverride w:ilvl="4"/>
+    <w:lvlOverride w:ilvl="5"/>
+    <w:lvlOverride w:ilvl="6"/>
+    <w:lvlOverride w:ilvl="7"/>
+    <w:lvlOverride w:ilvl="8"/>
   </w:num>
   <w:numIdMacAtCleanup w:val="5"/>
 </w:numbering>

</xml_diff>

<commit_message>
- Update der offenen Tasks
</commit_message>
<xml_diff>
--- a/docs/000_Abgabe/Kurzbericht.docx
+++ b/docs/000_Abgabe/Kurzbericht.docx
@@ -5302,15 +5302,7 @@
         <w:t>Topic</w:t>
       </w:r>
       <w:r>
-        <w:t xml:space="preserve"> (dt. etwa "Thema") aus - der StompClient bspw. subscribed auf den "/topic/</w:t>
-      </w:r>
-      <w:proofErr w:type="spellStart"/>
-      <w:r>
-        <w:t>players</w:t>
-      </w:r>
-      <w:proofErr w:type="spellEnd"/>
-      <w:r>
-        <w:t>"-Endpoint - im Anschluss werden alle Änderungen des Topics via Publish-Mechanismus an den Client übertragen und dort mittels Callbacks genutzt um das User-Interface zu aktualisieren.</w:t>
+        <w:t xml:space="preserve"> (dt. etwa "Thema") aus - der StompClient bspw. subscribed auf den "/topic/players"-Endpoint - im Anschluss werden alle Änderungen des Topics via Publish-Mechanismus an den Client übertragen und dort mittels Callbacks genutzt um das User-Interface zu aktualisieren.</w:t>
       </w:r>
     </w:p>
     <w:p>
@@ -5346,15 +5338,7 @@
         <w:t>Gegenseite (Client &lt;-&gt; Backend) de-serialisiert</w:t>
       </w:r>
       <w:r>
-        <w:t xml:space="preserve"> (</w:t>
-      </w:r>
-      <w:proofErr w:type="spellStart"/>
-      <w:r>
-        <w:t>Un</w:t>
-      </w:r>
-      <w:proofErr w:type="spellEnd"/>
-      <w:r>
-        <w:t>/marshalling).</w:t>
+        <w:t xml:space="preserve"> (Un/marshalling).</w:t>
       </w:r>
     </w:p>
     <w:p>
@@ -5675,7 +5659,6 @@
         </w:rPr>
         <w:t xml:space="preserve">, wobei über </w:t>
       </w:r>
-      <w:proofErr w:type="spellStart"/>
       <w:r>
         <w:rPr>
           <w:i/>
@@ -5683,7 +5666,6 @@
         </w:rPr>
         <w:t>rows</w:t>
       </w:r>
-      <w:proofErr w:type="spellEnd"/>
       <w:r>
         <w:rPr>
           <w:lang w:eastAsia="de-DE"/>
@@ -5875,35 +5857,7 @@
         <w:rPr>
           <w:lang w:eastAsia="de-DE"/>
         </w:rPr>
-        <w:t xml:space="preserve"> (Alternative Lösung: Es kann eine Liste erzeugt werden, an Koordinate x/y mit n Einträgen (n = Angegebene Initiallänge) an einer Koordinate </w:t>
-      </w:r>
-      <w:proofErr w:type="spellStart"/>
-      <w:r>
-        <w:rPr>
-          <w:lang w:eastAsia="de-DE"/>
-        </w:rPr>
-        <w:t>Koordinate</w:t>
-      </w:r>
-      <w:proofErr w:type="spellEnd"/>
-      <w:r>
-        <w:rPr>
-          <w:lang w:eastAsia="de-DE"/>
-        </w:rPr>
-        <w:t xml:space="preserve"> und einem Default Richtungsvektor für den Schlangenkopf. (Schlangenkopf = </w:t>
-      </w:r>
-      <w:proofErr w:type="spellStart"/>
-      <w:r>
-        <w:rPr>
-          <w:lang w:eastAsia="de-DE"/>
-        </w:rPr>
-        <w:t>Schlangeliste</w:t>
-      </w:r>
-      <w:proofErr w:type="spellEnd"/>
-      <w:r>
-        <w:rPr>
-          <w:lang w:eastAsia="de-DE"/>
-        </w:rPr>
-        <w:t>(0)).</w:t>
+        <w:t xml:space="preserve"> (Alternative Lösung: Es kann eine Liste erzeugt werden, an Koordinate x/y mit n Einträgen (n = Angegebene Initiallänge) an einer Koordinate Koordinate und einem Default Richtungsvektor für den Schlangenkopf. (Schlangenkopf = Schlangeliste(0)).</w:t>
       </w:r>
     </w:p>
     <w:p>
@@ -6374,107 +6328,7 @@
           <w:sz w:val="18"/>
           <w:szCs w:val="18"/>
         </w:rPr>
-        <w:t xml:space="preserve">Wenn der Kopf einer Schlange den Körper einer anderen trifft, wird der Index des Eintrags der anderen Schlange ermittelt, dann die Gesamte Listenlänge Minus dem Index gerechnet und die daraus entstehende Zahl als Elemente der beißenden Schlange angehängt, indem einfach die Koordinate der beißenden Schlange x mal in die Liste eingefügt wird (ähnlich der Initialisierungsmethodik). Dass dies durch ein Power-Up realisiert werden kann, haben Schlangen das Attribut </w:t>
-      </w:r>
-      <w:proofErr w:type="spellStart"/>
-      <w:r>
-        <w:rPr>
-          <w:rFonts w:ascii="Arial" w:hAnsi="Arial" w:cs="Arial"/>
-          <w:color w:val="000000"/>
-          <w:sz w:val="18"/>
-          <w:szCs w:val="18"/>
-        </w:rPr>
-        <w:t>isPredator</w:t>
-      </w:r>
-      <w:proofErr w:type="spellEnd"/>
-      <w:r>
-        <w:rPr>
-          <w:rFonts w:ascii="Arial" w:hAnsi="Arial" w:cs="Arial"/>
-          <w:color w:val="000000"/>
-          <w:sz w:val="18"/>
-          <w:szCs w:val="18"/>
-        </w:rPr>
-        <w:t xml:space="preserve">, was </w:t>
-      </w:r>
-      <w:proofErr w:type="spellStart"/>
-      <w:r>
-        <w:rPr>
-          <w:rFonts w:ascii="Arial" w:hAnsi="Arial" w:cs="Arial"/>
-          <w:color w:val="000000"/>
-          <w:sz w:val="18"/>
-          <w:szCs w:val="18"/>
-        </w:rPr>
-        <w:t>default</w:t>
-      </w:r>
-      <w:proofErr w:type="spellEnd"/>
-      <w:r>
-        <w:rPr>
-          <w:rFonts w:ascii="Arial" w:hAnsi="Arial" w:cs="Arial"/>
-          <w:color w:val="000000"/>
-          <w:sz w:val="18"/>
-          <w:szCs w:val="18"/>
-        </w:rPr>
-        <w:t xml:space="preserve"> </w:t>
-      </w:r>
-      <w:proofErr w:type="spellStart"/>
-      <w:r>
-        <w:rPr>
-          <w:rFonts w:ascii="Arial" w:hAnsi="Arial" w:cs="Arial"/>
-          <w:color w:val="000000"/>
-          <w:sz w:val="18"/>
-          <w:szCs w:val="18"/>
-        </w:rPr>
-        <w:t>false</w:t>
-      </w:r>
-      <w:proofErr w:type="spellEnd"/>
-      <w:r>
-        <w:rPr>
-          <w:rFonts w:ascii="Arial" w:hAnsi="Arial" w:cs="Arial"/>
-          <w:color w:val="000000"/>
-          <w:sz w:val="18"/>
-          <w:szCs w:val="18"/>
-        </w:rPr>
-        <w:t xml:space="preserve"> ist und durch ein solches </w:t>
-      </w:r>
-      <w:proofErr w:type="spellStart"/>
-      <w:r>
-        <w:rPr>
-          <w:rFonts w:ascii="Arial" w:hAnsi="Arial" w:cs="Arial"/>
-          <w:color w:val="000000"/>
-          <w:sz w:val="18"/>
-          <w:szCs w:val="18"/>
-        </w:rPr>
-        <w:t>PowerUp</w:t>
-      </w:r>
-      <w:proofErr w:type="spellEnd"/>
-      <w:r>
-        <w:rPr>
-          <w:rFonts w:ascii="Arial" w:hAnsi="Arial" w:cs="Arial"/>
-          <w:color w:val="000000"/>
-          <w:sz w:val="18"/>
-          <w:szCs w:val="18"/>
-        </w:rPr>
-        <w:t xml:space="preserve"> auf True gesetzt werden kann. Ist es auf True wird diese Logik aktiviert und wird mit dem Essen eines anderen Power Ups wieder auf </w:t>
-      </w:r>
-      <w:proofErr w:type="spellStart"/>
-      <w:r>
-        <w:rPr>
-          <w:rFonts w:ascii="Arial" w:hAnsi="Arial" w:cs="Arial"/>
-          <w:color w:val="000000"/>
-          <w:sz w:val="18"/>
-          <w:szCs w:val="18"/>
-        </w:rPr>
-        <w:t>false</w:t>
-      </w:r>
-      <w:proofErr w:type="spellEnd"/>
-      <w:r>
-        <w:rPr>
-          <w:rFonts w:ascii="Arial" w:hAnsi="Arial" w:cs="Arial"/>
-          <w:color w:val="000000"/>
-          <w:sz w:val="18"/>
-          <w:szCs w:val="18"/>
-        </w:rPr>
-        <w:t xml:space="preserve"> gesetzt.</w:t>
+        <w:t>Wenn der Kopf einer Schlange den Körper einer anderen trifft, wird der Index des Eintrags der anderen Schlange ermittelt, dann die Gesamte Listenlänge Minus dem Index gerechnet und die daraus entstehende Zahl als Elemente der beißenden Schlange angehängt, indem einfach die Koordinate der beißenden Schlange x mal in die Liste eingefügt wird (ähnlich der Initialisierungsmethodik). Dass dies durch ein Power-Up realisiert werden kann, haben Schlangen das Attribut isPredator, was default false ist und durch ein solches PowerUp auf True gesetzt werden kann. Ist es auf True wird diese Logik aktiviert und wird mit dem Essen eines anderen Power Ups wieder auf false gesetzt.</w:t>
       </w:r>
     </w:p>
     <w:p>
@@ -6811,14 +6665,12 @@
       <w:r>
         <w:t xml:space="preserve"> Package </w:t>
       </w:r>
-      <w:proofErr w:type="spellStart"/>
       <w:r>
         <w:rPr>
           <w:rStyle w:val="Fett"/>
         </w:rPr>
         <w:t>controller</w:t>
       </w:r>
-      <w:proofErr w:type="spellEnd"/>
       <w:r>
         <w:t xml:space="preserve"> </w:t>
       </w:r>
@@ -6857,7 +6709,6 @@
       <w:r>
         <w:t xml:space="preserve">Im Package </w:t>
       </w:r>
-      <w:proofErr w:type="spellStart"/>
       <w:r>
         <w:rPr>
           <w:b/>
@@ -6871,7 +6722,6 @@
         </w:rPr>
         <w:t>ersistence</w:t>
       </w:r>
-      <w:proofErr w:type="spellEnd"/>
       <w:r>
         <w:t xml:space="preserve"> existieren verschiedene Definitionen von Repository-Interfaces, welche, wie der Name vermuten lässt, für konkrete Implementierungen des Repository-Patterns genutzt werden - Spring Data generiert </w:t>
       </w:r>
@@ -7529,17 +7379,9 @@
         <w:rPr>
           <w:lang w:eastAsia="de-DE"/>
         </w:rPr>
-        <w:t xml:space="preserve"> / RESTful </w:t>
-      </w:r>
-      <w:proofErr w:type="spellStart"/>
-      <w:r>
-        <w:rPr>
-          <w:lang w:eastAsia="de-DE"/>
-        </w:rPr>
-        <w:t>Webservice</w:t>
+        <w:t xml:space="preserve"> / RESTful Webservice</w:t>
       </w:r>
       <w:bookmarkEnd w:id="41"/>
-      <w:proofErr w:type="spellEnd"/>
     </w:p>
     <w:p>
       <w:pPr>
@@ -8456,39 +8298,7 @@
                 <w:sz w:val="18"/>
                 <w:szCs w:val="18"/>
               </w:rPr>
-              <w:t>Veröffentlichung neuer Spiel-Daten (z.B. Spiel „</w:t>
-            </w:r>
-            <w:proofErr w:type="spellStart"/>
-            <w:r>
-              <w:rPr>
-                <w:sz w:val="18"/>
-                <w:szCs w:val="18"/>
-              </w:rPr>
-              <w:t>TestSpiel</w:t>
-            </w:r>
-            <w:proofErr w:type="spellEnd"/>
-            <w:r>
-              <w:rPr>
-                <w:sz w:val="18"/>
-                <w:szCs w:val="18"/>
-              </w:rPr>
-              <w:t xml:space="preserve">“ mit max. 4 Spielern, 10 gleichzeitigen </w:t>
-            </w:r>
-            <w:proofErr w:type="spellStart"/>
-            <w:r>
-              <w:rPr>
-                <w:sz w:val="18"/>
-                <w:szCs w:val="18"/>
-              </w:rPr>
-              <w:t>PowerUps</w:t>
-            </w:r>
-            <w:proofErr w:type="spellEnd"/>
-            <w:r>
-              <w:rPr>
-                <w:sz w:val="18"/>
-                <w:szCs w:val="18"/>
-              </w:rPr>
-              <w:t>, usw.)</w:t>
+              <w:t>Veröffentlichung neuer Spiel-Daten (z.B. Spiel „TestSpiel“ mit max. 4 Spielern, 10 gleichzeitigen PowerUps, usw.)</w:t>
             </w:r>
           </w:p>
           <w:p>
@@ -9167,29 +8977,7 @@
           <w:szCs w:val="18"/>
           <w:lang w:eastAsia="de-DE"/>
         </w:rPr>
-        <w:t xml:space="preserve">" </w:t>
-      </w:r>
-      <w:proofErr w:type="spellStart"/>
-      <w:r>
-        <w:rPr>
-          <w:rFonts w:ascii="Courier New" w:eastAsia="Times New Roman" w:hAnsi="Courier New" w:cs="Courier New"/>
-          <w:color w:val="067D17"/>
-          <w:sz w:val="18"/>
-          <w:szCs w:val="18"/>
-          <w:lang w:eastAsia="de-DE"/>
-        </w:rPr>
-        <w:t>joins</w:t>
-      </w:r>
-      <w:proofErr w:type="spellEnd"/>
-      <w:r>
-        <w:rPr>
-          <w:rFonts w:ascii="Courier New" w:eastAsia="Times New Roman" w:hAnsi="Courier New" w:cs="Courier New"/>
-          <w:color w:val="067D17"/>
-          <w:sz w:val="18"/>
-          <w:szCs w:val="18"/>
-          <w:lang w:eastAsia="de-DE"/>
-        </w:rPr>
-        <w:t xml:space="preserve"> the game " </w:t>
+        <w:t xml:space="preserve">" joins the game " </w:t>
       </w:r>
       <w:r>
         <w:rPr>
@@ -9232,9 +9020,8 @@
           <w:szCs w:val="18"/>
           <w:lang w:eastAsia="de-DE"/>
         </w:rPr>
-        <w:t xml:space="preserve">// make the player </w:t>
-      </w:r>
-      <w:proofErr w:type="spellStart"/>
+        <w:t>// make the player join the lobby</w:t>
+      </w:r>
       <w:r>
         <w:rPr>
           <w:rFonts w:ascii="Courier New" w:eastAsia="Times New Roman" w:hAnsi="Courier New" w:cs="Courier New"/>
@@ -9245,31 +9032,6 @@
           <w:szCs w:val="18"/>
           <w:lang w:eastAsia="de-DE"/>
         </w:rPr>
-        <w:t>join</w:t>
-      </w:r>
-      <w:proofErr w:type="spellEnd"/>
-      <w:r>
-        <w:rPr>
-          <w:rFonts w:ascii="Courier New" w:eastAsia="Times New Roman" w:hAnsi="Courier New" w:cs="Courier New"/>
-          <w:i/>
-          <w:iCs/>
-          <w:color w:val="8C8C8C"/>
-          <w:sz w:val="18"/>
-          <w:szCs w:val="18"/>
-          <w:lang w:eastAsia="de-DE"/>
-        </w:rPr>
-        <w:t xml:space="preserve"> the lobby</w:t>
-      </w:r>
-      <w:r>
-        <w:rPr>
-          <w:rFonts w:ascii="Courier New" w:eastAsia="Times New Roman" w:hAnsi="Courier New" w:cs="Courier New"/>
-          <w:i/>
-          <w:iCs/>
-          <w:color w:val="8C8C8C"/>
-          <w:sz w:val="18"/>
-          <w:szCs w:val="18"/>
-          <w:lang w:eastAsia="de-DE"/>
-        </w:rPr>
         <w:br/>
         <w:t xml:space="preserve">    </w:t>
       </w:r>
@@ -9362,29 +9124,7 @@
           <w:szCs w:val="18"/>
           <w:lang w:eastAsia="de-DE"/>
         </w:rPr>
-        <w:t xml:space="preserve">RunningGame </w:t>
-      </w:r>
-      <w:proofErr w:type="spellStart"/>
-      <w:r>
-        <w:rPr>
-          <w:rFonts w:ascii="Courier New" w:eastAsia="Times New Roman" w:hAnsi="Courier New" w:cs="Courier New"/>
-          <w:color w:val="000000"/>
-          <w:sz w:val="18"/>
-          <w:szCs w:val="18"/>
-          <w:lang w:eastAsia="de-DE"/>
-        </w:rPr>
-        <w:t>runningGame</w:t>
-      </w:r>
-      <w:proofErr w:type="spellEnd"/>
-      <w:r>
-        <w:rPr>
-          <w:rFonts w:ascii="Courier New" w:eastAsia="Times New Roman" w:hAnsi="Courier New" w:cs="Courier New"/>
-          <w:color w:val="000000"/>
-          <w:sz w:val="18"/>
-          <w:szCs w:val="18"/>
-          <w:lang w:eastAsia="de-DE"/>
-        </w:rPr>
-        <w:t xml:space="preserve"> </w:t>
+        <w:t xml:space="preserve">RunningGame runningGame </w:t>
       </w:r>
       <w:r>
         <w:rPr>
@@ -10022,15 +9762,7 @@
         <w:t xml:space="preserve">(mittels MessageBroker) </w:t>
       </w:r>
       <w:r>
-        <w:t xml:space="preserve">sodass die aktualisierte Liste der aktiven Teilnehmer wiederrum bei jedem Client (mittels entsprechender </w:t>
-      </w:r>
-      <w:proofErr w:type="spellStart"/>
-      <w:r>
-        <w:t>Listener</w:t>
-      </w:r>
-      <w:proofErr w:type="spellEnd"/>
-      <w:r>
-        <w:t xml:space="preserve"> und Callback-Mechanismen) in Echtzeit aktualisiert wird – so hat jeder Client die Möglichkeit nachzuverfolgen welcher Spieler an einem Spiel in der Lobby teilnimmt</w:t>
+        <w:t>sodass die aktualisierte Liste der aktiven Teilnehmer wiederrum bei jedem Client (mittels entsprechender Listener und Callback-Mechanismen) in Echtzeit aktualisiert wird – so hat jeder Client die Möglichkeit nachzuverfolgen welcher Spieler an einem Spiel in der Lobby teilnimmt</w:t>
       </w:r>
       <w:r>
         <w:t>.</w:t>
@@ -14397,35 +14129,7 @@
         <w:rPr>
           <w:lang w:eastAsia="de-DE"/>
         </w:rPr>
-        <w:t xml:space="preserve"> – nur das der Spieler die „Login“ Schaltfläche  betätigen muss. Nach Empfang der Login-Daten wird im Backend innerhalb der </w:t>
-      </w:r>
-      <w:proofErr w:type="spellStart"/>
-      <w:r>
-        <w:rPr>
-          <w:lang w:eastAsia="de-DE"/>
-        </w:rPr>
-        <w:t>ApiController.login</w:t>
-      </w:r>
-      <w:proofErr w:type="spellEnd"/>
-      <w:r>
-        <w:rPr>
-          <w:lang w:eastAsia="de-DE"/>
-        </w:rPr>
-        <w:t xml:space="preserve">()-Methode überprüft ob ein Benutzer mit den jeweiligen Daten vorhanden ist – ist dies der Fall so wird ein gültiger Statuscode (200 = OK) an den Client zurückgegeben und der Wechsel in den Homescreen durchgeführt – bei invaliden Login-Daten wird der Statuscode 400 = </w:t>
-      </w:r>
-      <w:proofErr w:type="spellStart"/>
-      <w:r>
-        <w:rPr>
-          <w:lang w:eastAsia="de-DE"/>
-        </w:rPr>
-        <w:t>BadRequest</w:t>
-      </w:r>
-      <w:proofErr w:type="spellEnd"/>
-      <w:r>
-        <w:rPr>
-          <w:lang w:eastAsia="de-DE"/>
-        </w:rPr>
-        <w:t xml:space="preserve"> zurückgegeben ohne weitere Konsequenzen.</w:t>
+        <w:t xml:space="preserve"> – nur das der Spieler die „Login“ Schaltfläche  betätigen muss. Nach Empfang der Login-Daten wird im Backend innerhalb der ApiController.login()-Methode überprüft ob ein Benutzer mit den jeweiligen Daten vorhanden ist – ist dies der Fall so wird ein gültiger Statuscode (200 = OK) an den Client zurückgegeben und der Wechsel in den Homescreen durchgeführt – bei invaliden Login-Daten wird der Statuscode 400 = BadRequest zurückgegeben ohne weitere Konsequenzen.</w:t>
       </w:r>
     </w:p>
     <w:p>
@@ -14724,15 +14428,7 @@
     </w:p>
     <w:p>
       <w:r>
-        <w:t>So kann bspw. ein Benutzer einen Satz wie „</w:t>
-      </w:r>
-      <w:proofErr w:type="spellStart"/>
-      <w:r>
-        <w:t>Whats</w:t>
-      </w:r>
-      <w:proofErr w:type="spellEnd"/>
-      <w:r>
-        <w:t xml:space="preserve"> the time?“ mittels Chat an das Backend übertragen womit die aktuelle Uhrzeit vom Bot-User wiedergegeben wird. </w:t>
+        <w:t xml:space="preserve">So kann bspw. ein Benutzer einen Satz wie „Whats the time?“ mittels Chat an das Backend übertragen womit die aktuelle Uhrzeit vom Bot-User wiedergegeben wird. </w:t>
       </w:r>
     </w:p>
     <w:p>
@@ -15099,11 +14795,9 @@
       <w:r>
         <w:t>„</w:t>
       </w:r>
-      <w:proofErr w:type="spellStart"/>
       <w:r>
         <w:t>benni</w:t>
       </w:r>
-      <w:proofErr w:type="spellEnd"/>
       <w:r>
         <w:t>“</w:t>
       </w:r>
@@ -15922,7 +15616,13 @@
     </w:p>
     <w:p>
       <w:r>
-        <w:t xml:space="preserve">Zum Zeitpunkt der Erstellung und Abgabe des Projekts weißt das GitHub-Repository 123 </w:t>
+        <w:t>Zum Zeitpunkt der Erstellung und Abgabe des Projekts weißt das GitHub-Repository 12</w:t>
+      </w:r>
+      <w:r>
+        <w:t>4</w:t>
+      </w:r>
+      <w:r>
+        <w:t xml:space="preserve"> </w:t>
       </w:r>
       <w:hyperlink r:id="rId26" w:history="1">
         <w:r>
@@ -18013,23 +17713,7 @@
                 <w:sz w:val="20"/>
                 <w:szCs w:val="20"/>
               </w:rPr>
-              <w:t>- Nach Login eines Clients wird WebSocket-</w:t>
-            </w:r>
-            <w:proofErr w:type="spellStart"/>
-            <w:r>
-              <w:rPr>
-                <w:sz w:val="20"/>
-                <w:szCs w:val="20"/>
-              </w:rPr>
-              <w:t>Verbidung</w:t>
-            </w:r>
-            <w:proofErr w:type="spellEnd"/>
-            <w:r>
-              <w:rPr>
-                <w:sz w:val="20"/>
-                <w:szCs w:val="20"/>
-              </w:rPr>
-              <w:t xml:space="preserve"> zum Backend aufgebaut</w:t>
+              <w:t>- Nach Login eines Clients wird WebSocket-Verbidung zum Backend aufgebaut</w:t>
             </w:r>
           </w:p>
           <w:p>
@@ -18214,23 +17898,7 @@
                 <w:sz w:val="20"/>
                 <w:szCs w:val="20"/>
               </w:rPr>
-              <w:t xml:space="preserve"> (</w:t>
-            </w:r>
-            <w:proofErr w:type="spellStart"/>
-            <w:r>
-              <w:rPr>
-                <w:sz w:val="20"/>
-                <w:szCs w:val="20"/>
-              </w:rPr>
-              <w:t>join</w:t>
-            </w:r>
-            <w:proofErr w:type="spellEnd"/>
-            <w:r>
-              <w:rPr>
-                <w:sz w:val="20"/>
-                <w:szCs w:val="20"/>
-              </w:rPr>
-              <w:t>-Mechanismus)</w:t>
+              <w:t xml:space="preserve"> (join-Mechanismus)</w:t>
             </w:r>
           </w:p>
           <w:p>

</xml_diff>

<commit_message>
Final Überarbeitung - Abgabe erfolgt - Projekt beendet
</commit_message>
<xml_diff>
--- a/docs/000_Abgabe/Kurzbericht.docx
+++ b/docs/000_Abgabe/Kurzbericht.docx
@@ -380,7 +380,7 @@
           <w:r>
             <w:fldChar w:fldCharType="separate"/>
           </w:r>
-          <w:hyperlink w:anchor="_Toc62059924" w:history="1">
+          <w:hyperlink w:anchor="_Toc62065632" w:history="1">
             <w:r>
               <w:rPr>
                 <w:rStyle w:val="Hyperlink"/>
@@ -409,7 +409,7 @@
                 <w:noProof/>
                 <w:webHidden/>
               </w:rPr>
-              <w:instrText xml:space="preserve"> PAGEREF _Toc62059924 \h </w:instrText>
+              <w:instrText xml:space="preserve"> PAGEREF _Toc62065632 \h </w:instrText>
             </w:r>
             <w:r>
               <w:rPr>
@@ -452,7 +452,7 @@
               <w:lang w:eastAsia="de-DE"/>
             </w:rPr>
           </w:pPr>
-          <w:hyperlink w:anchor="_Toc62059925" w:history="1">
+          <w:hyperlink w:anchor="_Toc62065633" w:history="1">
             <w:r>
               <w:rPr>
                 <w:rStyle w:val="Hyperlink"/>
@@ -480,7 +480,7 @@
                 <w:noProof/>
                 <w:webHidden/>
               </w:rPr>
-              <w:instrText xml:space="preserve"> PAGEREF _Toc62059925 \h </w:instrText>
+              <w:instrText xml:space="preserve"> PAGEREF _Toc62065633 \h </w:instrText>
             </w:r>
             <w:r>
               <w:rPr>
@@ -523,7 +523,7 @@
               <w:lang w:eastAsia="de-DE"/>
             </w:rPr>
           </w:pPr>
-          <w:hyperlink w:anchor="_Toc62059926" w:history="1">
+          <w:hyperlink w:anchor="_Toc62065634" w:history="1">
             <w:r>
               <w:rPr>
                 <w:rStyle w:val="Hyperlink"/>
@@ -551,7 +551,7 @@
                 <w:noProof/>
                 <w:webHidden/>
               </w:rPr>
-              <w:instrText xml:space="preserve"> PAGEREF _Toc62059926 \h </w:instrText>
+              <w:instrText xml:space="preserve"> PAGEREF _Toc62065634 \h </w:instrText>
             </w:r>
             <w:r>
               <w:rPr>
@@ -594,7 +594,7 @@
               <w:lang w:eastAsia="de-DE"/>
             </w:rPr>
           </w:pPr>
-          <w:hyperlink w:anchor="_Toc62059927" w:history="1">
+          <w:hyperlink w:anchor="_Toc62065635" w:history="1">
             <w:r>
               <w:rPr>
                 <w:rStyle w:val="Hyperlink"/>
@@ -622,7 +622,7 @@
                 <w:noProof/>
                 <w:webHidden/>
               </w:rPr>
-              <w:instrText xml:space="preserve"> PAGEREF _Toc62059927 \h </w:instrText>
+              <w:instrText xml:space="preserve"> PAGEREF _Toc62065635 \h </w:instrText>
             </w:r>
             <w:r>
               <w:rPr>
@@ -665,7 +665,7 @@
               <w:lang w:eastAsia="de-DE"/>
             </w:rPr>
           </w:pPr>
-          <w:hyperlink w:anchor="_Toc62059928" w:history="1">
+          <w:hyperlink w:anchor="_Toc62065636" w:history="1">
             <w:r>
               <w:rPr>
                 <w:rStyle w:val="Hyperlink"/>
@@ -693,7 +693,7 @@
                 <w:noProof/>
                 <w:webHidden/>
               </w:rPr>
-              <w:instrText xml:space="preserve"> PAGEREF _Toc62059928 \h </w:instrText>
+              <w:instrText xml:space="preserve"> PAGEREF _Toc62065636 \h </w:instrText>
             </w:r>
             <w:r>
               <w:rPr>
@@ -736,7 +736,7 @@
               <w:lang w:eastAsia="de-DE"/>
             </w:rPr>
           </w:pPr>
-          <w:hyperlink w:anchor="_Toc62059929" w:history="1">
+          <w:hyperlink w:anchor="_Toc62065637" w:history="1">
             <w:r>
               <w:rPr>
                 <w:rStyle w:val="Hyperlink"/>
@@ -764,7 +764,7 @@
                 <w:noProof/>
                 <w:webHidden/>
               </w:rPr>
-              <w:instrText xml:space="preserve"> PAGEREF _Toc62059929 \h </w:instrText>
+              <w:instrText xml:space="preserve"> PAGEREF _Toc62065637 \h </w:instrText>
             </w:r>
             <w:r>
               <w:rPr>
@@ -807,7 +807,7 @@
               <w:lang w:eastAsia="de-DE"/>
             </w:rPr>
           </w:pPr>
-          <w:hyperlink w:anchor="_Toc62059930" w:history="1">
+          <w:hyperlink w:anchor="_Toc62065638" w:history="1">
             <w:r>
               <w:rPr>
                 <w:rStyle w:val="Hyperlink"/>
@@ -835,7 +835,7 @@
                 <w:noProof/>
                 <w:webHidden/>
               </w:rPr>
-              <w:instrText xml:space="preserve"> PAGEREF _Toc62059930 \h </w:instrText>
+              <w:instrText xml:space="preserve"> PAGEREF _Toc62065638 \h </w:instrText>
             </w:r>
             <w:r>
               <w:rPr>
@@ -878,7 +878,7 @@
               <w:lang w:eastAsia="de-DE"/>
             </w:rPr>
           </w:pPr>
-          <w:hyperlink w:anchor="_Toc62059931" w:history="1">
+          <w:hyperlink w:anchor="_Toc62065639" w:history="1">
             <w:r>
               <w:rPr>
                 <w:rStyle w:val="Hyperlink"/>
@@ -906,7 +906,7 @@
                 <w:noProof/>
                 <w:webHidden/>
               </w:rPr>
-              <w:instrText xml:space="preserve"> PAGEREF _Toc62059931 \h </w:instrText>
+              <w:instrText xml:space="preserve"> PAGEREF _Toc62065639 \h </w:instrText>
             </w:r>
             <w:r>
               <w:rPr>
@@ -949,7 +949,7 @@
               <w:lang w:eastAsia="de-DE"/>
             </w:rPr>
           </w:pPr>
-          <w:hyperlink w:anchor="_Toc62059932" w:history="1">
+          <w:hyperlink w:anchor="_Toc62065640" w:history="1">
             <w:r>
               <w:rPr>
                 <w:rStyle w:val="Hyperlink"/>
@@ -977,7 +977,7 @@
                 <w:noProof/>
                 <w:webHidden/>
               </w:rPr>
-              <w:instrText xml:space="preserve"> PAGEREF _Toc62059932 \h </w:instrText>
+              <w:instrText xml:space="preserve"> PAGEREF _Toc62065640 \h </w:instrText>
             </w:r>
             <w:r>
               <w:rPr>
@@ -1020,7 +1020,7 @@
               <w:lang w:eastAsia="de-DE"/>
             </w:rPr>
           </w:pPr>
-          <w:hyperlink w:anchor="_Toc62059933" w:history="1">
+          <w:hyperlink w:anchor="_Toc62065641" w:history="1">
             <w:r>
               <w:rPr>
                 <w:rStyle w:val="Hyperlink"/>
@@ -1048,7 +1048,7 @@
                 <w:noProof/>
                 <w:webHidden/>
               </w:rPr>
-              <w:instrText xml:space="preserve"> PAGEREF _Toc62059933 \h </w:instrText>
+              <w:instrText xml:space="preserve"> PAGEREF _Toc62065641 \h </w:instrText>
             </w:r>
             <w:r>
               <w:rPr>
@@ -1091,7 +1091,7 @@
               <w:lang w:eastAsia="de-DE"/>
             </w:rPr>
           </w:pPr>
-          <w:hyperlink w:anchor="_Toc62059934" w:history="1">
+          <w:hyperlink w:anchor="_Toc62065642" w:history="1">
             <w:r>
               <w:rPr>
                 <w:rStyle w:val="Hyperlink"/>
@@ -1119,7 +1119,7 @@
                 <w:noProof/>
                 <w:webHidden/>
               </w:rPr>
-              <w:instrText xml:space="preserve"> PAGEREF _Toc62059934 \h </w:instrText>
+              <w:instrText xml:space="preserve"> PAGEREF _Toc62065642 \h </w:instrText>
             </w:r>
             <w:r>
               <w:rPr>
@@ -1162,7 +1162,7 @@
               <w:lang w:eastAsia="de-DE"/>
             </w:rPr>
           </w:pPr>
-          <w:hyperlink w:anchor="_Toc62059935" w:history="1">
+          <w:hyperlink w:anchor="_Toc62065643" w:history="1">
             <w:r>
               <w:rPr>
                 <w:rStyle w:val="Hyperlink"/>
@@ -1189,7 +1189,7 @@
                 <w:noProof/>
                 <w:webHidden/>
               </w:rPr>
-              <w:instrText xml:space="preserve"> PAGEREF _Toc62059935 \h </w:instrText>
+              <w:instrText xml:space="preserve"> PAGEREF _Toc62065643 \h </w:instrText>
             </w:r>
             <w:r>
               <w:rPr>
@@ -1232,7 +1232,7 @@
               <w:lang w:eastAsia="de-DE"/>
             </w:rPr>
           </w:pPr>
-          <w:hyperlink w:anchor="_Toc62059936" w:history="1">
+          <w:hyperlink w:anchor="_Toc62065644" w:history="1">
             <w:r>
               <w:rPr>
                 <w:rStyle w:val="Hyperlink"/>
@@ -1260,7 +1260,7 @@
                 <w:noProof/>
                 <w:webHidden/>
               </w:rPr>
-              <w:instrText xml:space="preserve"> PAGEREF _Toc62059936 \h </w:instrText>
+              <w:instrText xml:space="preserve"> PAGEREF _Toc62065644 \h </w:instrText>
             </w:r>
             <w:r>
               <w:rPr>
@@ -1303,7 +1303,7 @@
               <w:lang w:eastAsia="de-DE"/>
             </w:rPr>
           </w:pPr>
-          <w:hyperlink w:anchor="_Toc62059937" w:history="1">
+          <w:hyperlink w:anchor="_Toc62065645" w:history="1">
             <w:r>
               <w:rPr>
                 <w:rStyle w:val="Hyperlink"/>
@@ -1331,7 +1331,7 @@
                 <w:noProof/>
                 <w:webHidden/>
               </w:rPr>
-              <w:instrText xml:space="preserve"> PAGEREF _Toc62059937 \h </w:instrText>
+              <w:instrText xml:space="preserve"> PAGEREF _Toc62065645 \h </w:instrText>
             </w:r>
             <w:r>
               <w:rPr>
@@ -1374,7 +1374,7 @@
               <w:lang w:eastAsia="de-DE"/>
             </w:rPr>
           </w:pPr>
-          <w:hyperlink w:anchor="_Toc62059938" w:history="1">
+          <w:hyperlink w:anchor="_Toc62065646" w:history="1">
             <w:r>
               <w:rPr>
                 <w:rStyle w:val="Hyperlink"/>
@@ -1402,7 +1402,7 @@
                 <w:noProof/>
                 <w:webHidden/>
               </w:rPr>
-              <w:instrText xml:space="preserve"> PAGEREF _Toc62059938 \h </w:instrText>
+              <w:instrText xml:space="preserve"> PAGEREF _Toc62065646 \h </w:instrText>
             </w:r>
             <w:r>
               <w:rPr>
@@ -1445,7 +1445,7 @@
               <w:lang w:eastAsia="de-DE"/>
             </w:rPr>
           </w:pPr>
-          <w:hyperlink w:anchor="_Toc62059939" w:history="1">
+          <w:hyperlink w:anchor="_Toc62065647" w:history="1">
             <w:r>
               <w:rPr>
                 <w:rStyle w:val="Hyperlink"/>
@@ -1473,7 +1473,7 @@
                 <w:noProof/>
                 <w:webHidden/>
               </w:rPr>
-              <w:instrText xml:space="preserve"> PAGEREF _Toc62059939 \h </w:instrText>
+              <w:instrText xml:space="preserve"> PAGEREF _Toc62065647 \h </w:instrText>
             </w:r>
             <w:r>
               <w:rPr>
@@ -1516,7 +1516,7 @@
               <w:lang w:eastAsia="de-DE"/>
             </w:rPr>
           </w:pPr>
-          <w:hyperlink w:anchor="_Toc62059940" w:history="1">
+          <w:hyperlink w:anchor="_Toc62065648" w:history="1">
             <w:r>
               <w:rPr>
                 <w:rStyle w:val="Hyperlink"/>
@@ -1551,7 +1551,7 @@
                 <w:noProof/>
                 <w:webHidden/>
               </w:rPr>
-              <w:instrText xml:space="preserve"> PAGEREF _Toc62059940 \h </w:instrText>
+              <w:instrText xml:space="preserve"> PAGEREF _Toc62065648 \h </w:instrText>
             </w:r>
             <w:r>
               <w:rPr>
@@ -1594,7 +1594,7 @@
               <w:lang w:eastAsia="de-DE"/>
             </w:rPr>
           </w:pPr>
-          <w:hyperlink w:anchor="_Toc62059941" w:history="1">
+          <w:hyperlink w:anchor="_Toc62065649" w:history="1">
             <w:r>
               <w:rPr>
                 <w:rStyle w:val="Hyperlink"/>
@@ -1622,7 +1622,7 @@
                 <w:noProof/>
                 <w:webHidden/>
               </w:rPr>
-              <w:instrText xml:space="preserve"> PAGEREF _Toc62059941 \h </w:instrText>
+              <w:instrText xml:space="preserve"> PAGEREF _Toc62065649 \h </w:instrText>
             </w:r>
             <w:r>
               <w:rPr>
@@ -1665,7 +1665,7 @@
               <w:lang w:eastAsia="de-DE"/>
             </w:rPr>
           </w:pPr>
-          <w:hyperlink w:anchor="_Toc62059942" w:history="1">
+          <w:hyperlink w:anchor="_Toc62065650" w:history="1">
             <w:r>
               <w:rPr>
                 <w:rStyle w:val="Hyperlink"/>
@@ -1693,7 +1693,7 @@
                 <w:noProof/>
                 <w:webHidden/>
               </w:rPr>
-              <w:instrText xml:space="preserve"> PAGEREF _Toc62059942 \h </w:instrText>
+              <w:instrText xml:space="preserve"> PAGEREF _Toc62065650 \h </w:instrText>
             </w:r>
             <w:r>
               <w:rPr>
@@ -1736,7 +1736,7 @@
               <w:lang w:eastAsia="de-DE"/>
             </w:rPr>
           </w:pPr>
-          <w:hyperlink w:anchor="_Toc62059943" w:history="1">
+          <w:hyperlink w:anchor="_Toc62065651" w:history="1">
             <w:r>
               <w:rPr>
                 <w:rStyle w:val="Hyperlink"/>
@@ -1764,7 +1764,7 @@
                 <w:noProof/>
                 <w:webHidden/>
               </w:rPr>
-              <w:instrText xml:space="preserve"> PAGEREF _Toc62059943 \h </w:instrText>
+              <w:instrText xml:space="preserve"> PAGEREF _Toc62065651 \h </w:instrText>
             </w:r>
             <w:r>
               <w:rPr>
@@ -1807,7 +1807,7 @@
               <w:lang w:eastAsia="de-DE"/>
             </w:rPr>
           </w:pPr>
-          <w:hyperlink w:anchor="_Toc62059944" w:history="1">
+          <w:hyperlink w:anchor="_Toc62065652" w:history="1">
             <w:r>
               <w:rPr>
                 <w:rStyle w:val="Hyperlink"/>
@@ -1842,7 +1842,7 @@
                 <w:noProof/>
                 <w:webHidden/>
               </w:rPr>
-              <w:instrText xml:space="preserve"> PAGEREF _Toc62059944 \h </w:instrText>
+              <w:instrText xml:space="preserve"> PAGEREF _Toc62065652 \h </w:instrText>
             </w:r>
             <w:r>
               <w:rPr>
@@ -1885,7 +1885,7 @@
               <w:lang w:eastAsia="de-DE"/>
             </w:rPr>
           </w:pPr>
-          <w:hyperlink w:anchor="_Toc62059945" w:history="1">
+          <w:hyperlink w:anchor="_Toc62065653" w:history="1">
             <w:r>
               <w:rPr>
                 <w:rStyle w:val="Hyperlink"/>
@@ -1913,7 +1913,7 @@
                 <w:noProof/>
                 <w:webHidden/>
               </w:rPr>
-              <w:instrText xml:space="preserve"> PAGEREF _Toc62059945 \h </w:instrText>
+              <w:instrText xml:space="preserve"> PAGEREF _Toc62065653 \h </w:instrText>
             </w:r>
             <w:r>
               <w:rPr>
@@ -1956,7 +1956,7 @@
               <w:lang w:eastAsia="de-DE"/>
             </w:rPr>
           </w:pPr>
-          <w:hyperlink w:anchor="_Toc62059946" w:history="1">
+          <w:hyperlink w:anchor="_Toc62065654" w:history="1">
             <w:r>
               <w:rPr>
                 <w:rStyle w:val="Hyperlink"/>
@@ -1984,7 +1984,7 @@
                 <w:noProof/>
                 <w:webHidden/>
               </w:rPr>
-              <w:instrText xml:space="preserve"> PAGEREF _Toc62059946 \h </w:instrText>
+              <w:instrText xml:space="preserve"> PAGEREF _Toc62065654 \h </w:instrText>
             </w:r>
             <w:r>
               <w:rPr>
@@ -2027,7 +2027,7 @@
               <w:lang w:eastAsia="de-DE"/>
             </w:rPr>
           </w:pPr>
-          <w:hyperlink w:anchor="_Toc62059947" w:history="1">
+          <w:hyperlink w:anchor="_Toc62065655" w:history="1">
             <w:r>
               <w:rPr>
                 <w:rStyle w:val="Hyperlink"/>
@@ -2055,7 +2055,7 @@
                 <w:noProof/>
                 <w:webHidden/>
               </w:rPr>
-              <w:instrText xml:space="preserve"> PAGEREF _Toc62059947 \h </w:instrText>
+              <w:instrText xml:space="preserve"> PAGEREF _Toc62065655 \h </w:instrText>
             </w:r>
             <w:r>
               <w:rPr>
@@ -2098,7 +2098,7 @@
               <w:lang w:eastAsia="de-DE"/>
             </w:rPr>
           </w:pPr>
-          <w:hyperlink w:anchor="_Toc62059948" w:history="1">
+          <w:hyperlink w:anchor="_Toc62065656" w:history="1">
             <w:r>
               <w:rPr>
                 <w:rStyle w:val="Hyperlink"/>
@@ -2125,7 +2125,7 @@
                 <w:noProof/>
                 <w:webHidden/>
               </w:rPr>
-              <w:instrText xml:space="preserve"> PAGEREF _Toc62059948 \h </w:instrText>
+              <w:instrText xml:space="preserve"> PAGEREF _Toc62065656 \h </w:instrText>
             </w:r>
             <w:r>
               <w:rPr>
@@ -2168,7 +2168,7 @@
               <w:lang w:eastAsia="de-DE"/>
             </w:rPr>
           </w:pPr>
-          <w:hyperlink w:anchor="_Toc62059949" w:history="1">
+          <w:hyperlink w:anchor="_Toc62065657" w:history="1">
             <w:r>
               <w:rPr>
                 <w:rStyle w:val="Hyperlink"/>
@@ -2195,7 +2195,7 @@
                 <w:noProof/>
                 <w:webHidden/>
               </w:rPr>
-              <w:instrText xml:space="preserve"> PAGEREF _Toc62059949 \h </w:instrText>
+              <w:instrText xml:space="preserve"> PAGEREF _Toc62065657 \h </w:instrText>
             </w:r>
             <w:r>
               <w:rPr>
@@ -2238,7 +2238,7 @@
               <w:lang w:eastAsia="de-DE"/>
             </w:rPr>
           </w:pPr>
-          <w:hyperlink w:anchor="_Toc62059950" w:history="1">
+          <w:hyperlink w:anchor="_Toc62065658" w:history="1">
             <w:r>
               <w:rPr>
                 <w:rStyle w:val="Hyperlink"/>
@@ -2266,7 +2266,7 @@
                 <w:noProof/>
                 <w:webHidden/>
               </w:rPr>
-              <w:instrText xml:space="preserve"> PAGEREF _Toc62059950 \h </w:instrText>
+              <w:instrText xml:space="preserve"> PAGEREF _Toc62065658 \h </w:instrText>
             </w:r>
             <w:r>
               <w:rPr>
@@ -2309,7 +2309,7 @@
               <w:lang w:eastAsia="de-DE"/>
             </w:rPr>
           </w:pPr>
-          <w:hyperlink w:anchor="_Toc62059951" w:history="1">
+          <w:hyperlink w:anchor="_Toc62065659" w:history="1">
             <w:r>
               <w:rPr>
                 <w:rStyle w:val="Hyperlink"/>
@@ -2336,7 +2336,7 @@
                 <w:noProof/>
                 <w:webHidden/>
               </w:rPr>
-              <w:instrText xml:space="preserve"> PAGEREF _Toc62059951 \h </w:instrText>
+              <w:instrText xml:space="preserve"> PAGEREF _Toc62065659 \h </w:instrText>
             </w:r>
             <w:r>
               <w:rPr>
@@ -2379,7 +2379,7 @@
               <w:lang w:eastAsia="de-DE"/>
             </w:rPr>
           </w:pPr>
-          <w:hyperlink w:anchor="_Toc62059952" w:history="1">
+          <w:hyperlink w:anchor="_Toc62065660" w:history="1">
             <w:r>
               <w:rPr>
                 <w:rStyle w:val="Hyperlink"/>
@@ -2406,7 +2406,7 @@
                 <w:noProof/>
                 <w:webHidden/>
               </w:rPr>
-              <w:instrText xml:space="preserve"> PAGEREF _Toc62059952 \h </w:instrText>
+              <w:instrText xml:space="preserve"> PAGEREF _Toc62065660 \h </w:instrText>
             </w:r>
             <w:r>
               <w:rPr>
@@ -2449,7 +2449,7 @@
               <w:lang w:eastAsia="de-DE"/>
             </w:rPr>
           </w:pPr>
-          <w:hyperlink w:anchor="_Toc62059953" w:history="1">
+          <w:hyperlink w:anchor="_Toc62065661" w:history="1">
             <w:r>
               <w:rPr>
                 <w:rStyle w:val="Hyperlink"/>
@@ -2476,7 +2476,7 @@
                 <w:noProof/>
                 <w:webHidden/>
               </w:rPr>
-              <w:instrText xml:space="preserve"> PAGEREF _Toc62059953 \h </w:instrText>
+              <w:instrText xml:space="preserve"> PAGEREF _Toc62065661 \h </w:instrText>
             </w:r>
             <w:r>
               <w:rPr>
@@ -2519,7 +2519,7 @@
               <w:lang w:eastAsia="de-DE"/>
             </w:rPr>
           </w:pPr>
-          <w:hyperlink w:anchor="_Toc62059954" w:history="1">
+          <w:hyperlink w:anchor="_Toc62065662" w:history="1">
             <w:r>
               <w:rPr>
                 <w:rStyle w:val="Hyperlink"/>
@@ -2546,7 +2546,7 @@
                 <w:noProof/>
                 <w:webHidden/>
               </w:rPr>
-              <w:instrText xml:space="preserve"> PAGEREF _Toc62059954 \h </w:instrText>
+              <w:instrText xml:space="preserve"> PAGEREF _Toc62065662 \h </w:instrText>
             </w:r>
             <w:r>
               <w:rPr>
@@ -2589,7 +2589,7 @@
               <w:lang w:eastAsia="de-DE"/>
             </w:rPr>
           </w:pPr>
-          <w:hyperlink w:anchor="_Toc62059955" w:history="1">
+          <w:hyperlink w:anchor="_Toc62065663" w:history="1">
             <w:r>
               <w:rPr>
                 <w:rStyle w:val="Hyperlink"/>
@@ -2616,7 +2616,7 @@
                 <w:noProof/>
                 <w:webHidden/>
               </w:rPr>
-              <w:instrText xml:space="preserve"> PAGEREF _Toc62059955 \h </w:instrText>
+              <w:instrText xml:space="preserve"> PAGEREF _Toc62065663 \h </w:instrText>
             </w:r>
             <w:r>
               <w:rPr>
@@ -2659,7 +2659,7 @@
               <w:lang w:eastAsia="de-DE"/>
             </w:rPr>
           </w:pPr>
-          <w:hyperlink w:anchor="_Toc62059956" w:history="1">
+          <w:hyperlink w:anchor="_Toc62065664" w:history="1">
             <w:r>
               <w:rPr>
                 <w:rStyle w:val="Hyperlink"/>
@@ -2686,7 +2686,7 @@
                 <w:noProof/>
                 <w:webHidden/>
               </w:rPr>
-              <w:instrText xml:space="preserve"> PAGEREF _Toc62059956 \h </w:instrText>
+              <w:instrText xml:space="preserve"> PAGEREF _Toc62065664 \h </w:instrText>
             </w:r>
             <w:r>
               <w:rPr>
@@ -2729,7 +2729,7 @@
               <w:lang w:eastAsia="de-DE"/>
             </w:rPr>
           </w:pPr>
-          <w:hyperlink w:anchor="_Toc62059957" w:history="1">
+          <w:hyperlink w:anchor="_Toc62065665" w:history="1">
             <w:r>
               <w:rPr>
                 <w:rStyle w:val="Hyperlink"/>
@@ -2756,7 +2756,7 @@
                 <w:noProof/>
                 <w:webHidden/>
               </w:rPr>
-              <w:instrText xml:space="preserve"> PAGEREF _Toc62059957 \h </w:instrText>
+              <w:instrText xml:space="preserve"> PAGEREF _Toc62065665 \h </w:instrText>
             </w:r>
             <w:r>
               <w:rPr>
@@ -2799,7 +2799,7 @@
               <w:lang w:eastAsia="de-DE"/>
             </w:rPr>
           </w:pPr>
-          <w:hyperlink w:anchor="_Toc62059958" w:history="1">
+          <w:hyperlink w:anchor="_Toc62065666" w:history="1">
             <w:r>
               <w:rPr>
                 <w:rStyle w:val="Hyperlink"/>
@@ -2826,7 +2826,7 @@
                 <w:noProof/>
                 <w:webHidden/>
               </w:rPr>
-              <w:instrText xml:space="preserve"> PAGEREF _Toc62059958 \h </w:instrText>
+              <w:instrText xml:space="preserve"> PAGEREF _Toc62065666 \h </w:instrText>
             </w:r>
             <w:r>
               <w:rPr>
@@ -2869,7 +2869,7 @@
               <w:lang w:eastAsia="de-DE"/>
             </w:rPr>
           </w:pPr>
-          <w:hyperlink w:anchor="_Toc62059959" w:history="1">
+          <w:hyperlink w:anchor="_Toc62065667" w:history="1">
             <w:r>
               <w:rPr>
                 <w:rStyle w:val="Hyperlink"/>
@@ -2896,7 +2896,7 @@
                 <w:noProof/>
                 <w:webHidden/>
               </w:rPr>
-              <w:instrText xml:space="preserve"> PAGEREF _Toc62059959 \h </w:instrText>
+              <w:instrText xml:space="preserve"> PAGEREF _Toc62065667 \h </w:instrText>
             </w:r>
             <w:r>
               <w:rPr>
@@ -2939,7 +2939,7 @@
               <w:lang w:eastAsia="de-DE"/>
             </w:rPr>
           </w:pPr>
-          <w:hyperlink w:anchor="_Toc62059960" w:history="1">
+          <w:hyperlink w:anchor="_Toc62065668" w:history="1">
             <w:r>
               <w:rPr>
                 <w:rStyle w:val="Hyperlink"/>
@@ -2966,7 +2966,7 @@
                 <w:noProof/>
                 <w:webHidden/>
               </w:rPr>
-              <w:instrText xml:space="preserve"> PAGEREF _Toc62059960 \h </w:instrText>
+              <w:instrText xml:space="preserve"> PAGEREF _Toc62065668 \h </w:instrText>
             </w:r>
             <w:r>
               <w:rPr>
@@ -3009,7 +3009,7 @@
               <w:lang w:eastAsia="de-DE"/>
             </w:rPr>
           </w:pPr>
-          <w:hyperlink w:anchor="_Toc62059961" w:history="1">
+          <w:hyperlink w:anchor="_Toc62065669" w:history="1">
             <w:r>
               <w:rPr>
                 <w:rStyle w:val="Hyperlink"/>
@@ -3036,7 +3036,7 @@
                 <w:noProof/>
                 <w:webHidden/>
               </w:rPr>
-              <w:instrText xml:space="preserve"> PAGEREF _Toc62059961 \h </w:instrText>
+              <w:instrText xml:space="preserve"> PAGEREF _Toc62065669 \h </w:instrText>
             </w:r>
             <w:r>
               <w:rPr>
@@ -3079,7 +3079,7 @@
               <w:lang w:eastAsia="de-DE"/>
             </w:rPr>
           </w:pPr>
-          <w:hyperlink w:anchor="_Toc62059962" w:history="1">
+          <w:hyperlink w:anchor="_Toc62065670" w:history="1">
             <w:r>
               <w:rPr>
                 <w:rStyle w:val="Hyperlink"/>
@@ -3106,7 +3106,7 @@
                 <w:noProof/>
                 <w:webHidden/>
               </w:rPr>
-              <w:instrText xml:space="preserve"> PAGEREF _Toc62059962 \h </w:instrText>
+              <w:instrText xml:space="preserve"> PAGEREF _Toc62065670 \h </w:instrText>
             </w:r>
             <w:r>
               <w:rPr>
@@ -3149,7 +3149,7 @@
               <w:lang w:eastAsia="de-DE"/>
             </w:rPr>
           </w:pPr>
-          <w:hyperlink w:anchor="_Toc62059963" w:history="1">
+          <w:hyperlink w:anchor="_Toc62065671" w:history="1">
             <w:r>
               <w:rPr>
                 <w:rStyle w:val="Hyperlink"/>
@@ -3176,7 +3176,7 @@
                 <w:noProof/>
                 <w:webHidden/>
               </w:rPr>
-              <w:instrText xml:space="preserve"> PAGEREF _Toc62059963 \h </w:instrText>
+              <w:instrText xml:space="preserve"> PAGEREF _Toc62065671 \h </w:instrText>
             </w:r>
             <w:r>
               <w:rPr>
@@ -3219,7 +3219,7 @@
               <w:lang w:eastAsia="de-DE"/>
             </w:rPr>
           </w:pPr>
-          <w:hyperlink w:anchor="_Toc62059964" w:history="1">
+          <w:hyperlink w:anchor="_Toc62065672" w:history="1">
             <w:r>
               <w:rPr>
                 <w:rStyle w:val="Hyperlink"/>
@@ -3246,7 +3246,7 @@
                 <w:noProof/>
                 <w:webHidden/>
               </w:rPr>
-              <w:instrText xml:space="preserve"> PAGEREF _Toc62059964 \h </w:instrText>
+              <w:instrText xml:space="preserve"> PAGEREF _Toc62065672 \h </w:instrText>
             </w:r>
             <w:r>
               <w:rPr>
@@ -3289,7 +3289,7 @@
               <w:lang w:eastAsia="de-DE"/>
             </w:rPr>
           </w:pPr>
-          <w:hyperlink w:anchor="_Toc62059965" w:history="1">
+          <w:hyperlink w:anchor="_Toc62065673" w:history="1">
             <w:r>
               <w:rPr>
                 <w:rStyle w:val="Hyperlink"/>
@@ -3316,7 +3316,7 @@
                 <w:noProof/>
                 <w:webHidden/>
               </w:rPr>
-              <w:instrText xml:space="preserve"> PAGEREF _Toc62059965 \h </w:instrText>
+              <w:instrText xml:space="preserve"> PAGEREF _Toc62065673 \h </w:instrText>
             </w:r>
             <w:r>
               <w:rPr>
@@ -3359,7 +3359,7 @@
               <w:lang w:eastAsia="de-DE"/>
             </w:rPr>
           </w:pPr>
-          <w:hyperlink w:anchor="_Toc62059966" w:history="1">
+          <w:hyperlink w:anchor="_Toc62065674" w:history="1">
             <w:r>
               <w:rPr>
                 <w:rStyle w:val="Hyperlink"/>
@@ -3386,7 +3386,7 @@
                 <w:noProof/>
                 <w:webHidden/>
               </w:rPr>
-              <w:instrText xml:space="preserve"> PAGEREF _Toc62059966 \h </w:instrText>
+              <w:instrText xml:space="preserve"> PAGEREF _Toc62065674 \h </w:instrText>
             </w:r>
             <w:r>
               <w:rPr>
@@ -3429,7 +3429,7 @@
               <w:lang w:eastAsia="de-DE"/>
             </w:rPr>
           </w:pPr>
-          <w:hyperlink w:anchor="_Toc62059967" w:history="1">
+          <w:hyperlink w:anchor="_Toc62065675" w:history="1">
             <w:r>
               <w:rPr>
                 <w:rStyle w:val="Hyperlink"/>
@@ -3456,7 +3456,7 @@
                 <w:noProof/>
                 <w:webHidden/>
               </w:rPr>
-              <w:instrText xml:space="preserve"> PAGEREF _Toc62059967 \h </w:instrText>
+              <w:instrText xml:space="preserve"> PAGEREF _Toc62065675 \h </w:instrText>
             </w:r>
             <w:r>
               <w:rPr>
@@ -3499,7 +3499,7 @@
               <w:lang w:eastAsia="de-DE"/>
             </w:rPr>
           </w:pPr>
-          <w:hyperlink w:anchor="_Toc62059968" w:history="1">
+          <w:hyperlink w:anchor="_Toc62065676" w:history="1">
             <w:r>
               <w:rPr>
                 <w:rStyle w:val="Hyperlink"/>
@@ -3526,7 +3526,7 @@
                 <w:noProof/>
                 <w:webHidden/>
               </w:rPr>
-              <w:instrText xml:space="preserve"> PAGEREF _Toc62059968 \h </w:instrText>
+              <w:instrText xml:space="preserve"> PAGEREF _Toc62065676 \h </w:instrText>
             </w:r>
             <w:r>
               <w:rPr>
@@ -3569,12 +3569,82 @@
               <w:lang w:eastAsia="de-DE"/>
             </w:rPr>
           </w:pPr>
-          <w:hyperlink w:anchor="_Toc62059969" w:history="1">
+          <w:hyperlink w:anchor="_Toc62065677" w:history="1">
             <w:r>
               <w:rPr>
                 <w:rStyle w:val="Hyperlink"/>
                 <w:noProof/>
               </w:rPr>
+              <w:t>Resümee &amp; Ausblick</w:t>
+            </w:r>
+            <w:r>
+              <w:rPr>
+                <w:noProof/>
+                <w:webHidden/>
+              </w:rPr>
+              <w:tab/>
+            </w:r>
+            <w:r>
+              <w:rPr>
+                <w:noProof/>
+                <w:webHidden/>
+              </w:rPr>
+              <w:fldChar w:fldCharType="begin"/>
+            </w:r>
+            <w:r>
+              <w:rPr>
+                <w:noProof/>
+                <w:webHidden/>
+              </w:rPr>
+              <w:instrText xml:space="preserve"> PAGEREF _Toc62065677 \h </w:instrText>
+            </w:r>
+            <w:r>
+              <w:rPr>
+                <w:noProof/>
+                <w:webHidden/>
+              </w:rPr>
+            </w:r>
+            <w:r>
+              <w:rPr>
+                <w:noProof/>
+                <w:webHidden/>
+              </w:rPr>
+              <w:fldChar w:fldCharType="separate"/>
+            </w:r>
+            <w:r>
+              <w:rPr>
+                <w:noProof/>
+                <w:webHidden/>
+              </w:rPr>
+              <w:t>29</w:t>
+            </w:r>
+            <w:r>
+              <w:rPr>
+                <w:noProof/>
+                <w:webHidden/>
+              </w:rPr>
+              <w:fldChar w:fldCharType="end"/>
+            </w:r>
+          </w:hyperlink>
+        </w:p>
+        <w:p>
+          <w:pPr>
+            <w:pStyle w:val="Verzeichnis2"/>
+            <w:tabs>
+              <w:tab w:val="right" w:leader="dot" w:pos="9062"/>
+            </w:tabs>
+            <w:rPr>
+              <w:rFonts w:eastAsiaTheme="minorEastAsia"/>
+              <w:noProof/>
+              <w:lang w:eastAsia="de-DE"/>
+            </w:rPr>
+          </w:pPr>
+          <w:hyperlink w:anchor="_Toc62065678" w:history="1">
+            <w:r>
+              <w:rPr>
+                <w:rStyle w:val="Hyperlink"/>
+                <w:noProof/>
+              </w:rPr>
               <w:t>Verwendete Software</w:t>
             </w:r>
             <w:r>
@@ -3596,7 +3666,7 @@
                 <w:noProof/>
                 <w:webHidden/>
               </w:rPr>
-              <w:instrText xml:space="preserve"> PAGEREF _Toc62059969 \h </w:instrText>
+              <w:instrText xml:space="preserve"> PAGEREF _Toc62065678 \h </w:instrText>
             </w:r>
             <w:r>
               <w:rPr>
@@ -3655,7 +3725,7 @@
           <w:lang w:eastAsia="de-DE"/>
         </w:rPr>
       </w:pPr>
-      <w:bookmarkStart w:id="1" w:name="_Toc62059924"/>
+      <w:bookmarkStart w:id="1" w:name="_Toc62065632"/>
       <w:r>
         <w:rPr>
           <w:rFonts w:eastAsia="Times New Roman"/>
@@ -3904,7 +3974,7 @@
         </w:rPr>
       </w:pPr>
       <w:bookmarkStart w:id="2" w:name="_Toc57539721"/>
-      <w:bookmarkStart w:id="3" w:name="_Toc62059925"/>
+      <w:bookmarkStart w:id="3" w:name="_Toc62065633"/>
       <w:r>
         <w:rPr>
           <w:lang w:eastAsia="de-DE"/>
@@ -4459,27 +4529,14 @@
       <w:r>
         <w:t xml:space="preserve">Abbildung </w:t>
       </w:r>
-      <w:r>
-        <w:fldChar w:fldCharType="begin"/>
-      </w:r>
-      <w:r>
-        <w:instrText xml:space="preserve"> SEQ Abbildung \* ARABIC </w:instrText>
-      </w:r>
-      <w:r>
-        <w:fldChar w:fldCharType="separate"/>
-      </w:r>
-      <w:r>
-        <w:rPr>
-          <w:noProof/>
-        </w:rPr>
-        <w:t>1</w:t>
-      </w:r>
-      <w:r>
-        <w:rPr>
-          <w:noProof/>
-        </w:rPr>
-        <w:fldChar w:fldCharType="end"/>
-      </w:r>
+      <w:fldSimple w:instr=" SEQ Abbildung \* ARABIC ">
+        <w:r>
+          <w:rPr>
+            <w:noProof/>
+          </w:rPr>
+          <w:t>1</w:t>
+        </w:r>
+      </w:fldSimple>
       <w:r>
         <w:t xml:space="preserve"> - Modul-Architektur</w:t>
       </w:r>
@@ -4503,7 +4560,7 @@
         </w:rPr>
       </w:pPr>
       <w:bookmarkStart w:id="4" w:name="_Toc57539722"/>
-      <w:bookmarkStart w:id="5" w:name="_Toc62059926"/>
+      <w:bookmarkStart w:id="5" w:name="_Toc62065634"/>
       <w:r>
         <w:rPr>
           <w:lang w:eastAsia="de-DE"/>
@@ -4535,7 +4592,21 @@
         <w:rPr>
           <w:lang w:eastAsia="de-DE"/>
         </w:rPr>
-        <w:t xml:space="preserve"> Des Weiteren enthält das Core-Modul die verschiedenen Implementierungen von Food- und Power-Up MapEntities. Ein MapEntity stellt die Elternklasse für die Klassen FoodEntity, PowerUp-Entity, FreezeOtherPlayer-Entity oder Predator-Entity dar – die konkreten Entities werden im laufe der Ausarbeitung ausführlich beschrieben. </w:t>
+        <w:t xml:space="preserve"> Des Weiteren enthält das Core-Modul die verschiedenen Implementierungen von Food- und Power-Up MapEntities. Ein MapEntity stellt die Elternklasse für die Klassen FoodEntity, PowerUp-Entity, FreezeOtherPlayer-Entity oder Predator-Entity dar – die konkreten Entities werden im </w:t>
+      </w:r>
+      <w:proofErr w:type="spellStart"/>
+      <w:r>
+        <w:rPr>
+          <w:lang w:eastAsia="de-DE"/>
+        </w:rPr>
+        <w:t>laufe</w:t>
+      </w:r>
+      <w:proofErr w:type="spellEnd"/>
+      <w:r>
+        <w:rPr>
+          <w:lang w:eastAsia="de-DE"/>
+        </w:rPr>
+        <w:t xml:space="preserve"> der Ausarbeitung ausführlich beschrieben. </w:t>
       </w:r>
     </w:p>
     <w:p>
@@ -4553,7 +4624,7 @@
         </w:rPr>
       </w:pPr>
       <w:bookmarkStart w:id="6" w:name="_Toc57539723"/>
-      <w:bookmarkStart w:id="7" w:name="_Toc62059927"/>
+      <w:bookmarkStart w:id="7" w:name="_Toc62065635"/>
       <w:r>
         <w:rPr>
           <w:lang w:eastAsia="de-DE"/>
@@ -4584,7 +4655,7 @@
         </w:rPr>
       </w:pPr>
       <w:bookmarkStart w:id="8" w:name="_Toc57539724"/>
-      <w:bookmarkStart w:id="9" w:name="_Toc62059928"/>
+      <w:bookmarkStart w:id="9" w:name="_Toc62065636"/>
       <w:r>
         <w:rPr>
           <w:lang w:eastAsia="de-DE"/>
@@ -4616,7 +4687,7 @@
           <w:lang w:eastAsia="de-DE"/>
         </w:rPr>
       </w:pPr>
-      <w:bookmarkStart w:id="10" w:name="_Toc62059929"/>
+      <w:bookmarkStart w:id="10" w:name="_Toc62065637"/>
       <w:r>
         <w:rPr>
           <w:lang w:eastAsia="de-DE"/>
@@ -4793,7 +4864,7 @@
         </w:rPr>
       </w:pPr>
       <w:bookmarkStart w:id="11" w:name="_Toc57539725"/>
-      <w:bookmarkStart w:id="12" w:name="_Toc62059930"/>
+      <w:bookmarkStart w:id="12" w:name="_Toc62065638"/>
       <w:r>
         <w:rPr>
           <w:lang w:eastAsia="de-DE"/>
@@ -4849,7 +4920,7 @@
           <w:lang w:eastAsia="de-DE"/>
         </w:rPr>
       </w:pPr>
-      <w:bookmarkStart w:id="13" w:name="_Toc62059931"/>
+      <w:bookmarkStart w:id="13" w:name="_Toc62065639"/>
       <w:r>
         <w:rPr>
           <w:lang w:eastAsia="de-DE"/>
@@ -4885,7 +4956,7 @@
           <w:lang w:eastAsia="de-DE"/>
         </w:rPr>
       </w:pPr>
-      <w:bookmarkStart w:id="14" w:name="_Toc62059932"/>
+      <w:bookmarkStart w:id="14" w:name="_Toc62065640"/>
       <w:r>
         <w:rPr>
           <w:lang w:eastAsia="de-DE"/>
@@ -4993,6 +5064,7 @@
     <w:p>
       <w:pPr>
         <w:keepNext/>
+        <w:jc w:val="center"/>
       </w:pPr>
       <w:r>
         <w:rPr>
@@ -5059,27 +5131,14 @@
       <w:r>
         <w:t xml:space="preserve">Abbildung </w:t>
       </w:r>
-      <w:r>
-        <w:fldChar w:fldCharType="begin"/>
-      </w:r>
-      <w:r>
-        <w:instrText xml:space="preserve"> SEQ Abbildung \* ARABIC </w:instrText>
-      </w:r>
-      <w:r>
-        <w:fldChar w:fldCharType="separate"/>
-      </w:r>
-      <w:r>
-        <w:rPr>
-          <w:noProof/>
-        </w:rPr>
-        <w:t>2</w:t>
-      </w:r>
-      <w:r>
-        <w:rPr>
-          <w:noProof/>
-        </w:rPr>
-        <w:fldChar w:fldCharType="end"/>
-      </w:r>
+      <w:fldSimple w:instr=" SEQ Abbildung \* ARABIC ">
+        <w:r>
+          <w:rPr>
+            <w:noProof/>
+          </w:rPr>
+          <w:t>2</w:t>
+        </w:r>
+      </w:fldSimple>
       <w:r>
         <w:t xml:space="preserve"> - Klassendiagramm der implementierten Controller-Architektur des Front-Ends</w:t>
       </w:r>
@@ -5098,7 +5157,7 @@
           <w:lang w:eastAsia="de-DE"/>
         </w:rPr>
       </w:pPr>
-      <w:bookmarkStart w:id="15" w:name="_Toc62059933"/>
+      <w:bookmarkStart w:id="15" w:name="_Toc62065641"/>
       <w:r>
         <w:rPr>
           <w:lang w:eastAsia="de-DE"/>
@@ -5231,9 +5290,9 @@
           <w:noProof/>
         </w:rPr>
         <w:drawing>
-          <wp:inline distT="0" distB="0" distL="0" distR="0" wp14:anchorId="5FCE58C3" wp14:editId="6E94A0D1">
-            <wp:extent cx="5760720" cy="2660015"/>
-            <wp:effectExtent l="0" t="0" r="0" b="6985"/>
+          <wp:inline distT="0" distB="0" distL="0" distR="0" wp14:anchorId="5FCE58C3" wp14:editId="22E182C1">
+            <wp:extent cx="5798290" cy="2677363"/>
+            <wp:effectExtent l="0" t="0" r="0" b="8890"/>
             <wp:docPr id="14" name="Grafik 14"/>
             <wp:cNvGraphicFramePr>
               <a:graphicFrameLocks xmlns:a="http://schemas.openxmlformats.org/drawingml/2006/main" noChangeAspect="1"/>
@@ -5263,7 +5322,7 @@
                   <pic:spPr bwMode="auto">
                     <a:xfrm>
                       <a:off x="0" y="0"/>
-                      <a:ext cx="5760720" cy="2660015"/>
+                      <a:ext cx="5817139" cy="2686067"/>
                     </a:xfrm>
                     <a:prstGeom prst="rect">
                       <a:avLst/>
@@ -5288,27 +5347,14 @@
       <w:r>
         <w:t xml:space="preserve">Abbildung </w:t>
       </w:r>
-      <w:r>
-        <w:fldChar w:fldCharType="begin"/>
-      </w:r>
-      <w:r>
-        <w:instrText xml:space="preserve"> SEQ Abbildung \* ARABIC </w:instrText>
-      </w:r>
-      <w:r>
-        <w:fldChar w:fldCharType="separate"/>
-      </w:r>
-      <w:r>
-        <w:rPr>
-          <w:noProof/>
-        </w:rPr>
-        <w:t>3</w:t>
-      </w:r>
-      <w:r>
-        <w:rPr>
-          <w:noProof/>
-        </w:rPr>
-        <w:fldChar w:fldCharType="end"/>
-      </w:r>
+      <w:fldSimple w:instr=" SEQ Abbildung \* ARABIC ">
+        <w:r>
+          <w:rPr>
+            <w:noProof/>
+          </w:rPr>
+          <w:t>3</w:t>
+        </w:r>
+      </w:fldSimple>
       <w:r>
         <w:t xml:space="preserve"> - Klassendiagramm welches die Relation zwischen Anwendung  und BaseController darstellt.</w:t>
       </w:r>
@@ -5327,7 +5373,7 @@
           <w:lang w:eastAsia="de-DE"/>
         </w:rPr>
       </w:pPr>
-      <w:bookmarkStart w:id="16" w:name="_Toc62059934"/>
+      <w:bookmarkStart w:id="16" w:name="_Toc62065642"/>
       <w:r>
         <w:rPr>
           <w:lang w:eastAsia="de-DE"/>
@@ -5485,7 +5531,15 @@
         <w:t>Topic</w:t>
       </w:r>
       <w:r>
-        <w:t xml:space="preserve"> (dt. etwa "Thema") aus - der StompClient bspw. subscribed auf den "/topic/players"-Endpoint - im Anschluss werden alle Änderungen des Topics via Publish-Mechanismus an den Client übertragen und dort mittels Callbacks genutzt um das User-Interface zu aktualisieren.</w:t>
+        <w:t xml:space="preserve"> (dt. etwa "Thema") aus - der StompClient bspw. subscribed auf den "/topic/</w:t>
+      </w:r>
+      <w:proofErr w:type="spellStart"/>
+      <w:r>
+        <w:t>players</w:t>
+      </w:r>
+      <w:proofErr w:type="spellEnd"/>
+      <w:r>
+        <w:t>"-Endpoint - im Anschluss werden alle Änderungen des Topics via Publish-Mechanismus an den Client übertragen und dort mittels Callbacks genutzt um das User-Interface zu aktualisieren.</w:t>
       </w:r>
     </w:p>
     <w:p>
@@ -5521,7 +5575,15 @@
         <w:t>Gegenseite (Client &lt;-&gt; Backend) de-serialisiert</w:t>
       </w:r>
       <w:r>
-        <w:t xml:space="preserve"> (Un/marshalling).</w:t>
+        <w:t xml:space="preserve"> (</w:t>
+      </w:r>
+      <w:proofErr w:type="spellStart"/>
+      <w:r>
+        <w:t>Un</w:t>
+      </w:r>
+      <w:proofErr w:type="spellEnd"/>
+      <w:r>
+        <w:t>/marshalling).</w:t>
       </w:r>
     </w:p>
     <w:p>
@@ -5568,7 +5630,7 @@
       <w:pPr>
         <w:pStyle w:val="berschrift2"/>
       </w:pPr>
-      <w:bookmarkStart w:id="17" w:name="_Toc62059935"/>
+      <w:bookmarkStart w:id="17" w:name="_Toc62065643"/>
       <w:r>
         <w:lastRenderedPageBreak/>
         <w:t>User-Interface</w:t>
@@ -5588,9 +5650,11 @@
       <w:r>
         <w:t xml:space="preserve"> Die Benutzeroberfläche der Anwendung ist in verschiedene Scenes (Szenen) unterteilt. Jede Schaltfläche (Buttons, Textfelder, </w:t>
       </w:r>
+      <w:proofErr w:type="spellStart"/>
       <w:r>
         <w:t>ListViews</w:t>
       </w:r>
+      <w:proofErr w:type="spellEnd"/>
       <w:r>
         <w:t>, etc.) wird als Actor (Schauspieler) bezeichnet, sodass jeder Actor pro Scene seine Tätigkeit (Darstellung von Informationen, Reaktion auf bestimmte Events) durchführt. Jede Scene wird wiederrum in einer gemeinsamen Stage (Bühne) dargestellt –</w:t>
       </w:r>
@@ -5625,7 +5689,7 @@
         </w:rPr>
       </w:pPr>
       <w:bookmarkStart w:id="18" w:name="_Toc57539726"/>
-      <w:bookmarkStart w:id="19" w:name="_Toc62059936"/>
+      <w:bookmarkStart w:id="19" w:name="_Toc62065644"/>
       <w:r>
         <w:rPr>
           <w:lang w:eastAsia="de-DE"/>
@@ -5681,7 +5745,7 @@
         </w:rPr>
       </w:pPr>
       <w:bookmarkStart w:id="20" w:name="_Toc57539728"/>
-      <w:bookmarkStart w:id="21" w:name="_Toc62059937"/>
+      <w:bookmarkStart w:id="21" w:name="_Toc62065645"/>
       <w:r>
         <w:rPr>
           <w:lang w:eastAsia="de-DE"/>
@@ -5773,7 +5837,7 @@
         </w:rPr>
       </w:pPr>
       <w:bookmarkStart w:id="22" w:name="_Toc57539731"/>
-      <w:bookmarkStart w:id="23" w:name="_Toc62059938"/>
+      <w:bookmarkStart w:id="23" w:name="_Toc62065646"/>
       <w:r>
         <w:rPr>
           <w:lang w:eastAsia="de-DE"/>
@@ -5829,7 +5893,7 @@
         </w:rPr>
       </w:pPr>
       <w:bookmarkStart w:id="24" w:name="_Toc57539732"/>
-      <w:bookmarkStart w:id="25" w:name="_Toc62059939"/>
+      <w:bookmarkStart w:id="25" w:name="_Toc62065647"/>
       <w:r>
         <w:rPr>
           <w:lang w:eastAsia="de-DE"/>
@@ -5950,7 +6014,7 @@
         </w:rPr>
       </w:pPr>
       <w:bookmarkStart w:id="26" w:name="_Toc57539733"/>
-      <w:bookmarkStart w:id="27" w:name="_Toc62059940"/>
+      <w:bookmarkStart w:id="27" w:name="_Toc62065648"/>
       <w:r>
         <w:rPr>
           <w:lang w:eastAsia="de-DE"/>
@@ -6169,7 +6233,21 @@
         <w:rPr>
           <w:lang w:eastAsia="de-DE"/>
         </w:rPr>
-        <w:t>Im Kontext der Programmierung von Spielen wird so ein Vorgehen als Update-Cycle / Update-Loop bezeichnet. Mit dem Start der Timeline (mittels new Timeline().start(t -&gt; update()) wird die Spiellogik gestartet – der Zustand des Spiels aktualisiert und letztlich innerhalb de</w:t>
+        <w:t>Im Kontext der Programmierung von Spielen wird so ein Vorgehen als Update-Cycle / Update-Loop bezeichnet. Mit dem Start der Timeline (mittels new Timeline().</w:t>
+      </w:r>
+      <w:proofErr w:type="spellStart"/>
+      <w:r>
+        <w:rPr>
+          <w:lang w:eastAsia="de-DE"/>
+        </w:rPr>
+        <w:t>start</w:t>
+      </w:r>
+      <w:proofErr w:type="spellEnd"/>
+      <w:r>
+        <w:rPr>
+          <w:lang w:eastAsia="de-DE"/>
+        </w:rPr>
+        <w:t>(t -&gt; update()) wird die Spiellogik gestartet – der Zustand des Spiels aktualisiert und letztlich innerhalb de</w:t>
       </w:r>
       <w:r>
         <w:rPr>
@@ -6232,7 +6310,7 @@
           <w:lang w:eastAsia="de-DE"/>
         </w:rPr>
       </w:pPr>
-      <w:bookmarkStart w:id="28" w:name="_Toc62059941"/>
+      <w:bookmarkStart w:id="28" w:name="_Toc62065649"/>
       <w:r>
         <w:rPr>
           <w:lang w:eastAsia="de-DE"/>
@@ -6408,27 +6486,14 @@
       <w:r>
         <w:t xml:space="preserve">Abbildung </w:t>
       </w:r>
-      <w:r>
-        <w:fldChar w:fldCharType="begin"/>
-      </w:r>
-      <w:r>
-        <w:instrText xml:space="preserve"> SEQ Abbildung \* ARABIC </w:instrText>
-      </w:r>
-      <w:r>
-        <w:fldChar w:fldCharType="separate"/>
-      </w:r>
-      <w:r>
-        <w:rPr>
-          <w:noProof/>
-        </w:rPr>
-        <w:t>4</w:t>
-      </w:r>
-      <w:r>
-        <w:rPr>
-          <w:noProof/>
-        </w:rPr>
-        <w:fldChar w:fldCharType="end"/>
-      </w:r>
+      <w:fldSimple w:instr=" SEQ Abbildung \* ARABIC ">
+        <w:r>
+          <w:rPr>
+            <w:noProof/>
+          </w:rPr>
+          <w:t>4</w:t>
+        </w:r>
+      </w:fldSimple>
       <w:r>
         <w:t xml:space="preserve"> - Initialisierung einer Schlangen-Instanz</w:t>
       </w:r>
@@ -6550,27 +6615,14 @@
       <w:r>
         <w:t xml:space="preserve">Abbildung </w:t>
       </w:r>
-      <w:r>
-        <w:fldChar w:fldCharType="begin"/>
-      </w:r>
-      <w:r>
-        <w:instrText xml:space="preserve"> SEQ Abbildung \* ARABIC </w:instrText>
-      </w:r>
-      <w:r>
-        <w:fldChar w:fldCharType="separate"/>
-      </w:r>
-      <w:r>
-        <w:rPr>
-          <w:noProof/>
-        </w:rPr>
-        <w:t>5</w:t>
-      </w:r>
-      <w:r>
-        <w:rPr>
-          <w:noProof/>
-        </w:rPr>
-        <w:fldChar w:fldCharType="end"/>
-      </w:r>
+      <w:fldSimple w:instr=" SEQ Abbildung \* ARABIC ">
+        <w:r>
+          <w:rPr>
+            <w:noProof/>
+          </w:rPr>
+          <w:t>5</w:t>
+        </w:r>
+      </w:fldSimple>
       <w:r>
         <w:t xml:space="preserve"> - Übertragung der Schlangenkörper-Positionen an Vorgänger-Elemente innerhalb der Liste</w:t>
       </w:r>
@@ -6647,7 +6699,21 @@
         <w:rPr>
           <w:lang w:eastAsia="de-DE"/>
         </w:rPr>
-        <w:t xml:space="preserve">Pfeiltaste Rechts (KeyCode.RIGHT) (oder alternativ W,A,S,D) wird wie zuvor beschrieben ein Richtungsvektor zugeordnet </w:t>
+        <w:t>Pfeiltaste Rechts (</w:t>
+      </w:r>
+      <w:proofErr w:type="spellStart"/>
+      <w:r>
+        <w:rPr>
+          <w:lang w:eastAsia="de-DE"/>
+        </w:rPr>
+        <w:t>KeyCode.RIGHT</w:t>
+      </w:r>
+      <w:proofErr w:type="spellEnd"/>
+      <w:r>
+        <w:rPr>
+          <w:lang w:eastAsia="de-DE"/>
+        </w:rPr>
+        <w:t xml:space="preserve">) (oder alternativ W,A,S,D) wird wie zuvor beschrieben ein Richtungsvektor zugeordnet </w:t>
       </w:r>
       <w:r>
         <w:rPr>
@@ -6670,7 +6736,7 @@
           <w:lang w:eastAsia="de-DE"/>
         </w:rPr>
       </w:pPr>
-      <w:bookmarkStart w:id="29" w:name="_Toc62059942"/>
+      <w:bookmarkStart w:id="29" w:name="_Toc62065650"/>
       <w:r>
         <w:rPr>
           <w:lang w:eastAsia="de-DE"/>
@@ -6832,7 +6898,7 @@
           <w:lang w:eastAsia="de-DE"/>
         </w:rPr>
       </w:pPr>
-      <w:bookmarkStart w:id="30" w:name="_Toc62059943"/>
+      <w:bookmarkStart w:id="30" w:name="_Toc62065651"/>
       <w:r>
         <w:rPr>
           <w:lang w:eastAsia="de-DE"/>
@@ -6949,27 +7015,14 @@
       <w:r>
         <w:t xml:space="preserve">Abbildung </w:t>
       </w:r>
-      <w:r>
-        <w:fldChar w:fldCharType="begin"/>
-      </w:r>
-      <w:r>
-        <w:instrText xml:space="preserve"> SEQ Abbildung \* ARABIC </w:instrText>
-      </w:r>
-      <w:r>
-        <w:fldChar w:fldCharType="separate"/>
-      </w:r>
-      <w:r>
-        <w:rPr>
-          <w:noProof/>
-        </w:rPr>
-        <w:t>6</w:t>
-      </w:r>
-      <w:r>
-        <w:rPr>
-          <w:noProof/>
-        </w:rPr>
-        <w:fldChar w:fldCharType="end"/>
-      </w:r>
+      <w:fldSimple w:instr=" SEQ Abbildung \* ARABIC ">
+        <w:r>
+          <w:rPr>
+            <w:noProof/>
+          </w:rPr>
+          <w:t>6</w:t>
+        </w:r>
+      </w:fldSimple>
       <w:r>
         <w:t xml:space="preserve"> - </w:t>
       </w:r>
@@ -7054,27 +7107,14 @@
       <w:r>
         <w:t xml:space="preserve">Abbildung </w:t>
       </w:r>
-      <w:r>
-        <w:fldChar w:fldCharType="begin"/>
-      </w:r>
-      <w:r>
-        <w:instrText xml:space="preserve"> SEQ Abbildung \* ARABIC </w:instrText>
-      </w:r>
-      <w:r>
-        <w:fldChar w:fldCharType="separate"/>
-      </w:r>
-      <w:r>
-        <w:rPr>
-          <w:noProof/>
-        </w:rPr>
-        <w:t>7</w:t>
-      </w:r>
-      <w:r>
-        <w:rPr>
-          <w:noProof/>
-        </w:rPr>
-        <w:fldChar w:fldCharType="end"/>
-      </w:r>
+      <w:fldSimple w:instr=" SEQ Abbildung \* ARABIC ">
+        <w:r>
+          <w:rPr>
+            <w:noProof/>
+          </w:rPr>
+          <w:t>7</w:t>
+        </w:r>
+      </w:fldSimple>
       <w:r>
         <w:t xml:space="preserve"> - Aktuelle Alternative - Befindet sich eine Schlange am Bildschirmrand so werden die Positionen der Schlange am anderen Ende des Spielfelds erscheinen</w:t>
       </w:r>
@@ -7236,27 +7276,14 @@
       <w:r>
         <w:t xml:space="preserve">Abbildung </w:t>
       </w:r>
-      <w:r>
-        <w:fldChar w:fldCharType="begin"/>
-      </w:r>
-      <w:r>
-        <w:instrText xml:space="preserve"> SEQ Abbildung \* ARABIC </w:instrText>
-      </w:r>
-      <w:r>
-        <w:fldChar w:fldCharType="separate"/>
-      </w:r>
-      <w:r>
-        <w:rPr>
-          <w:noProof/>
-        </w:rPr>
-        <w:t>8</w:t>
-      </w:r>
-      <w:r>
-        <w:rPr>
-          <w:noProof/>
-        </w:rPr>
-        <w:fldChar w:fldCharType="end"/>
-      </w:r>
+      <w:fldSimple w:instr=" SEQ Abbildung \* ARABIC ">
+        <w:r>
+          <w:rPr>
+            <w:noProof/>
+          </w:rPr>
+          <w:t>8</w:t>
+        </w:r>
+      </w:fldSimple>
       <w:r>
         <w:t xml:space="preserve"> - Implementierung der Predator-Logik und Veränderung der Körperelemente der jeweiligen Schlangen</w:t>
       </w:r>
@@ -7289,7 +7316,7 @@
         </w:rPr>
       </w:pPr>
       <w:bookmarkStart w:id="31" w:name="_Toc57539734"/>
-      <w:bookmarkStart w:id="32" w:name="_Toc62059944"/>
+      <w:bookmarkStart w:id="32" w:name="_Toc62065652"/>
       <w:r>
         <w:rPr>
           <w:lang w:eastAsia="de-DE"/>
@@ -7421,7 +7448,7 @@
           <w:lang w:eastAsia="de-DE"/>
         </w:rPr>
       </w:pPr>
-      <w:bookmarkStart w:id="33" w:name="_Toc62059945"/>
+      <w:bookmarkStart w:id="33" w:name="_Toc62065653"/>
       <w:r>
         <w:rPr>
           <w:lang w:eastAsia="de-DE"/>
@@ -7586,7 +7613,7 @@
         </w:rPr>
       </w:pPr>
       <w:bookmarkStart w:id="34" w:name="_Toc57539735"/>
-      <w:bookmarkStart w:id="35" w:name="_Toc62059946"/>
+      <w:bookmarkStart w:id="35" w:name="_Toc62065654"/>
       <w:r>
         <w:rPr>
           <w:lang w:eastAsia="de-DE"/>
@@ -7977,7 +8004,7 @@
         </w:rPr>
       </w:pPr>
       <w:bookmarkStart w:id="36" w:name="_Toc57539737"/>
-      <w:bookmarkStart w:id="37" w:name="_Toc62059947"/>
+      <w:bookmarkStart w:id="37" w:name="_Toc62065655"/>
       <w:r>
         <w:rPr>
           <w:lang w:eastAsia="de-DE"/>
@@ -8118,7 +8145,7 @@
       <w:pPr>
         <w:pStyle w:val="berschrift3"/>
       </w:pPr>
-      <w:bookmarkStart w:id="38" w:name="_Toc62059948"/>
+      <w:bookmarkStart w:id="38" w:name="_Toc62065656"/>
       <w:r>
         <w:t>HTTP</w:t>
       </w:r>
@@ -8693,7 +8720,7 @@
       <w:pPr>
         <w:pStyle w:val="berschrift3"/>
       </w:pPr>
-      <w:bookmarkStart w:id="39" w:name="_Toc62059949"/>
+      <w:bookmarkStart w:id="39" w:name="_Toc62065657"/>
       <w:r>
         <w:lastRenderedPageBreak/>
         <w:t>STOMP-Endpoints</w:t>
@@ -8985,7 +9012,39 @@
                 <w:sz w:val="18"/>
                 <w:szCs w:val="18"/>
               </w:rPr>
-              <w:t>Veröffentlichung neuer Spiel-Daten (z.B. Spiel „TestSpiel“ mit max. 4 Spielern, 10 gleichzeitigen PowerUps, usw.)</w:t>
+              <w:t>Veröffentlichung neuer Spiel-Daten (z.B. Spiel „</w:t>
+            </w:r>
+            <w:proofErr w:type="spellStart"/>
+            <w:r>
+              <w:rPr>
+                <w:sz w:val="18"/>
+                <w:szCs w:val="18"/>
+              </w:rPr>
+              <w:t>TestSpiel</w:t>
+            </w:r>
+            <w:proofErr w:type="spellEnd"/>
+            <w:r>
+              <w:rPr>
+                <w:sz w:val="18"/>
+                <w:szCs w:val="18"/>
+              </w:rPr>
+              <w:t xml:space="preserve">“ mit max. 4 Spielern, 10 gleichzeitigen </w:t>
+            </w:r>
+            <w:proofErr w:type="spellStart"/>
+            <w:r>
+              <w:rPr>
+                <w:sz w:val="18"/>
+                <w:szCs w:val="18"/>
+              </w:rPr>
+              <w:t>PowerUps</w:t>
+            </w:r>
+            <w:proofErr w:type="spellEnd"/>
+            <w:r>
+              <w:rPr>
+                <w:sz w:val="18"/>
+                <w:szCs w:val="18"/>
+              </w:rPr>
+              <w:t>, usw.)</w:t>
             </w:r>
           </w:p>
           <w:p>
@@ -9073,7 +9132,7 @@
           <w:lang w:eastAsia="de-DE"/>
         </w:rPr>
       </w:pPr>
-      <w:bookmarkStart w:id="40" w:name="_Toc62059950"/>
+      <w:bookmarkStart w:id="40" w:name="_Toc62065658"/>
       <w:r>
         <w:rPr>
           <w:lang w:eastAsia="de-DE"/>
@@ -9795,7 +9854,29 @@
           <w:szCs w:val="18"/>
           <w:lang w:eastAsia="de-DE"/>
         </w:rPr>
-        <w:t xml:space="preserve">RunningGame runningGame </w:t>
+        <w:t xml:space="preserve">RunningGame </w:t>
+      </w:r>
+      <w:proofErr w:type="spellStart"/>
+      <w:r>
+        <w:rPr>
+          <w:rFonts w:ascii="Courier New" w:eastAsia="Times New Roman" w:hAnsi="Courier New" w:cs="Courier New"/>
+          <w:color w:val="000000"/>
+          <w:sz w:val="18"/>
+          <w:szCs w:val="18"/>
+          <w:lang w:eastAsia="de-DE"/>
+        </w:rPr>
+        <w:t>runningGame</w:t>
+      </w:r>
+      <w:proofErr w:type="spellEnd"/>
+      <w:r>
+        <w:rPr>
+          <w:rFonts w:ascii="Courier New" w:eastAsia="Times New Roman" w:hAnsi="Courier New" w:cs="Courier New"/>
+          <w:color w:val="000000"/>
+          <w:sz w:val="18"/>
+          <w:szCs w:val="18"/>
+          <w:lang w:eastAsia="de-DE"/>
+        </w:rPr>
+        <w:t xml:space="preserve"> </w:t>
       </w:r>
       <w:r>
         <w:rPr>
@@ -14691,7 +14772,7 @@
       <w:pPr>
         <w:pStyle w:val="berschrift1"/>
       </w:pPr>
-      <w:bookmarkStart w:id="41" w:name="_Toc62059951"/>
+      <w:bookmarkStart w:id="41" w:name="_Toc62065659"/>
       <w:r>
         <w:lastRenderedPageBreak/>
         <w:t>Umsetzung der Anforderungen</w:t>
@@ -14708,7 +14789,7 @@
       <w:pPr>
         <w:pStyle w:val="berschrift2"/>
       </w:pPr>
-      <w:bookmarkStart w:id="42" w:name="_Toc62059952"/>
+      <w:bookmarkStart w:id="42" w:name="_Toc62065660"/>
       <w:r>
         <w:t>Accountverwaltung</w:t>
       </w:r>
@@ -14818,7 +14899,7 @@
       <w:pPr>
         <w:pStyle w:val="berschrift2"/>
       </w:pPr>
-      <w:bookmarkStart w:id="43" w:name="_Toc62059953"/>
+      <w:bookmarkStart w:id="43" w:name="_Toc62065661"/>
       <w:r>
         <w:t>Spielhistorie</w:t>
       </w:r>
@@ -14877,7 +14958,7 @@
       <w:pPr>
         <w:pStyle w:val="berschrift2"/>
       </w:pPr>
-      <w:bookmarkStart w:id="44" w:name="_Toc62059954"/>
+      <w:bookmarkStart w:id="44" w:name="_Toc62065662"/>
       <w:r>
         <w:t>Erstellung und Wiedergabe von Sound-Effekten</w:t>
       </w:r>
@@ -14953,7 +15034,7 @@
       <w:pPr>
         <w:pStyle w:val="berschrift2"/>
       </w:pPr>
-      <w:bookmarkStart w:id="45" w:name="_Toc62059955"/>
+      <w:bookmarkStart w:id="45" w:name="_Toc62065663"/>
       <w:r>
         <w:lastRenderedPageBreak/>
         <w:t>Entwurfsmuster</w:t>
@@ -14969,7 +15050,7 @@
       <w:pPr>
         <w:pStyle w:val="berschrift3"/>
       </w:pPr>
-      <w:bookmarkStart w:id="46" w:name="_Toc62059956"/>
+      <w:bookmarkStart w:id="46" w:name="_Toc62065664"/>
       <w:r>
         <w:t>Factory-Pattern</w:t>
       </w:r>
@@ -15220,27 +15301,14 @@
       <w:r>
         <w:t xml:space="preserve">Abbildung </w:t>
       </w:r>
-      <w:r>
-        <w:fldChar w:fldCharType="begin"/>
-      </w:r>
-      <w:r>
-        <w:instrText xml:space="preserve"> SEQ Abbildung \* ARABIC </w:instrText>
-      </w:r>
-      <w:r>
-        <w:fldChar w:fldCharType="separate"/>
-      </w:r>
-      <w:r>
-        <w:rPr>
-          <w:noProof/>
-        </w:rPr>
-        <w:t>9</w:t>
-      </w:r>
-      <w:r>
-        <w:rPr>
-          <w:noProof/>
-        </w:rPr>
-        <w:fldChar w:fldCharType="end"/>
-      </w:r>
+      <w:fldSimple w:instr=" SEQ Abbildung \* ARABIC ">
+        <w:r>
+          <w:rPr>
+            <w:noProof/>
+          </w:rPr>
+          <w:t>9</w:t>
+        </w:r>
+      </w:fldSimple>
       <w:r>
         <w:t xml:space="preserve"> - Integration der MapEntityFactory und die dadurch erzeugten MapEntity-Instanzen</w:t>
       </w:r>
@@ -15249,7 +15317,7 @@
       <w:pPr>
         <w:pStyle w:val="berschrift3"/>
       </w:pPr>
-      <w:bookmarkStart w:id="47" w:name="_Toc62059957"/>
+      <w:bookmarkStart w:id="47" w:name="_Toc62065665"/>
       <w:r>
         <w:t>Observer-Pattern</w:t>
       </w:r>
@@ -15286,7 +15354,7 @@
       <w:pPr>
         <w:pStyle w:val="berschrift3"/>
       </w:pPr>
-      <w:bookmarkStart w:id="48" w:name="_Toc62059958"/>
+      <w:bookmarkStart w:id="48" w:name="_Toc62065666"/>
       <w:r>
         <w:t>Composite-Pattern</w:t>
       </w:r>
@@ -15335,7 +15403,7 @@
       <w:pPr>
         <w:pStyle w:val="berschrift1"/>
       </w:pPr>
-      <w:bookmarkStart w:id="49" w:name="_Toc62059959"/>
+      <w:bookmarkStart w:id="49" w:name="_Toc62065667"/>
       <w:r>
         <w:lastRenderedPageBreak/>
         <w:t>Erweiterungen und Extras</w:t>
@@ -15364,7 +15432,7 @@
       <w:pPr>
         <w:pStyle w:val="berschrift2"/>
       </w:pPr>
-      <w:bookmarkStart w:id="50" w:name="_Toc62059960"/>
+      <w:bookmarkStart w:id="50" w:name="_Toc62065668"/>
       <w:r>
         <w:t>Spiel- und Spieler-Management / Lobby-Metapher</w:t>
       </w:r>
@@ -15399,7 +15467,7 @@
       <w:pPr>
         <w:pStyle w:val="berschrift2"/>
       </w:pPr>
-      <w:bookmarkStart w:id="51" w:name="_Toc62059961"/>
+      <w:bookmarkStart w:id="51" w:name="_Toc62065669"/>
       <w:r>
         <w:t>Chat-System</w:t>
       </w:r>
@@ -15441,7 +15509,15 @@
     </w:p>
     <w:p>
       <w:r>
-        <w:t xml:space="preserve">So kann bspw. ein Benutzer einen Satz wie „Whats the time?“ mittels Chat an das Backend übertragen womit die aktuelle Uhrzeit vom Bot-User wiedergegeben wird. </w:t>
+        <w:t>So kann bspw. ein Benutzer einen Satz wie „</w:t>
+      </w:r>
+      <w:proofErr w:type="spellStart"/>
+      <w:r>
+        <w:t>Whats</w:t>
+      </w:r>
+      <w:proofErr w:type="spellEnd"/>
+      <w:r>
+        <w:t xml:space="preserve"> the time?“ mittels Chat an das Backend übertragen womit die aktuelle Uhrzeit vom Bot-User wiedergegeben wird. </w:t>
       </w:r>
     </w:p>
     <w:p>
@@ -15481,7 +15557,7 @@
       <w:pPr>
         <w:pStyle w:val="berschrift1"/>
       </w:pPr>
-      <w:bookmarkStart w:id="52" w:name="_Toc62059962"/>
+      <w:bookmarkStart w:id="52" w:name="_Toc62065670"/>
       <w:r>
         <w:t>Nicht realisierte Anforderungen</w:t>
       </w:r>
@@ -15514,7 +15590,7 @@
       <w:pPr>
         <w:pStyle w:val="berschrift1"/>
       </w:pPr>
-      <w:bookmarkStart w:id="53" w:name="_Toc62059963"/>
+      <w:bookmarkStart w:id="53" w:name="_Toc62065671"/>
       <w:r>
         <w:lastRenderedPageBreak/>
         <w:t>Bedienungsanleitung und Spielregeln</w:t>
@@ -15531,7 +15607,7 @@
       <w:pPr>
         <w:pStyle w:val="berschrift2"/>
       </w:pPr>
-      <w:bookmarkStart w:id="54" w:name="_Toc62059964"/>
+      <w:bookmarkStart w:id="54" w:name="_Toc62065672"/>
       <w:r>
         <w:t>Einrichtung</w:t>
       </w:r>
@@ -15695,7 +15771,7 @@
       <w:pPr>
         <w:pStyle w:val="berschrift2"/>
       </w:pPr>
-      <w:bookmarkStart w:id="55" w:name="_Toc62059965"/>
+      <w:bookmarkStart w:id="55" w:name="_Toc62065673"/>
       <w:r>
         <w:t>Anmeldung / Registrierung</w:t>
       </w:r>
@@ -15760,27 +15836,14 @@
       <w:r>
         <w:t xml:space="preserve">Abbildung </w:t>
       </w:r>
-      <w:r>
-        <w:fldChar w:fldCharType="begin"/>
-      </w:r>
-      <w:r>
-        <w:instrText xml:space="preserve"> SEQ Abbildung \* ARABIC </w:instrText>
-      </w:r>
-      <w:r>
-        <w:fldChar w:fldCharType="separate"/>
-      </w:r>
-      <w:r>
-        <w:rPr>
-          <w:noProof/>
-        </w:rPr>
-        <w:t>10</w:t>
-      </w:r>
-      <w:r>
-        <w:rPr>
-          <w:noProof/>
-        </w:rPr>
-        <w:fldChar w:fldCharType="end"/>
-      </w:r>
+      <w:fldSimple w:instr=" SEQ Abbildung \* ARABIC ">
+        <w:r>
+          <w:rPr>
+            <w:noProof/>
+          </w:rPr>
+          <w:t>10</w:t>
+        </w:r>
+      </w:fldSimple>
       <w:r>
         <w:t xml:space="preserve"> </w:t>
       </w:r>
@@ -15814,9 +15877,11 @@
       <w:r>
         <w:t>„</w:t>
       </w:r>
+      <w:proofErr w:type="spellStart"/>
       <w:r>
         <w:t>benni</w:t>
       </w:r>
+      <w:proofErr w:type="spellEnd"/>
       <w:r>
         <w:t>“</w:t>
       </w:r>
@@ -15844,7 +15909,7 @@
       <w:pPr>
         <w:pStyle w:val="berschrift2"/>
       </w:pPr>
-      <w:bookmarkStart w:id="56" w:name="_Toc62059966"/>
+      <w:bookmarkStart w:id="56" w:name="_Toc62065674"/>
       <w:r>
         <w:t>Homescreen – Lobby, Chat-System, Spiel-Management</w:t>
       </w:r>
@@ -15907,27 +15972,14 @@
       <w:r>
         <w:t xml:space="preserve">Abbildung </w:t>
       </w:r>
-      <w:r>
-        <w:fldChar w:fldCharType="begin"/>
-      </w:r>
-      <w:r>
-        <w:instrText xml:space="preserve"> SEQ Abbildung \* ARABIC </w:instrText>
-      </w:r>
-      <w:r>
-        <w:fldChar w:fldCharType="separate"/>
-      </w:r>
-      <w:r>
-        <w:rPr>
-          <w:noProof/>
-        </w:rPr>
-        <w:t>11</w:t>
-      </w:r>
-      <w:r>
-        <w:rPr>
-          <w:noProof/>
-        </w:rPr>
-        <w:fldChar w:fldCharType="end"/>
-      </w:r>
+      <w:fldSimple w:instr=" SEQ Abbildung \* ARABIC ">
+        <w:r>
+          <w:rPr>
+            <w:noProof/>
+          </w:rPr>
+          <w:t>11</w:t>
+        </w:r>
+      </w:fldSimple>
       <w:r>
         <w:t xml:space="preserve"> - Home-Screen des Front-Ends</w:t>
       </w:r>
@@ -15999,27 +16051,14 @@
       <w:r>
         <w:t xml:space="preserve">Abbildung </w:t>
       </w:r>
-      <w:r>
-        <w:fldChar w:fldCharType="begin"/>
-      </w:r>
-      <w:r>
-        <w:instrText xml:space="preserve"> SEQ Abbildung \* ARABIC </w:instrText>
-      </w:r>
-      <w:r>
-        <w:fldChar w:fldCharType="separate"/>
-      </w:r>
-      <w:r>
-        <w:rPr>
-          <w:noProof/>
-        </w:rPr>
-        <w:t>12</w:t>
-      </w:r>
-      <w:r>
-        <w:rPr>
-          <w:noProof/>
-        </w:rPr>
-        <w:fldChar w:fldCharType="end"/>
-      </w:r>
+      <w:fldSimple w:instr=" SEQ Abbildung \* ARABIC ">
+        <w:r>
+          <w:rPr>
+            <w:noProof/>
+          </w:rPr>
+          <w:t>12</w:t>
+        </w:r>
+      </w:fldSimple>
       <w:r>
         <w:t xml:space="preserve"> - New-Game-Screen des Front-Ends</w:t>
       </w:r>
@@ -16095,27 +16134,14 @@
       <w:r>
         <w:t xml:space="preserve">Abbildung </w:t>
       </w:r>
-      <w:r>
-        <w:fldChar w:fldCharType="begin"/>
-      </w:r>
-      <w:r>
-        <w:instrText xml:space="preserve"> SEQ Abbildung \* ARABIC </w:instrText>
-      </w:r>
-      <w:r>
-        <w:fldChar w:fldCharType="separate"/>
-      </w:r>
-      <w:r>
-        <w:rPr>
-          <w:noProof/>
-        </w:rPr>
-        <w:t>13</w:t>
-      </w:r>
-      <w:r>
-        <w:rPr>
-          <w:noProof/>
-        </w:rPr>
-        <w:fldChar w:fldCharType="end"/>
-      </w:r>
+      <w:fldSimple w:instr=" SEQ Abbildung \* ARABIC ">
+        <w:r>
+          <w:rPr>
+            <w:noProof/>
+          </w:rPr>
+          <w:t>13</w:t>
+        </w:r>
+      </w:fldSimple>
       <w:r>
         <w:t xml:space="preserve"> - Aktualisierte Lobby mit einem startenden Spiel</w:t>
       </w:r>
@@ -16180,27 +16206,14 @@
       <w:r>
         <w:t xml:space="preserve">Abbildung </w:t>
       </w:r>
-      <w:r>
-        <w:fldChar w:fldCharType="begin"/>
-      </w:r>
-      <w:r>
-        <w:instrText xml:space="preserve"> SEQ Abbildung \* ARABIC </w:instrText>
-      </w:r>
-      <w:r>
-        <w:fldChar w:fldCharType="separate"/>
-      </w:r>
-      <w:r>
-        <w:rPr>
-          <w:noProof/>
-        </w:rPr>
-        <w:t>14</w:t>
-      </w:r>
-      <w:r>
-        <w:rPr>
-          <w:noProof/>
-        </w:rPr>
-        <w:fldChar w:fldCharType="end"/>
-      </w:r>
+      <w:fldSimple w:instr=" SEQ Abbildung \* ARABIC ">
+        <w:r>
+          <w:rPr>
+            <w:noProof/>
+          </w:rPr>
+          <w:t>14</w:t>
+        </w:r>
+      </w:fldSimple>
       <w:r>
         <w:t xml:space="preserve"> - Benutzeroberfläche der Spielhistorie im Front-End</w:t>
       </w:r>
@@ -16210,7 +16223,7 @@
       <w:pPr>
         <w:pStyle w:val="berschrift2"/>
       </w:pPr>
-      <w:bookmarkStart w:id="57" w:name="_Toc62059967"/>
+      <w:bookmarkStart w:id="57" w:name="_Toc62065675"/>
       <w:r>
         <w:lastRenderedPageBreak/>
         <w:t>Game-Screen</w:t>
@@ -16573,8 +16586,8 @@
         <w:tblLook w:val="04A0" w:firstRow="1" w:lastRow="0" w:firstColumn="1" w:lastColumn="0" w:noHBand="0" w:noVBand="1"/>
       </w:tblPr>
       <w:tblGrid>
-        <w:gridCol w:w="4519"/>
-        <w:gridCol w:w="4553"/>
+        <w:gridCol w:w="4534"/>
+        <w:gridCol w:w="4538"/>
       </w:tblGrid>
       <w:tr>
         <w:trPr>
@@ -16595,9 +16608,9 @@
                 <w:noProof/>
               </w:rPr>
               <w:drawing>
-                <wp:inline distT="0" distB="0" distL="0" distR="0" wp14:anchorId="0C100019" wp14:editId="416B9B86">
-                  <wp:extent cx="2711210" cy="2045363"/>
-                  <wp:effectExtent l="19050" t="19050" r="13335" b="12065"/>
+                <wp:inline distT="0" distB="0" distL="0" distR="0" wp14:anchorId="0C100019" wp14:editId="603AEBB0">
+                  <wp:extent cx="2731466" cy="2060644"/>
+                  <wp:effectExtent l="19050" t="19050" r="12065" b="15875"/>
                   <wp:docPr id="28" name="Grafik 28"/>
                   <wp:cNvGraphicFramePr>
                     <a:graphicFrameLocks xmlns:a="http://schemas.openxmlformats.org/drawingml/2006/main" noChangeAspect="1"/>
@@ -16618,7 +16631,7 @@
                         <pic:spPr>
                           <a:xfrm>
                             <a:off x="0" y="0"/>
-                            <a:ext cx="2797267" cy="2110285"/>
+                            <a:ext cx="2820593" cy="2127882"/>
                           </a:xfrm>
                           <a:prstGeom prst="rect">
                             <a:avLst/>
@@ -16702,27 +16715,14 @@
       <w:r>
         <w:t xml:space="preserve">bbildung </w:t>
       </w:r>
-      <w:r>
-        <w:fldChar w:fldCharType="begin"/>
-      </w:r>
-      <w:r>
-        <w:instrText xml:space="preserve"> SEQ Abbildung \* ARABIC </w:instrText>
-      </w:r>
-      <w:r>
-        <w:fldChar w:fldCharType="separate"/>
-      </w:r>
-      <w:r>
-        <w:rPr>
-          <w:noProof/>
-        </w:rPr>
-        <w:t>15</w:t>
-      </w:r>
-      <w:r>
-        <w:rPr>
-          <w:noProof/>
-        </w:rPr>
-        <w:fldChar w:fldCharType="end"/>
-      </w:r>
+      <w:fldSimple w:instr=" SEQ Abbildung \* ARABIC ">
+        <w:r>
+          <w:rPr>
+            <w:noProof/>
+          </w:rPr>
+          <w:t>15</w:t>
+        </w:r>
+      </w:fldSimple>
       <w:r>
         <w:t xml:space="preserve"> - Prototypische Darstellung des Game-Screens</w:t>
       </w:r>
@@ -16745,7 +16745,7 @@
       <w:pPr>
         <w:pStyle w:val="berschrift1"/>
       </w:pPr>
-      <w:bookmarkStart w:id="58" w:name="_Toc62059968"/>
+      <w:bookmarkStart w:id="58" w:name="_Toc62065676"/>
       <w:r>
         <w:lastRenderedPageBreak/>
         <w:t>Projektplan</w:t>
@@ -16889,7 +16889,7 @@
           </w:tcPr>
           <w:p>
             <w:pPr>
-              <w:jc w:val="right"/>
+              <w:jc w:val="left"/>
               <w:rPr>
                 <w:b w:val="0"/>
                 <w:bCs w:val="0"/>
@@ -16952,7 +16952,7 @@
           </w:tcPr>
           <w:p>
             <w:pPr>
-              <w:jc w:val="right"/>
+              <w:jc w:val="left"/>
               <w:rPr>
                 <w:b w:val="0"/>
                 <w:bCs w:val="0"/>
@@ -17004,7 +17004,7 @@
           </w:tcPr>
           <w:p>
             <w:pPr>
-              <w:jc w:val="right"/>
+              <w:jc w:val="left"/>
               <w:rPr>
                 <w:b w:val="0"/>
                 <w:bCs w:val="0"/>
@@ -17053,7 +17053,7 @@
           </w:tcPr>
           <w:p>
             <w:pPr>
-              <w:jc w:val="right"/>
+              <w:jc w:val="left"/>
               <w:rPr>
                 <w:b w:val="0"/>
                 <w:bCs w:val="0"/>
@@ -17137,7 +17137,7 @@
           </w:tcPr>
           <w:p>
             <w:pPr>
-              <w:jc w:val="right"/>
+              <w:jc w:val="left"/>
               <w:rPr>
                 <w:b w:val="0"/>
                 <w:bCs w:val="0"/>
@@ -17202,7 +17202,7 @@
           </w:tcPr>
           <w:p>
             <w:pPr>
-              <w:jc w:val="right"/>
+              <w:jc w:val="left"/>
               <w:rPr>
                 <w:b w:val="0"/>
                 <w:bCs w:val="0"/>
@@ -17255,6 +17255,13 @@
                 <w:szCs w:val="18"/>
               </w:rPr>
               <w:t>Konfiguration des Build-Management-Systems</w:t>
+            </w:r>
+            <w:r>
+              <w:rPr>
+                <w:sz w:val="18"/>
+                <w:szCs w:val="18"/>
+              </w:rPr>
+              <w:t xml:space="preserve"> - Apache Maven</w:t>
             </w:r>
           </w:p>
         </w:tc>
@@ -17270,7 +17277,7 @@
           </w:tcPr>
           <w:p>
             <w:pPr>
-              <w:jc w:val="right"/>
+              <w:jc w:val="left"/>
               <w:rPr>
                 <w:b w:val="0"/>
                 <w:bCs w:val="0"/>
@@ -17319,7 +17326,7 @@
           </w:tcPr>
           <w:p>
             <w:pPr>
-              <w:jc w:val="right"/>
+              <w:jc w:val="left"/>
               <w:rPr>
                 <w:b w:val="0"/>
                 <w:bCs w:val="0"/>
@@ -17371,7 +17378,7 @@
           </w:tcPr>
           <w:p>
             <w:pPr>
-              <w:jc w:val="right"/>
+              <w:jc w:val="left"/>
               <w:rPr>
                 <w:b w:val="0"/>
                 <w:bCs w:val="0"/>
@@ -17420,7 +17427,7 @@
           </w:tcPr>
           <w:p>
             <w:pPr>
-              <w:jc w:val="right"/>
+              <w:jc w:val="left"/>
               <w:rPr>
                 <w:b w:val="0"/>
                 <w:bCs w:val="0"/>
@@ -17480,7 +17487,7 @@
           </w:tcPr>
           <w:p>
             <w:pPr>
-              <w:jc w:val="right"/>
+              <w:jc w:val="left"/>
               <w:rPr>
                 <w:b w:val="0"/>
                 <w:bCs w:val="0"/>
@@ -17537,7 +17544,7 @@
           </w:tcPr>
           <w:p>
             <w:pPr>
-              <w:jc w:val="right"/>
+              <w:jc w:val="left"/>
               <w:rPr>
                 <w:b w:val="0"/>
                 <w:bCs w:val="0"/>
@@ -17589,7 +17596,7 @@
           </w:tcPr>
           <w:p>
             <w:pPr>
-              <w:jc w:val="right"/>
+              <w:jc w:val="left"/>
               <w:rPr>
                 <w:b w:val="0"/>
                 <w:bCs w:val="0"/>
@@ -17638,7 +17645,7 @@
           </w:tcPr>
           <w:p>
             <w:pPr>
-              <w:jc w:val="right"/>
+              <w:jc w:val="left"/>
               <w:rPr>
                 <w:b w:val="0"/>
                 <w:bCs w:val="0"/>
@@ -17690,7 +17697,7 @@
           </w:tcPr>
           <w:p>
             <w:pPr>
-              <w:jc w:val="right"/>
+              <w:jc w:val="left"/>
               <w:rPr>
                 <w:b w:val="0"/>
                 <w:bCs w:val="0"/>
@@ -17739,7 +17746,7 @@
           </w:tcPr>
           <w:p>
             <w:pPr>
-              <w:jc w:val="right"/>
+              <w:jc w:val="left"/>
               <w:rPr>
                 <w:b w:val="0"/>
                 <w:bCs w:val="0"/>
@@ -17791,7 +17798,7 @@
           </w:tcPr>
           <w:p>
             <w:pPr>
-              <w:jc w:val="right"/>
+              <w:jc w:val="left"/>
               <w:rPr>
                 <w:b w:val="0"/>
                 <w:bCs w:val="0"/>
@@ -17840,7 +17847,7 @@
           </w:tcPr>
           <w:p>
             <w:pPr>
-              <w:jc w:val="right"/>
+              <w:jc w:val="left"/>
               <w:rPr>
                 <w:b w:val="0"/>
                 <w:bCs w:val="0"/>
@@ -17892,7 +17899,7 @@
           </w:tcPr>
           <w:p>
             <w:pPr>
-              <w:jc w:val="right"/>
+              <w:jc w:val="left"/>
               <w:rPr>
                 <w:b w:val="0"/>
                 <w:bCs w:val="0"/>
@@ -17941,7 +17948,7 @@
           </w:tcPr>
           <w:p>
             <w:pPr>
-              <w:jc w:val="right"/>
+              <w:jc w:val="left"/>
               <w:rPr>
                 <w:b w:val="0"/>
                 <w:bCs w:val="0"/>
@@ -17993,7 +18000,7 @@
           </w:tcPr>
           <w:p>
             <w:pPr>
-              <w:jc w:val="right"/>
+              <w:jc w:val="left"/>
               <w:rPr>
                 <w:b w:val="0"/>
                 <w:bCs w:val="0"/>
@@ -18042,7 +18049,7 @@
           </w:tcPr>
           <w:p>
             <w:pPr>
-              <w:jc w:val="right"/>
+              <w:jc w:val="left"/>
               <w:rPr>
                 <w:b w:val="0"/>
                 <w:bCs w:val="0"/>
@@ -18079,6 +18086,13 @@
                 <w:szCs w:val="18"/>
               </w:rPr>
               <w:t>Entwurf für Standalone Singleplayer Snake-Spiel</w:t>
+            </w:r>
+            <w:r>
+              <w:rPr>
+                <w:sz w:val="18"/>
+                <w:szCs w:val="18"/>
+              </w:rPr>
+              <w:t xml:space="preserve"> </w:t>
             </w:r>
           </w:p>
         </w:tc>
@@ -18094,7 +18108,7 @@
           </w:tcPr>
           <w:p>
             <w:pPr>
-              <w:jc w:val="right"/>
+              <w:jc w:val="left"/>
               <w:rPr>
                 <w:b w:val="0"/>
                 <w:bCs w:val="0"/>
@@ -18143,7 +18157,7 @@
           </w:tcPr>
           <w:p>
             <w:pPr>
-              <w:jc w:val="right"/>
+              <w:jc w:val="left"/>
               <w:rPr>
                 <w:b w:val="0"/>
                 <w:bCs w:val="0"/>
@@ -18195,7 +18209,7 @@
           </w:tcPr>
           <w:p>
             <w:pPr>
-              <w:jc w:val="right"/>
+              <w:jc w:val="left"/>
               <w:rPr>
                 <w:b w:val="0"/>
                 <w:bCs w:val="0"/>
@@ -18232,6 +18246,22 @@
                 <w:szCs w:val="18"/>
               </w:rPr>
               <w:t>Erweiterung Snake-Spiel: NPC-Fähigkeit für Test der Snake-Logik</w:t>
+            </w:r>
+          </w:p>
+          <w:p>
+            <w:pPr>
+              <w:cnfStyle w:val="000000100000" w:firstRow="0" w:lastRow="0" w:firstColumn="0" w:lastColumn="0" w:oddVBand="0" w:evenVBand="0" w:oddHBand="1" w:evenHBand="0" w:firstRowFirstColumn="0" w:firstRowLastColumn="0" w:lastRowFirstColumn="0" w:lastRowLastColumn="0"/>
+              <w:rPr>
+                <w:sz w:val="18"/>
+                <w:szCs w:val="18"/>
+              </w:rPr>
+            </w:pPr>
+            <w:r>
+              <w:rPr>
+                <w:sz w:val="18"/>
+                <w:szCs w:val="18"/>
+              </w:rPr>
+              <w:t>Aktualisierung der HTTP-Schnittstellen</w:t>
             </w:r>
           </w:p>
         </w:tc>
@@ -18244,7 +18274,7 @@
           </w:tcPr>
           <w:p>
             <w:pPr>
-              <w:jc w:val="right"/>
+              <w:jc w:val="left"/>
               <w:rPr>
                 <w:b w:val="0"/>
                 <w:bCs w:val="0"/>
@@ -18296,7 +18326,7 @@
           </w:tcPr>
           <w:p>
             <w:pPr>
-              <w:jc w:val="right"/>
+              <w:jc w:val="left"/>
               <w:rPr>
                 <w:b w:val="0"/>
                 <w:bCs w:val="0"/>
@@ -18333,6 +18363,13 @@
                 <w:szCs w:val="18"/>
               </w:rPr>
               <w:t>Entwurf Lösungsdokument für Abgabe V1</w:t>
+            </w:r>
+            <w:r>
+              <w:rPr>
+                <w:sz w:val="18"/>
+                <w:szCs w:val="18"/>
+              </w:rPr>
+              <w:t>, Abgabe</w:t>
             </w:r>
           </w:p>
         </w:tc>
@@ -18345,7 +18382,7 @@
           </w:tcPr>
           <w:p>
             <w:pPr>
-              <w:jc w:val="right"/>
+              <w:jc w:val="left"/>
               <w:rPr>
                 <w:b w:val="0"/>
                 <w:bCs w:val="0"/>
@@ -18397,7 +18434,7 @@
           </w:tcPr>
           <w:p>
             <w:pPr>
-              <w:jc w:val="right"/>
+              <w:jc w:val="left"/>
               <w:rPr>
                 <w:b w:val="0"/>
                 <w:bCs w:val="0"/>
@@ -18446,7 +18483,7 @@
           </w:tcPr>
           <w:p>
             <w:pPr>
-              <w:jc w:val="right"/>
+              <w:jc w:val="left"/>
               <w:rPr>
                 <w:b w:val="0"/>
                 <w:bCs w:val="0"/>
@@ -18498,7 +18535,7 @@
           </w:tcPr>
           <w:p>
             <w:pPr>
-              <w:jc w:val="right"/>
+              <w:jc w:val="left"/>
               <w:rPr>
                 <w:b w:val="0"/>
                 <w:bCs w:val="0"/>
@@ -18547,7 +18584,7 @@
           </w:tcPr>
           <w:p>
             <w:pPr>
-              <w:jc w:val="right"/>
+              <w:jc w:val="left"/>
               <w:rPr>
                 <w:b w:val="0"/>
                 <w:bCs w:val="0"/>
@@ -18584,6 +18621,22 @@
                 <w:szCs w:val="18"/>
               </w:rPr>
               <w:t>Front-End: Stage-Wechsel im selben Fenster</w:t>
+            </w:r>
+          </w:p>
+          <w:p>
+            <w:pPr>
+              <w:cnfStyle w:val="000000000000" w:firstRow="0" w:lastRow="0" w:firstColumn="0" w:lastColumn="0" w:oddVBand="0" w:evenVBand="0" w:oddHBand="0" w:evenHBand="0" w:firstRowFirstColumn="0" w:firstRowLastColumn="0" w:lastRowFirstColumn="0" w:lastRowLastColumn="0"/>
+              <w:rPr>
+                <w:sz w:val="18"/>
+                <w:szCs w:val="18"/>
+              </w:rPr>
+            </w:pPr>
+            <w:r>
+              <w:rPr>
+                <w:sz w:val="18"/>
+                <w:szCs w:val="18"/>
+              </w:rPr>
+              <w:t>Aktualisierung Lösungsdokumente V2, Berücksichtigung des Team-Feedbacks, Abgabe</w:t>
             </w:r>
           </w:p>
         </w:tc>
@@ -18599,7 +18652,7 @@
           </w:tcPr>
           <w:p>
             <w:pPr>
-              <w:jc w:val="right"/>
+              <w:jc w:val="left"/>
               <w:rPr>
                 <w:b w:val="0"/>
                 <w:bCs w:val="0"/>
@@ -18696,7 +18749,7 @@
           </w:tcPr>
           <w:p>
             <w:pPr>
-              <w:jc w:val="right"/>
+              <w:jc w:val="left"/>
               <w:rPr>
                 <w:b w:val="0"/>
                 <w:bCs w:val="0"/>
@@ -18833,7 +18886,7 @@
           </w:tcPr>
           <w:p>
             <w:pPr>
-              <w:jc w:val="right"/>
+              <w:jc w:val="left"/>
               <w:rPr>
                 <w:b w:val="0"/>
                 <w:bCs w:val="0"/>
@@ -18889,7 +18942,7 @@
           </w:tcPr>
           <w:p>
             <w:pPr>
-              <w:jc w:val="right"/>
+              <w:jc w:val="left"/>
               <w:rPr>
                 <w:b w:val="0"/>
                 <w:bCs w:val="0"/>
@@ -18941,6 +18994,7 @@
                 <w:sz w:val="18"/>
                 <w:szCs w:val="18"/>
               </w:rPr>
+              <w:lastRenderedPageBreak/>
               <w:t>- Bei Erstellung eines Spiels wird dies an das Backend übertragen und an alle angemeldeten Clients repliziert.</w:t>
             </w:r>
           </w:p>
@@ -18973,7 +19027,6 @@
                 <w:sz w:val="18"/>
                 <w:szCs w:val="18"/>
               </w:rPr>
-              <w:lastRenderedPageBreak/>
               <w:t>- Weitere Spieler können an zu startendem Spiel teilnehmen</w:t>
             </w:r>
             <w:r>
@@ -19029,7 +19082,7 @@
           </w:tcPr>
           <w:p>
             <w:pPr>
-              <w:jc w:val="right"/>
+              <w:jc w:val="left"/>
               <w:rPr>
                 <w:b w:val="0"/>
                 <w:bCs w:val="0"/>
@@ -19141,7 +19194,7 @@
           </w:tcPr>
           <w:p>
             <w:pPr>
-              <w:jc w:val="right"/>
+              <w:jc w:val="left"/>
               <w:rPr>
                 <w:b w:val="0"/>
                 <w:bCs w:val="0"/>
@@ -19209,7 +19262,7 @@
           </w:tcPr>
           <w:p>
             <w:pPr>
-              <w:jc w:val="right"/>
+              <w:jc w:val="left"/>
               <w:rPr>
                 <w:b w:val="0"/>
                 <w:bCs w:val="0"/>
@@ -19290,7 +19343,7 @@
           </w:tcPr>
           <w:p>
             <w:pPr>
-              <w:jc w:val="right"/>
+              <w:jc w:val="left"/>
               <w:rPr>
                 <w:b w:val="0"/>
                 <w:bCs w:val="0"/>
@@ -19374,7 +19427,7 @@
           </w:tcPr>
           <w:p>
             <w:pPr>
-              <w:jc w:val="right"/>
+              <w:jc w:val="left"/>
               <w:rPr>
                 <w:b w:val="0"/>
                 <w:bCs w:val="0"/>
@@ -19439,7 +19492,7 @@
           </w:tcPr>
           <w:p>
             <w:pPr>
-              <w:jc w:val="right"/>
+              <w:jc w:val="left"/>
               <w:rPr>
                 <w:b w:val="0"/>
                 <w:bCs w:val="0"/>
@@ -19491,7 +19544,7 @@
           </w:tcPr>
           <w:p>
             <w:pPr>
-              <w:jc w:val="right"/>
+              <w:jc w:val="left"/>
               <w:rPr>
                 <w:b w:val="0"/>
                 <w:bCs w:val="0"/>
@@ -19556,7 +19609,7 @@
           </w:tcPr>
           <w:p>
             <w:pPr>
-              <w:jc w:val="right"/>
+              <w:jc w:val="left"/>
               <w:rPr>
                 <w:b w:val="0"/>
                 <w:bCs w:val="0"/>
@@ -19608,7 +19661,7 @@
           </w:tcPr>
           <w:p>
             <w:pPr>
-              <w:jc w:val="right"/>
+              <w:jc w:val="left"/>
               <w:rPr>
                 <w:b w:val="0"/>
                 <w:bCs w:val="0"/>
@@ -19657,7 +19710,7 @@
           </w:tcPr>
           <w:p>
             <w:pPr>
-              <w:jc w:val="right"/>
+              <w:jc w:val="left"/>
               <w:rPr>
                 <w:b w:val="0"/>
                 <w:bCs w:val="0"/>
@@ -19757,7 +19810,7 @@
           </w:tcPr>
           <w:p>
             <w:pPr>
-              <w:jc w:val="right"/>
+              <w:jc w:val="left"/>
               <w:rPr>
                 <w:b w:val="0"/>
                 <w:bCs w:val="0"/>
@@ -19950,7 +20003,7 @@
           </w:tcPr>
           <w:p>
             <w:pPr>
-              <w:jc w:val="right"/>
+              <w:jc w:val="left"/>
               <w:rPr>
                 <w:b w:val="0"/>
                 <w:bCs w:val="0"/>
@@ -20002,7 +20055,7 @@
                 <w:sz w:val="18"/>
                 <w:szCs w:val="18"/>
               </w:rPr>
-              <w:t>Test des Front-Ends, Test des Backends, Kommunikation der Ergebnisse</w:t>
+              <w:t>Erweiterung des Home-Screens – Integration vers. Dialoge</w:t>
             </w:r>
           </w:p>
         </w:tc>
@@ -20018,7 +20071,7 @@
           </w:tcPr>
           <w:p>
             <w:pPr>
-              <w:jc w:val="right"/>
+              <w:jc w:val="left"/>
               <w:rPr>
                 <w:b w:val="0"/>
                 <w:bCs w:val="0"/>
@@ -20067,7 +20120,7 @@
           </w:tcPr>
           <w:p>
             <w:pPr>
-              <w:jc w:val="right"/>
+              <w:jc w:val="left"/>
               <w:rPr>
                 <w:b w:val="0"/>
                 <w:bCs w:val="0"/>
@@ -20199,7 +20252,7 @@
           </w:tcPr>
           <w:p>
             <w:pPr>
-              <w:jc w:val="right"/>
+              <w:jc w:val="left"/>
               <w:rPr>
                 <w:b w:val="0"/>
                 <w:bCs w:val="0"/>
@@ -20248,7 +20301,7 @@
           </w:tcPr>
           <w:p>
             <w:pPr>
-              <w:jc w:val="right"/>
+              <w:jc w:val="left"/>
               <w:rPr>
                 <w:sz w:val="18"/>
                 <w:szCs w:val="18"/>
@@ -20344,7 +20397,7 @@
           </w:tcPr>
           <w:p>
             <w:pPr>
-              <w:jc w:val="right"/>
+              <w:jc w:val="left"/>
               <w:rPr>
                 <w:b w:val="0"/>
                 <w:bCs w:val="0"/>
@@ -20359,7 +20412,7 @@
                 <w:sz w:val="18"/>
                 <w:szCs w:val="18"/>
               </w:rPr>
-              <w:t>Leonard Reidel</w:t>
+              <w:t>Benjamin Wulfert</w:t>
             </w:r>
           </w:p>
         </w:tc>
@@ -20380,55 +20433,6 @@
                 <w:sz w:val="18"/>
                 <w:szCs w:val="18"/>
               </w:rPr>
-              <w:t>Erweiterung des Home-Screens – Integration vers. Dialoge</w:t>
-            </w:r>
-          </w:p>
-        </w:tc>
-      </w:tr>
-      <w:tr>
-        <w:tc>
-          <w:tcPr>
-            <w:cnfStyle w:val="001000000000" w:firstRow="0" w:lastRow="0" w:firstColumn="1" w:lastColumn="0" w:oddVBand="0" w:evenVBand="0" w:oddHBand="0" w:evenHBand="0" w:firstRowFirstColumn="0" w:firstRowLastColumn="0" w:lastRowFirstColumn="0" w:lastRowLastColumn="0"/>
-            <w:tcW w:w="1249" w:type="pct"/>
-          </w:tcPr>
-          <w:p>
-            <w:pPr>
-              <w:jc w:val="right"/>
-              <w:rPr>
-                <w:b w:val="0"/>
-                <w:bCs w:val="0"/>
-                <w:sz w:val="18"/>
-                <w:szCs w:val="18"/>
-              </w:rPr>
-            </w:pPr>
-            <w:r>
-              <w:rPr>
-                <w:b w:val="0"/>
-                <w:bCs w:val="0"/>
-                <w:sz w:val="18"/>
-                <w:szCs w:val="18"/>
-              </w:rPr>
-              <w:t>Benjamin Wulfert</w:t>
-            </w:r>
-          </w:p>
-        </w:tc>
-        <w:tc>
-          <w:tcPr>
-            <w:tcW w:w="3751" w:type="pct"/>
-          </w:tcPr>
-          <w:p>
-            <w:pPr>
-              <w:cnfStyle w:val="000000000000" w:firstRow="0" w:lastRow="0" w:firstColumn="0" w:lastColumn="0" w:oddVBand="0" w:evenVBand="0" w:oddHBand="0" w:evenHBand="0" w:firstRowFirstColumn="0" w:firstRowLastColumn="0" w:lastRowFirstColumn="0" w:lastRowLastColumn="0"/>
-              <w:rPr>
-                <w:sz w:val="18"/>
-                <w:szCs w:val="18"/>
-              </w:rPr>
-            </w:pPr>
-            <w:r>
-              <w:rPr>
-                <w:sz w:val="18"/>
-                <w:szCs w:val="18"/>
-              </w:rPr>
               <w:t>Finalisierung der Abgabe, Einreichung der Abgabe</w:t>
             </w:r>
           </w:p>
@@ -20448,37 +20452,114 @@
       <w:pPr>
         <w:pStyle w:val="berschrift2"/>
       </w:pPr>
-      <w:bookmarkStart w:id="59" w:name="_Toc62059969"/>
+      <w:bookmarkStart w:id="59" w:name="_Toc62065677"/>
       <w:r>
         <w:lastRenderedPageBreak/>
         <w:t>Resümee &amp; Ausblick</w:t>
       </w:r>
-    </w:p>
-    <w:p>
-      <w:r>
-        <w:t xml:space="preserve">Das Semester-Projekt für das Modul „Patterns &amp; Frameworks“ konnte innerhalb des verfügbaren Zeitrahmens und anforderungsgerecht (bis auf die Integration der JSON-Web-Tokens) realisiert werden. Das Projekt wurde in einem wohl separierten Multi-Modul Ansatz realisiert in dem pro Domäne (Kern-Logik, Front-End, Back-End, Test-Projekt) ein eigenes Modul definiert wurde was die Erweiterbarkeit und Trennung von Fachlogik und technischer Implementierung erleichtert. Des Weiteren wurden alle Module im Hinblick auf zukünftige Erweiterungen realisiert sodass auch nach Abgabe des Projektberichts weitere zusätzliche Funktionalitäten realisiert werden können. </w:t>
-      </w:r>
-    </w:p>
-    <w:p>
-      <w:r>
-        <w:t>Das Backend setzt auf verschiedene Module / technische Implementierungen des Spring-Ökosystems welche als De-Facto Industriestandard für Backend-Entwicklung gelten.</w:t>
-      </w:r>
-    </w:p>
-    <w:p>
-      <w:r>
-        <w:t>Das Frontend setzt auf JavaFX – dem aktuellsten Framework für die Entwicklung moderner Benutzeroberflächen – so ist es durch Cross-Kompilierung bspw. möglich einen Client für Android-Smartphones zu erzeugen und zur Kommunikation mit dem Backend zu nutzen.</w:t>
-      </w:r>
-    </w:p>
-    <w:p/>
-    <w:p/>
+      <w:bookmarkEnd w:id="59"/>
+    </w:p>
+    <w:p>
+      <w:r>
+        <w:t xml:space="preserve">Das Semester-Projekt für das Modul „Patterns &amp; Frameworks“ konnte innerhalb des verfügbaren Zeitrahmens </w:t>
+      </w:r>
+      <w:r>
+        <w:t>(</w:t>
+      </w:r>
+      <w:r>
+        <w:t>und anforderungsgerecht</w:t>
+      </w:r>
+      <w:r>
+        <w:t>)</w:t>
+      </w:r>
+      <w:r>
+        <w:t xml:space="preserve"> (bis auf die Integration der JSON-Web-Tokens) realisiert werden. Das Projekt wurde in einem wohl separierten Multi-Modul Ansatz realisiert in dem pro Domäne (Kern-Logik, Front-End, Back-End, Test-Projekt) ein eigenes Modul definiert wurde was die Erweiterbarkeit und Trennung von Fachlogik und technischer Implementierung erleichtert. Des Weiteren wurden alle Module im Hinblick auf zukünftige Erweiterungen realisiert sodass auch nach Abgabe des Projektberichts weitere zusätzliche Funktionalitäten realisiert werden können. </w:t>
+      </w:r>
+    </w:p>
+    <w:p>
+      <w:r>
+        <w:t>Das Backend setzt auf verschiedene Module / technische Implementierungen des Spring-Ökosystems welche</w:t>
+      </w:r>
+      <w:r>
+        <w:t>s</w:t>
+      </w:r>
+      <w:r>
+        <w:t xml:space="preserve"> als De-Facto Industriestandard für Backend-Entwicklung </w:t>
+      </w:r>
+      <w:r>
+        <w:t>gilt</w:t>
+      </w:r>
+      <w:r>
+        <w:t>.</w:t>
+      </w:r>
+      <w:r>
+        <w:t xml:space="preserve"> </w:t>
+      </w:r>
+      <w:r>
+        <w:t>Des Weiteren</w:t>
+      </w:r>
+      <w:r>
+        <w:t xml:space="preserve"> wurde das Backend als auch das Frontend strikt nach der MVC-Architektur (Model View Controller) umgesetzt.</w:t>
+      </w:r>
+      <w:r>
+        <w:t xml:space="preserve"> Das Backend besteht aus verschiedenen logischen Ebenen / Layer wie bspw. dem Persistence-Layer welcher verschiedene Aufgaben bzgl. RDBMS / CRUD realisiert oder dem API-Layer welche verschiedene URLs / Endpunkte für den Konsum von RESTful Webservices bereitstellt. </w:t>
+      </w:r>
+      <w:r>
+        <w:t xml:space="preserve">Die Kommunikation mittels WebSockets erfolgt mittels STOMP-Protokoll – die dazugehörigen Funktionalitäten </w:t>
+      </w:r>
+      <w:r>
+        <w:t xml:space="preserve"> </w:t>
+      </w:r>
+      <w:r>
+        <w:t xml:space="preserve">sind im StompServiceController enthalten – das Gegenstück innerhalb des Front-Ends bildet der StompClient welcher die STOMP-Nachrichten empfangen und verarbeiten kann. </w:t>
+      </w:r>
+    </w:p>
+    <w:p>
+      <w:r>
+        <w:t xml:space="preserve">Das Frontend setzt auf JavaFX – dem aktuellsten Framework für die Entwicklung moderner Benutzeroberflächen – so ist es durch Cross-Kompilierung bspw. </w:t>
+      </w:r>
+      <w:r>
+        <w:t xml:space="preserve">auch </w:t>
+      </w:r>
+      <w:r>
+        <w:t>möglich einen Client für Android-Smartphones zu erzeugen und zur Kommunikation mit dem Backend zu nutzen.</w:t>
+      </w:r>
+      <w:r>
+        <w:t xml:space="preserve"> Die Anwendung stellt eine Single-Page-Application dar in welcher jede Ansicht in eine</w:t>
+      </w:r>
+      <w:r>
+        <w:t>r</w:t>
+      </w:r>
+      <w:r>
+        <w:t xml:space="preserve"> eigenen Scene jedoch immer im selben Fester dargestellt wird.</w:t>
+      </w:r>
+      <w:r>
+        <w:t xml:space="preserve"> Jeder Screen </w:t>
+      </w:r>
+      <w:r>
+        <w:t xml:space="preserve">/ Scene </w:t>
+      </w:r>
+      <w:r>
+        <w:t>wird mittels dazugehörigen Controller gesteuert – so gibt es bspw. für den HomeScreen einen HomeScreenController, für den LoginScreen einen LoginScreenController  und für den GameScreen einen GameScreenController. Letzterer ist das zentrale Steuerelement zur Durchführung der Fachlogik so wie der Darstellung des Spielzustandes. Mittels StompClient werden Spielereingaben an das Backend übertragen und von dort aus an alle am Spiel teilnehmenden Spieler repliziert.</w:t>
+      </w:r>
+      <w:r>
+        <w:t xml:space="preserve"> Die Berechnung der Positionen und der Bewegungen geschieht mittels traditioneller Vektoraddition. Bei dem Konsum verschiedener MapEntities (Food-Elemente, Power-Ups) werden mittels SoundManager verschiedene Sound-Effekte wiedergegeben. </w:t>
+      </w:r>
+    </w:p>
+    <w:p>
+      <w:r>
+        <w:t xml:space="preserve">Das Anwendungs-System unterstützt alle im Anforderungsdokument geforderten Anforderungen (bis auf den JSON-Web-Token-Austausch) und darüber hinaus die Möglichkeit Spieler in Echtzeit miteinander kommunizieren zu lassen. Des Weiteren ermöglicht die Implementierung des Lobby-Systems eine benutzerfreundliche Variante Spiele zu definieren und für beliebige Spieler zugänglich zu machen. </w:t>
+      </w:r>
+    </w:p>
     <w:p>
       <w:pPr>
         <w:pStyle w:val="berschrift2"/>
       </w:pPr>
+      <w:bookmarkStart w:id="60" w:name="_Toc62065678"/>
       <w:r>
         <w:t>Verwendete Software</w:t>
       </w:r>
-      <w:bookmarkEnd w:id="59"/>
+      <w:bookmarkEnd w:id="60"/>
     </w:p>
     <w:p>
       <w:r>
@@ -20507,8 +20588,16 @@
           <w:p>
             <w:pPr>
               <w:jc w:val="center"/>
-            </w:pPr>
-            <w:r>
+              <w:rPr>
+                <w:sz w:val="20"/>
+                <w:szCs w:val="20"/>
+              </w:rPr>
+            </w:pPr>
+            <w:r>
+              <w:rPr>
+                <w:sz w:val="20"/>
+                <w:szCs w:val="20"/>
+              </w:rPr>
               <w:t>Name / Titel</w:t>
             </w:r>
           </w:p>
@@ -20521,8 +20610,16 @@
             <w:pPr>
               <w:jc w:val="center"/>
               <w:cnfStyle w:val="100000000000" w:firstRow="1" w:lastRow="0" w:firstColumn="0" w:lastColumn="0" w:oddVBand="0" w:evenVBand="0" w:oddHBand="0" w:evenHBand="0" w:firstRowFirstColumn="0" w:firstRowLastColumn="0" w:lastRowFirstColumn="0" w:lastRowLastColumn="0"/>
-            </w:pPr>
-            <w:r>
+              <w:rPr>
+                <w:sz w:val="20"/>
+                <w:szCs w:val="20"/>
+              </w:rPr>
+            </w:pPr>
+            <w:r>
+              <w:rPr>
+                <w:sz w:val="20"/>
+                <w:szCs w:val="20"/>
+              </w:rPr>
               <w:t>Quelle</w:t>
             </w:r>
           </w:p>
@@ -20542,16 +20639,16 @@
               <w:rPr>
                 <w:b w:val="0"/>
                 <w:bCs w:val="0"/>
-                <w:sz w:val="18"/>
-                <w:szCs w:val="18"/>
+                <w:sz w:val="20"/>
+                <w:szCs w:val="20"/>
               </w:rPr>
             </w:pPr>
             <w:r>
               <w:rPr>
                 <w:b w:val="0"/>
                 <w:bCs w:val="0"/>
-                <w:sz w:val="18"/>
-                <w:szCs w:val="18"/>
+                <w:sz w:val="20"/>
+                <w:szCs w:val="20"/>
               </w:rPr>
               <w:t>Intellij IDEA</w:t>
             </w:r>
@@ -20565,14 +20662,14 @@
             <w:pPr>
               <w:cnfStyle w:val="000000100000" w:firstRow="0" w:lastRow="0" w:firstColumn="0" w:lastColumn="0" w:oddVBand="0" w:evenVBand="0" w:oddHBand="1" w:evenHBand="0" w:firstRowFirstColumn="0" w:firstRowLastColumn="0" w:lastRowFirstColumn="0" w:lastRowLastColumn="0"/>
               <w:rPr>
-                <w:sz w:val="18"/>
-                <w:szCs w:val="18"/>
-              </w:rPr>
-            </w:pPr>
-            <w:r>
-              <w:rPr>
-                <w:sz w:val="18"/>
-                <w:szCs w:val="18"/>
+                <w:sz w:val="20"/>
+                <w:szCs w:val="20"/>
+              </w:rPr>
+            </w:pPr>
+            <w:r>
+              <w:rPr>
+                <w:sz w:val="20"/>
+                <w:szCs w:val="20"/>
               </w:rPr>
               <w:t>https://www.jetbrains.com/de-de/idea/</w:t>
             </w:r>
@@ -20590,16 +20687,16 @@
               <w:rPr>
                 <w:b w:val="0"/>
                 <w:bCs w:val="0"/>
-                <w:sz w:val="18"/>
-                <w:szCs w:val="18"/>
+                <w:sz w:val="20"/>
+                <w:szCs w:val="20"/>
               </w:rPr>
             </w:pPr>
             <w:r>
               <w:rPr>
                 <w:b w:val="0"/>
                 <w:bCs w:val="0"/>
-                <w:sz w:val="18"/>
-                <w:szCs w:val="18"/>
+                <w:sz w:val="20"/>
+                <w:szCs w:val="20"/>
               </w:rPr>
               <w:t>Git</w:t>
             </w:r>
@@ -20613,14 +20710,14 @@
             <w:pPr>
               <w:cnfStyle w:val="000000000000" w:firstRow="0" w:lastRow="0" w:firstColumn="0" w:lastColumn="0" w:oddVBand="0" w:evenVBand="0" w:oddHBand="0" w:evenHBand="0" w:firstRowFirstColumn="0" w:firstRowLastColumn="0" w:lastRowFirstColumn="0" w:lastRowLastColumn="0"/>
               <w:rPr>
-                <w:sz w:val="18"/>
-                <w:szCs w:val="18"/>
-              </w:rPr>
-            </w:pPr>
-            <w:r>
-              <w:rPr>
-                <w:sz w:val="18"/>
-                <w:szCs w:val="18"/>
+                <w:sz w:val="20"/>
+                <w:szCs w:val="20"/>
+              </w:rPr>
+            </w:pPr>
+            <w:r>
+              <w:rPr>
+                <w:sz w:val="20"/>
+                <w:szCs w:val="20"/>
               </w:rPr>
               <w:t>https://git-scm.com/</w:t>
             </w:r>
@@ -20641,16 +20738,16 @@
               <w:rPr>
                 <w:b w:val="0"/>
                 <w:bCs w:val="0"/>
-                <w:sz w:val="18"/>
-                <w:szCs w:val="18"/>
+                <w:sz w:val="20"/>
+                <w:szCs w:val="20"/>
               </w:rPr>
             </w:pPr>
             <w:r>
               <w:rPr>
                 <w:b w:val="0"/>
                 <w:bCs w:val="0"/>
-                <w:sz w:val="18"/>
-                <w:szCs w:val="18"/>
+                <w:sz w:val="20"/>
+                <w:szCs w:val="20"/>
               </w:rPr>
               <w:t>Apache Maven</w:t>
             </w:r>
@@ -20664,14 +20761,14 @@
             <w:pPr>
               <w:cnfStyle w:val="000000100000" w:firstRow="0" w:lastRow="0" w:firstColumn="0" w:lastColumn="0" w:oddVBand="0" w:evenVBand="0" w:oddHBand="1" w:evenHBand="0" w:firstRowFirstColumn="0" w:firstRowLastColumn="0" w:lastRowFirstColumn="0" w:lastRowLastColumn="0"/>
               <w:rPr>
-                <w:sz w:val="18"/>
-                <w:szCs w:val="18"/>
-              </w:rPr>
-            </w:pPr>
-            <w:r>
-              <w:rPr>
-                <w:sz w:val="18"/>
-                <w:szCs w:val="18"/>
+                <w:sz w:val="20"/>
+                <w:szCs w:val="20"/>
+              </w:rPr>
+            </w:pPr>
+            <w:r>
+              <w:rPr>
+                <w:sz w:val="20"/>
+                <w:szCs w:val="20"/>
               </w:rPr>
               <w:t>https://maven.apache.org/</w:t>
             </w:r>
@@ -20689,16 +20786,16 @@
               <w:rPr>
                 <w:b w:val="0"/>
                 <w:bCs w:val="0"/>
-                <w:sz w:val="18"/>
-                <w:szCs w:val="18"/>
+                <w:sz w:val="20"/>
+                <w:szCs w:val="20"/>
               </w:rPr>
             </w:pPr>
             <w:r>
               <w:rPr>
                 <w:b w:val="0"/>
                 <w:bCs w:val="0"/>
-                <w:sz w:val="18"/>
-                <w:szCs w:val="18"/>
+                <w:sz w:val="20"/>
+                <w:szCs w:val="20"/>
               </w:rPr>
               <w:t>H2 Database Engine</w:t>
             </w:r>
@@ -20712,14 +20809,14 @@
             <w:pPr>
               <w:cnfStyle w:val="000000000000" w:firstRow="0" w:lastRow="0" w:firstColumn="0" w:lastColumn="0" w:oddVBand="0" w:evenVBand="0" w:oddHBand="0" w:evenHBand="0" w:firstRowFirstColumn="0" w:firstRowLastColumn="0" w:lastRowFirstColumn="0" w:lastRowLastColumn="0"/>
               <w:rPr>
-                <w:sz w:val="18"/>
-                <w:szCs w:val="18"/>
-              </w:rPr>
-            </w:pPr>
-            <w:r>
-              <w:rPr>
-                <w:sz w:val="18"/>
-                <w:szCs w:val="18"/>
+                <w:sz w:val="20"/>
+                <w:szCs w:val="20"/>
+              </w:rPr>
+            </w:pPr>
+            <w:r>
+              <w:rPr>
+                <w:sz w:val="20"/>
+                <w:szCs w:val="20"/>
               </w:rPr>
               <w:t>https://www.h2database.com/</w:t>
             </w:r>
@@ -20740,16 +20837,16 @@
               <w:rPr>
                 <w:b w:val="0"/>
                 <w:bCs w:val="0"/>
-                <w:sz w:val="18"/>
-                <w:szCs w:val="18"/>
+                <w:sz w:val="20"/>
+                <w:szCs w:val="20"/>
               </w:rPr>
             </w:pPr>
             <w:r>
               <w:rPr>
                 <w:b w:val="0"/>
                 <w:bCs w:val="0"/>
-                <w:sz w:val="18"/>
-                <w:szCs w:val="18"/>
+                <w:sz w:val="20"/>
+                <w:szCs w:val="20"/>
               </w:rPr>
               <w:t>Spring Boot</w:t>
             </w:r>
@@ -20763,14 +20860,14 @@
             <w:pPr>
               <w:cnfStyle w:val="000000100000" w:firstRow="0" w:lastRow="0" w:firstColumn="0" w:lastColumn="0" w:oddVBand="0" w:evenVBand="0" w:oddHBand="1" w:evenHBand="0" w:firstRowFirstColumn="0" w:firstRowLastColumn="0" w:lastRowFirstColumn="0" w:lastRowLastColumn="0"/>
               <w:rPr>
-                <w:sz w:val="18"/>
-                <w:szCs w:val="18"/>
-              </w:rPr>
-            </w:pPr>
-            <w:r>
-              <w:rPr>
-                <w:sz w:val="18"/>
-                <w:szCs w:val="18"/>
+                <w:sz w:val="20"/>
+                <w:szCs w:val="20"/>
+              </w:rPr>
+            </w:pPr>
+            <w:r>
+              <w:rPr>
+                <w:sz w:val="20"/>
+                <w:szCs w:val="20"/>
               </w:rPr>
               <w:t>https://spring.io/projects/spring-boot</w:t>
             </w:r>
@@ -20788,16 +20885,16 @@
               <w:rPr>
                 <w:b w:val="0"/>
                 <w:bCs w:val="0"/>
-                <w:sz w:val="18"/>
-                <w:szCs w:val="18"/>
+                <w:sz w:val="20"/>
+                <w:szCs w:val="20"/>
               </w:rPr>
             </w:pPr>
             <w:r>
               <w:rPr>
                 <w:b w:val="0"/>
                 <w:bCs w:val="0"/>
-                <w:sz w:val="18"/>
-                <w:szCs w:val="18"/>
+                <w:sz w:val="20"/>
+                <w:szCs w:val="20"/>
               </w:rPr>
               <w:t>Spring Data JPA</w:t>
             </w:r>
@@ -20811,14 +20908,14 @@
             <w:pPr>
               <w:cnfStyle w:val="000000000000" w:firstRow="0" w:lastRow="0" w:firstColumn="0" w:lastColumn="0" w:oddVBand="0" w:evenVBand="0" w:oddHBand="0" w:evenHBand="0" w:firstRowFirstColumn="0" w:firstRowLastColumn="0" w:lastRowFirstColumn="0" w:lastRowLastColumn="0"/>
               <w:rPr>
-                <w:sz w:val="18"/>
-                <w:szCs w:val="18"/>
-              </w:rPr>
-            </w:pPr>
-            <w:r>
-              <w:rPr>
-                <w:sz w:val="18"/>
-                <w:szCs w:val="18"/>
+                <w:sz w:val="20"/>
+                <w:szCs w:val="20"/>
+              </w:rPr>
+            </w:pPr>
+            <w:r>
+              <w:rPr>
+                <w:sz w:val="20"/>
+                <w:szCs w:val="20"/>
               </w:rPr>
               <w:t>https://spring.io/projects/spring-data-jpa</w:t>
             </w:r>
@@ -20839,16 +20936,16 @@
               <w:rPr>
                 <w:b w:val="0"/>
                 <w:bCs w:val="0"/>
-                <w:sz w:val="18"/>
-                <w:szCs w:val="18"/>
+                <w:sz w:val="20"/>
+                <w:szCs w:val="20"/>
               </w:rPr>
             </w:pPr>
             <w:r>
               <w:rPr>
                 <w:b w:val="0"/>
                 <w:bCs w:val="0"/>
-                <w:sz w:val="18"/>
-                <w:szCs w:val="18"/>
+                <w:sz w:val="20"/>
+                <w:szCs w:val="20"/>
               </w:rPr>
               <w:t>Spring Messaging</w:t>
             </w:r>
@@ -20862,14 +20959,14 @@
             <w:pPr>
               <w:cnfStyle w:val="000000100000" w:firstRow="0" w:lastRow="0" w:firstColumn="0" w:lastColumn="0" w:oddVBand="0" w:evenVBand="0" w:oddHBand="1" w:evenHBand="0" w:firstRowFirstColumn="0" w:firstRowLastColumn="0" w:lastRowFirstColumn="0" w:lastRowLastColumn="0"/>
               <w:rPr>
-                <w:sz w:val="18"/>
-                <w:szCs w:val="18"/>
-              </w:rPr>
-            </w:pPr>
-            <w:r>
-              <w:rPr>
-                <w:sz w:val="18"/>
-                <w:szCs w:val="18"/>
+                <w:sz w:val="20"/>
+                <w:szCs w:val="20"/>
+              </w:rPr>
+            </w:pPr>
+            <w:r>
+              <w:rPr>
+                <w:sz w:val="20"/>
+                <w:szCs w:val="20"/>
               </w:rPr>
               <w:t>https://spring.io/guides/gs/messaging-stomp-websocket/</w:t>
             </w:r>
@@ -20887,16 +20984,16 @@
               <w:rPr>
                 <w:b w:val="0"/>
                 <w:bCs w:val="0"/>
-                <w:sz w:val="18"/>
-                <w:szCs w:val="18"/>
+                <w:sz w:val="20"/>
+                <w:szCs w:val="20"/>
               </w:rPr>
             </w:pPr>
             <w:r>
               <w:rPr>
                 <w:b w:val="0"/>
                 <w:bCs w:val="0"/>
-                <w:sz w:val="18"/>
-                <w:szCs w:val="18"/>
+                <w:sz w:val="20"/>
+                <w:szCs w:val="20"/>
               </w:rPr>
               <w:t>JavaFX</w:t>
             </w:r>
@@ -20910,14 +21007,14 @@
             <w:pPr>
               <w:cnfStyle w:val="000000000000" w:firstRow="0" w:lastRow="0" w:firstColumn="0" w:lastColumn="0" w:oddVBand="0" w:evenVBand="0" w:oddHBand="0" w:evenHBand="0" w:firstRowFirstColumn="0" w:firstRowLastColumn="0" w:lastRowFirstColumn="0" w:lastRowLastColumn="0"/>
               <w:rPr>
-                <w:sz w:val="18"/>
-                <w:szCs w:val="18"/>
-              </w:rPr>
-            </w:pPr>
-            <w:r>
-              <w:rPr>
-                <w:sz w:val="18"/>
-                <w:szCs w:val="18"/>
+                <w:sz w:val="20"/>
+                <w:szCs w:val="20"/>
+              </w:rPr>
+            </w:pPr>
+            <w:r>
+              <w:rPr>
+                <w:sz w:val="20"/>
+                <w:szCs w:val="20"/>
               </w:rPr>
               <w:t>https://openjfx.io/</w:t>
             </w:r>
@@ -20938,16 +21035,16 @@
               <w:rPr>
                 <w:b w:val="0"/>
                 <w:bCs w:val="0"/>
-                <w:sz w:val="18"/>
-                <w:szCs w:val="18"/>
+                <w:sz w:val="20"/>
+                <w:szCs w:val="20"/>
               </w:rPr>
             </w:pPr>
             <w:r>
               <w:rPr>
                 <w:b w:val="0"/>
                 <w:bCs w:val="0"/>
-                <w:sz w:val="18"/>
-                <w:szCs w:val="18"/>
+                <w:sz w:val="20"/>
+                <w:szCs w:val="20"/>
               </w:rPr>
               <w:t>Unirest</w:t>
             </w:r>
@@ -20961,14 +21058,14 @@
             <w:pPr>
               <w:cnfStyle w:val="000000100000" w:firstRow="0" w:lastRow="0" w:firstColumn="0" w:lastColumn="0" w:oddVBand="0" w:evenVBand="0" w:oddHBand="1" w:evenHBand="0" w:firstRowFirstColumn="0" w:firstRowLastColumn="0" w:lastRowFirstColumn="0" w:lastRowLastColumn="0"/>
               <w:rPr>
-                <w:sz w:val="18"/>
-                <w:szCs w:val="18"/>
-              </w:rPr>
-            </w:pPr>
-            <w:r>
-              <w:rPr>
-                <w:sz w:val="18"/>
-                <w:szCs w:val="18"/>
+                <w:sz w:val="20"/>
+                <w:szCs w:val="20"/>
+              </w:rPr>
+            </w:pPr>
+            <w:r>
+              <w:rPr>
+                <w:sz w:val="20"/>
+                <w:szCs w:val="20"/>
               </w:rPr>
               <w:t>http://kong.github.io/unirest-java/</w:t>
             </w:r>
@@ -20986,16 +21083,16 @@
               <w:rPr>
                 <w:b w:val="0"/>
                 <w:bCs w:val="0"/>
-                <w:sz w:val="18"/>
-                <w:szCs w:val="18"/>
+                <w:sz w:val="20"/>
+                <w:szCs w:val="20"/>
               </w:rPr>
             </w:pPr>
             <w:r>
               <w:rPr>
                 <w:b w:val="0"/>
                 <w:bCs w:val="0"/>
-                <w:sz w:val="18"/>
-                <w:szCs w:val="18"/>
+                <w:sz w:val="20"/>
+                <w:szCs w:val="20"/>
               </w:rPr>
               <w:t>SFXR</w:t>
             </w:r>
@@ -21009,14 +21106,14 @@
             <w:pPr>
               <w:cnfStyle w:val="000000000000" w:firstRow="0" w:lastRow="0" w:firstColumn="0" w:lastColumn="0" w:oddVBand="0" w:evenVBand="0" w:oddHBand="0" w:evenHBand="0" w:firstRowFirstColumn="0" w:firstRowLastColumn="0" w:lastRowFirstColumn="0" w:lastRowLastColumn="0"/>
               <w:rPr>
-                <w:sz w:val="18"/>
-                <w:szCs w:val="18"/>
-              </w:rPr>
-            </w:pPr>
-            <w:r>
-              <w:rPr>
-                <w:sz w:val="18"/>
-                <w:szCs w:val="18"/>
+                <w:sz w:val="20"/>
+                <w:szCs w:val="20"/>
+              </w:rPr>
+            </w:pPr>
+            <w:r>
+              <w:rPr>
+                <w:sz w:val="20"/>
+                <w:szCs w:val="20"/>
               </w:rPr>
               <w:t>https://www.drpetter.se/project_sfxr.html</w:t>
             </w:r>
@@ -21032,26 +21129,6 @@
           <w:szCs w:val="2"/>
         </w:rPr>
       </w:pPr>
-      <w:r>
-        <w:br/>
-      </w:r>
-    </w:p>
-    <w:p>
-      <w:pPr>
-        <w:jc w:val="left"/>
-        <w:rPr>
-          <w:sz w:val="2"/>
-          <w:szCs w:val="2"/>
-        </w:rPr>
-      </w:pPr>
-    </w:p>
-    <w:p>
-      <w:pPr>
-        <w:jc w:val="left"/>
-      </w:pPr>
-      <w:r>
-        <w:br/>
-      </w:r>
     </w:p>
     <w:sectPr>
       <w:headerReference w:type="default" r:id="rId25"/>
@@ -21199,7 +21276,7 @@
       <w:pStyle w:val="Kopfzeile"/>
     </w:pPr>
     <w:r>
-      <w:t>Projekt – Kurzbericht - Snake-Core, SnakeFX, SnakeServer</w:t>
+      <w:t>Projekt – Kurzbericht - SnakeCore, SnakeFX, SnakeServer</w:t>
     </w:r>
   </w:p>
 </w:hdr>

</xml_diff>